<commit_message>
<cfg14-abuffers>: Work on cover letter.
</commit_message>
<xml_diff>
--- a/cgf_minor-revision_cover-letter.docx
+++ b/cgf_minor-revision_cover-letter.docx
@@ -114,7 +114,27 @@
         <w:rPr>
           <w:lang w:val="en-US"/>
         </w:rPr>
-        <w:t>” (fast-</w:t>
+        <w:t>” (</w:t>
+      </w:r>
+      <w:r>
+        <w:rPr>
+          <w:lang w:val="en-US"/>
+        </w:rPr>
+        <w:t xml:space="preserve">following </w:t>
+      </w:r>
+      <w:r>
+        <w:rPr>
+          <w:lang w:val="en-US"/>
+        </w:rPr>
+        <w:t xml:space="preserve">a </w:t>
+      </w:r>
+      <w:bookmarkStart w:id="0" w:name="_GoBack"/>
+      <w:bookmarkEnd w:id="0"/>
+      <w:r>
+        <w:rPr>
+          <w:lang w:val="en-US"/>
+        </w:rPr>
+        <w:t>fast-</w:t>
       </w:r>
       <w:r>
         <w:rPr>
@@ -267,14 +287,12 @@
         </w:rPr>
         <w:t xml:space="preserve">(References) Adding one or two sentences </w:t>
       </w:r>
-      <w:proofErr w:type="spellStart"/>
-      <w:r>
-        <w:rPr>
-          <w:shd w:val="clear" w:color="auto" w:fill="FFFFFF"/>
-        </w:rPr>
-        <w:t>desribing</w:t>
-      </w:r>
-      <w:proofErr w:type="spellEnd"/>
+      <w:r>
+        <w:rPr>
+          <w:shd w:val="clear" w:color="auto" w:fill="FFFFFF"/>
+        </w:rPr>
+        <w:t>describing</w:t>
+      </w:r>
       <w:r>
         <w:rPr>
           <w:shd w:val="clear" w:color="auto" w:fill="FFFFFF"/>
@@ -299,7 +317,43 @@
         <w:rPr>
           <w:shd w:val="clear" w:color="auto" w:fill="FFFFFF"/>
         </w:rPr>
-        <w:t>The introduction of the A-buffer concept in Section 2 was revised.</w:t>
+        <w:t>The introduction of the A-buffer concept in Section 2 was revised</w:t>
+      </w:r>
+      <w:r>
+        <w:rPr>
+          <w:shd w:val="clear" w:color="auto" w:fill="FFFFFF"/>
+        </w:rPr>
+        <w:t xml:space="preserve"> with: “</w:t>
+      </w:r>
+      <w:r>
+        <w:rPr>
+          <w:shd w:val="clear" w:color="auto" w:fill="FFFFFF"/>
+        </w:rPr>
+        <w:t xml:space="preserve">The </w:t>
+      </w:r>
+      <w:r>
+        <w:rPr>
+          <w:shd w:val="clear" w:color="auto" w:fill="FFFFFF"/>
+        </w:rPr>
+        <w:t>A-buffer</w:t>
+      </w:r>
+      <w:r>
+        <w:rPr>
+          <w:shd w:val="clear" w:color="auto" w:fill="FFFFFF"/>
+        </w:rPr>
+        <w:t xml:space="preserve"> is a leading OIT solution based on the temporary storage and sorting of intermediate pixel fragments</w:t>
+      </w:r>
+      <w:r>
+        <w:rPr>
+          <w:shd w:val="clear" w:color="auto" w:fill="FFFFFF"/>
+        </w:rPr>
+        <w:t>”</w:t>
+      </w:r>
+      <w:r>
+        <w:rPr>
+          <w:shd w:val="clear" w:color="auto" w:fill="FFFFFF"/>
+        </w:rPr>
+        <w:t>.</w:t>
       </w:r>
     </w:p>
     <w:p>
@@ -345,7 +399,22 @@
         <w:pStyle w:val="Reply"/>
       </w:pPr>
       <w:r>
-        <w:t>Section 3.1 has been reworked and now more clearly references to the corresponding sub figures of Figure 1 with the aim to exemplify the process of DCH creation.</w:t>
+        <w:t xml:space="preserve">Section 3.1 has been reworked and now </w:t>
+      </w:r>
+      <w:r>
+        <w:t xml:space="preserve">utilize the protein in Figure 1 to clarify and exemplify </w:t>
+      </w:r>
+      <w:r>
+        <w:t xml:space="preserve">the process of </w:t>
+      </w:r>
+      <w:r>
+        <w:t xml:space="preserve">creating a </w:t>
+      </w:r>
+      <w:r>
+        <w:t>DCH.</w:t>
+      </w:r>
+      <w:r>
+        <w:t xml:space="preserve"> The presentation is now also more “chronological” in that it first describes the creation of the intermediate complexity image before describing how this leads to a DCH. </w:t>
       </w:r>
     </w:p>
     <w:p>
@@ -361,7 +430,28 @@
         <w:pStyle w:val="Reply"/>
       </w:pPr>
       <w:r>
-        <w:t>Both the abstract and the introduction were revised such that the two components now are discussed in turn rather than collectively. A bit more detail is also provided.</w:t>
+        <w:t xml:space="preserve">Appropriate parts of both </w:t>
+      </w:r>
+      <w:r>
+        <w:t xml:space="preserve">the abstract and the introduction were revised such that the two components now are discussed </w:t>
+      </w:r>
+      <w:r>
+        <w:t>one after the other</w:t>
+      </w:r>
+      <w:r>
+        <w:t xml:space="preserve"> rather than collectively. </w:t>
+      </w:r>
+      <w:r>
+        <w:t>M</w:t>
+      </w:r>
+      <w:r>
+        <w:t xml:space="preserve">ore detail </w:t>
+      </w:r>
+      <w:r>
+        <w:t>was</w:t>
+      </w:r>
+      <w:r>
+        <w:t xml:space="preserve"> also provided.</w:t>
       </w:r>
     </w:p>
     <w:p>
@@ -399,10 +489,43 @@
           <w:shd w:val="clear" w:color="auto" w:fill="FFFFFF"/>
           <w:lang w:val="en-US" w:eastAsia="de-DE"/>
         </w:rPr>
-        <w:t>"</w:t>
-      </w:r>
-      <w:proofErr w:type="gramStart"/>
-      <w:r>
+        <w:t>"current state-of-the-art algorithms do not support interactive exploration as complexity increases" I would argue that this statement is a little bit too strong. After all the proposed method does not speed up the state-of-the-art by orders of magnitude.</w:t>
+      </w:r>
+    </w:p>
+    <w:p>
+      <w:pPr>
+        <w:pStyle w:val="Reply"/>
+        <w:rPr>
+          <w:shd w:val="clear" w:color="auto" w:fill="FFFFFF"/>
+        </w:rPr>
+      </w:pPr>
+      <w:r>
+        <w:rPr>
+          <w:shd w:val="clear" w:color="auto" w:fill="FFFFFF"/>
+        </w:rPr>
+        <w:t xml:space="preserve">The sentence has been rephrased and now acknowledges that state-of-the-art techniques </w:t>
+      </w:r>
+      <w:r>
+        <w:rPr>
+          <w:shd w:val="clear" w:color="auto" w:fill="FFFFFF"/>
+        </w:rPr>
+        <w:t xml:space="preserve">may be </w:t>
+      </w:r>
+      <w:r>
+        <w:rPr>
+          <w:shd w:val="clear" w:color="auto" w:fill="FFFFFF"/>
+        </w:rPr>
+        <w:t>sufficient even if this is not always guaranteed.</w:t>
+      </w:r>
+      <w:r>
+        <w:rPr>
+          <w:shd w:val="clear" w:color="auto" w:fill="FFFFFF"/>
+        </w:rPr>
+        <w:t xml:space="preserve"> </w:t>
+      </w:r>
+    </w:p>
+    <w:p>
+      <w:pPr>
         <w:rPr>
           <w:rFonts w:eastAsia="Times New Roman" w:cstheme="minorHAnsi"/>
           <w:i/>
@@ -411,9 +534,7 @@
           <w:shd w:val="clear" w:color="auto" w:fill="FFFFFF"/>
           <w:lang w:val="en-US" w:eastAsia="de-DE"/>
         </w:rPr>
-        <w:t>current</w:t>
-      </w:r>
-      <w:proofErr w:type="gramEnd"/>
+      </w:pPr>
       <w:r>
         <w:rPr>
           <w:rFonts w:eastAsia="Times New Roman" w:cstheme="minorHAnsi"/>
@@ -423,25 +544,9 @@
           <w:shd w:val="clear" w:color="auto" w:fill="FFFFFF"/>
           <w:lang w:val="en-US" w:eastAsia="de-DE"/>
         </w:rPr>
-        <w:t xml:space="preserve"> state-of-the-art algorithms do not support interactive exploration as complexity increases" I would argue that this statement is a little bit too strong. After all the proposed method does not speed up the state-of-the-art by orders of magnitude.</w:t>
-      </w:r>
-    </w:p>
-    <w:p>
-      <w:pPr>
-        <w:pStyle w:val="Reply"/>
-        <w:rPr>
-          <w:shd w:val="clear" w:color="auto" w:fill="FFFFFF"/>
-        </w:rPr>
-      </w:pPr>
-      <w:r>
-        <w:rPr>
-          <w:shd w:val="clear" w:color="auto" w:fill="FFFFFF"/>
-        </w:rPr>
-        <w:t>The sentence has been rephrased and now acknowledges that there may be cases where state-of-the-art techniques are sufficient even if this is not always guaranteed.</w:t>
-      </w:r>
-    </w:p>
-    <w:p>
-      <w:pPr>
+        <w:t xml:space="preserve">"2. Related Work", it may sound a little far fetched and is really just a recommendation but you may to consider adding a reference to a modern "ray-guided-VR" paper (such as Hadwiger et al. "Interactive volume exploration of petascale microscopy data streams using a visualization-driven </w:t>
+      </w:r>
+      <w:r>
         <w:rPr>
           <w:rFonts w:eastAsia="Times New Roman" w:cstheme="minorHAnsi"/>
           <w:i/>
@@ -450,8 +555,146 @@
           <w:shd w:val="clear" w:color="auto" w:fill="FFFFFF"/>
           <w:lang w:val="en-US" w:eastAsia="de-DE"/>
         </w:rPr>
-      </w:pPr>
-      <w:r>
+        <w:lastRenderedPageBreak/>
+        <w:t>virtual memory approach") mainly because multi-volume rendering with such an approach is a trivial extension of a few lines of shader code.</w:t>
+      </w:r>
+    </w:p>
+    <w:p>
+      <w:pPr>
+        <w:pStyle w:val="Reply"/>
+        <w:rPr>
+          <w:shd w:val="clear" w:color="auto" w:fill="FFFFFF"/>
+        </w:rPr>
+      </w:pPr>
+      <w:r>
+        <w:rPr>
+          <w:shd w:val="clear" w:color="auto" w:fill="FFFFFF"/>
+        </w:rPr>
+        <w:t>While Hadwiger</w:t>
+      </w:r>
+      <w:r>
+        <w:rPr>
+          <w:shd w:val="clear" w:color="auto" w:fill="FFFFFF"/>
+        </w:rPr>
+        <w:t>’s</w:t>
+      </w:r>
+      <w:r>
+        <w:rPr>
+          <w:shd w:val="clear" w:color="auto" w:fill="FFFFFF"/>
+        </w:rPr>
+        <w:t xml:space="preserve"> work is very impressive, we did not find any </w:t>
+      </w:r>
+      <w:r>
+        <w:rPr>
+          <w:shd w:val="clear" w:color="auto" w:fill="FFFFFF"/>
+        </w:rPr>
+        <w:t xml:space="preserve">significant </w:t>
+      </w:r>
+      <w:r>
+        <w:rPr>
+          <w:shd w:val="clear" w:color="auto" w:fill="FFFFFF"/>
+        </w:rPr>
+        <w:t xml:space="preserve">connection between their work and ours </w:t>
+      </w:r>
+      <w:r>
+        <w:rPr>
+          <w:shd w:val="clear" w:color="auto" w:fill="FFFFFF"/>
+        </w:rPr>
+        <w:t xml:space="preserve">other than </w:t>
+      </w:r>
+      <w:r>
+        <w:rPr>
+          <w:shd w:val="clear" w:color="auto" w:fill="FFFFFF"/>
+        </w:rPr>
+        <w:t xml:space="preserve">that both </w:t>
+      </w:r>
+      <w:r>
+        <w:rPr>
+          <w:shd w:val="clear" w:color="auto" w:fill="FFFFFF"/>
+        </w:rPr>
+        <w:t>employ</w:t>
+      </w:r>
+      <w:r>
+        <w:rPr>
+          <w:shd w:val="clear" w:color="auto" w:fill="FFFFFF"/>
+        </w:rPr>
+        <w:t xml:space="preserve"> volume rendering. Extending Hadwiger's work to multiple volumes may be possible, but we are not ready to make </w:t>
+      </w:r>
+      <w:r>
+        <w:rPr>
+          <w:shd w:val="clear" w:color="auto" w:fill="FFFFFF"/>
+        </w:rPr>
+        <w:t xml:space="preserve">any </w:t>
+      </w:r>
+      <w:r>
+        <w:rPr>
+          <w:shd w:val="clear" w:color="auto" w:fill="FFFFFF"/>
+        </w:rPr>
+        <w:t xml:space="preserve">claim </w:t>
+      </w:r>
+      <w:r>
+        <w:rPr>
+          <w:shd w:val="clear" w:color="auto" w:fill="FFFFFF"/>
+        </w:rPr>
+        <w:t xml:space="preserve">that our code could facilitate this </w:t>
+      </w:r>
+      <w:r>
+        <w:rPr>
+          <w:shd w:val="clear" w:color="auto" w:fill="FFFFFF"/>
+        </w:rPr>
+        <w:t xml:space="preserve">without </w:t>
+      </w:r>
+      <w:r>
+        <w:rPr>
+          <w:shd w:val="clear" w:color="auto" w:fill="FFFFFF"/>
+        </w:rPr>
+        <w:t xml:space="preserve">such a claim being </w:t>
+      </w:r>
+      <w:r>
+        <w:rPr>
+          <w:shd w:val="clear" w:color="auto" w:fill="FFFFFF"/>
+        </w:rPr>
+        <w:t>validat</w:t>
+      </w:r>
+      <w:r>
+        <w:rPr>
+          <w:shd w:val="clear" w:color="auto" w:fill="FFFFFF"/>
+        </w:rPr>
+        <w:t>ed. G</w:t>
+      </w:r>
+      <w:r>
+        <w:rPr>
+          <w:shd w:val="clear" w:color="auto" w:fill="FFFFFF"/>
+        </w:rPr>
+        <w:t xml:space="preserve">iven the size of Hadwiger's framework, </w:t>
+      </w:r>
+      <w:r>
+        <w:rPr>
+          <w:shd w:val="clear" w:color="auto" w:fill="FFFFFF"/>
+        </w:rPr>
+        <w:t xml:space="preserve">such a validation </w:t>
+      </w:r>
+      <w:r>
+        <w:rPr>
+          <w:shd w:val="clear" w:color="auto" w:fill="FFFFFF"/>
+        </w:rPr>
+        <w:t xml:space="preserve">would require prohibitively extensive implementations given the marginal </w:t>
+      </w:r>
+      <w:r>
+        <w:rPr>
+          <w:shd w:val="clear" w:color="auto" w:fill="FFFFFF"/>
+        </w:rPr>
+        <w:t>significance to the paper</w:t>
+      </w:r>
+      <w:r>
+        <w:rPr>
+          <w:shd w:val="clear" w:color="auto" w:fill="FFFFFF"/>
+        </w:rPr>
+        <w:t xml:space="preserve">.  </w:t>
+      </w:r>
+    </w:p>
+    <w:p>
+      <w:pPr>
         <w:rPr>
           <w:rFonts w:eastAsia="Times New Roman" w:cstheme="minorHAnsi"/>
           <w:i/>
@@ -460,9 +703,7 @@
           <w:shd w:val="clear" w:color="auto" w:fill="FFFFFF"/>
           <w:lang w:val="en-US" w:eastAsia="de-DE"/>
         </w:rPr>
-        <w:t xml:space="preserve">"2. Related Work", it may sound a little </w:t>
-      </w:r>
-      <w:proofErr w:type="spellStart"/>
+      </w:pPr>
       <w:r>
         <w:rPr>
           <w:rFonts w:eastAsia="Times New Roman" w:cstheme="minorHAnsi"/>
@@ -472,10 +713,43 @@
           <w:shd w:val="clear" w:color="auto" w:fill="FFFFFF"/>
           <w:lang w:val="en-US" w:eastAsia="de-DE"/>
         </w:rPr>
-        <w:t>far fetched</w:t>
-      </w:r>
-      <w:proofErr w:type="spellEnd"/>
-      <w:r>
+        <w:t>As for depth peeling, you may want to consider adding a few more recent references to you list of papers to demonstrate that this is a very active field of research and not something that none has worked on for half a decade.</w:t>
+      </w:r>
+    </w:p>
+    <w:p>
+      <w:pPr>
+        <w:pStyle w:val="Reply"/>
+        <w:rPr>
+          <w:shd w:val="clear" w:color="auto" w:fill="FFFFFF"/>
+        </w:rPr>
+      </w:pPr>
+      <w:r>
+        <w:rPr>
+          <w:shd w:val="clear" w:color="auto" w:fill="FFFFFF"/>
+        </w:rPr>
+        <w:t xml:space="preserve">The following references were added to strengthen the case that both A-buffers and Depth Peeling are very much active areas of research: </w:t>
+      </w:r>
+      <w:r>
+        <w:rPr>
+          <w:shd w:val="clear" w:color="auto" w:fill="FFFFFF"/>
+        </w:rPr>
+        <w:t xml:space="preserve">Kerzner2013, Vasilakis2013, </w:t>
+      </w:r>
+      <w:r>
+        <w:rPr>
+          <w:shd w:val="clear" w:color="auto" w:fill="FFFFFF"/>
+        </w:rPr>
+        <w:t>Yu2013</w:t>
+      </w:r>
+      <w:r>
+        <w:rPr>
+          <w:shd w:val="clear" w:color="auto" w:fill="FFFFFF"/>
+        </w:rPr>
+        <w:t>, Vasilakis2014.</w:t>
+      </w:r>
+    </w:p>
+    <w:p>
+      <w:pPr>
         <w:rPr>
           <w:rFonts w:eastAsia="Times New Roman" w:cstheme="minorHAnsi"/>
           <w:i/>
@@ -484,9 +758,7 @@
           <w:shd w:val="clear" w:color="auto" w:fill="FFFFFF"/>
           <w:lang w:val="en-US" w:eastAsia="de-DE"/>
         </w:rPr>
-        <w:t xml:space="preserve"> and is really just a recommendation but you may to consider adding a reference to a modern "ray-guided-VR" paper (such as </w:t>
-      </w:r>
-      <w:proofErr w:type="spellStart"/>
+      </w:pPr>
       <w:r>
         <w:rPr>
           <w:rFonts w:eastAsia="Times New Roman" w:cstheme="minorHAnsi"/>
@@ -496,10 +768,49 @@
           <w:shd w:val="clear" w:color="auto" w:fill="FFFFFF"/>
           <w:lang w:val="en-US" w:eastAsia="de-DE"/>
         </w:rPr>
-        <w:t>Hadwiger</w:t>
-      </w:r>
-      <w:proofErr w:type="spellEnd"/>
-      <w:r>
+        <w:t>"3.1. Depth Complexity Histograms" I'm just curious: can't you just use the accumulation buffer for that purpose? Is that still supported by todays hardware?</w:t>
+      </w:r>
+    </w:p>
+    <w:p>
+      <w:pPr>
+        <w:pStyle w:val="Reply"/>
+        <w:rPr>
+          <w:shd w:val="clear" w:color="auto" w:fill="FFFFFF"/>
+        </w:rPr>
+      </w:pPr>
+      <w:r>
+        <w:rPr>
+          <w:shd w:val="clear" w:color="auto" w:fill="FFFFFF"/>
+        </w:rPr>
+        <w:t xml:space="preserve">We do not believe the accumulation buffer is applicable here as the computation of the depth complexity image </w:t>
+      </w:r>
+      <w:r>
+        <w:rPr>
+          <w:shd w:val="clear" w:color="auto" w:fill="FFFFFF"/>
+        </w:rPr>
+        <w:t>relies on geometry-to-buffer operations rather than buffer-to-buffer operations. That said, integer buffers and atomic operations are</w:t>
+      </w:r>
+      <w:r>
+        <w:rPr>
+          <w:shd w:val="clear" w:color="auto" w:fill="FFFFFF"/>
+        </w:rPr>
+        <w:t xml:space="preserve"> becoming core GL functionality and should be </w:t>
+      </w:r>
+      <w:r>
+        <w:rPr>
+          <w:shd w:val="clear" w:color="auto" w:fill="FFFFFF"/>
+        </w:rPr>
+        <w:t xml:space="preserve">available </w:t>
+      </w:r>
+      <w:r>
+        <w:rPr>
+          <w:shd w:val="clear" w:color="auto" w:fill="FFFFFF"/>
+        </w:rPr>
+        <w:t xml:space="preserve">on a wide selection of hardware in the near future.  </w:t>
+      </w:r>
+    </w:p>
+    <w:p>
+      <w:pPr>
         <w:rPr>
           <w:rFonts w:eastAsia="Times New Roman" w:cstheme="minorHAnsi"/>
           <w:i/>
@@ -508,9 +819,7 @@
           <w:shd w:val="clear" w:color="auto" w:fill="FFFFFF"/>
           <w:lang w:val="en-US" w:eastAsia="de-DE"/>
         </w:rPr>
-        <w:t xml:space="preserve"> et al. "Interactive volume exploration of </w:t>
-      </w:r>
-      <w:proofErr w:type="spellStart"/>
+      </w:pPr>
       <w:r>
         <w:rPr>
           <w:rFonts w:eastAsia="Times New Roman" w:cstheme="minorHAnsi"/>
@@ -520,43 +829,7 @@
           <w:shd w:val="clear" w:color="auto" w:fill="FFFFFF"/>
           <w:lang w:val="en-US" w:eastAsia="de-DE"/>
         </w:rPr>
-        <w:t>petascale</w:t>
-      </w:r>
-      <w:proofErr w:type="spellEnd"/>
-      <w:r>
-        <w:rPr>
-          <w:rFonts w:eastAsia="Times New Roman" w:cstheme="minorHAnsi"/>
-          <w:i/>
-          <w:color w:val="4F81BD" w:themeColor="accent1"/>
-          <w:szCs w:val="20"/>
-          <w:shd w:val="clear" w:color="auto" w:fill="FFFFFF"/>
-          <w:lang w:val="en-US" w:eastAsia="de-DE"/>
-        </w:rPr>
-        <w:t xml:space="preserve"> microscopy data streams using a visualization-driven virtual memory approach") mainly because multi-volume rendering with such an approach is a trivial extension of a few lines of </w:t>
-      </w:r>
-      <w:proofErr w:type="spellStart"/>
-      <w:r>
-        <w:rPr>
-          <w:rFonts w:eastAsia="Times New Roman" w:cstheme="minorHAnsi"/>
-          <w:i/>
-          <w:color w:val="4F81BD" w:themeColor="accent1"/>
-          <w:szCs w:val="20"/>
-          <w:shd w:val="clear" w:color="auto" w:fill="FFFFFF"/>
-          <w:lang w:val="en-US" w:eastAsia="de-DE"/>
-        </w:rPr>
-        <w:t>shader</w:t>
-      </w:r>
-      <w:proofErr w:type="spellEnd"/>
-      <w:r>
-        <w:rPr>
-          <w:rFonts w:eastAsia="Times New Roman" w:cstheme="minorHAnsi"/>
-          <w:i/>
-          <w:color w:val="4F81BD" w:themeColor="accent1"/>
-          <w:szCs w:val="20"/>
-          <w:shd w:val="clear" w:color="auto" w:fill="FFFFFF"/>
-          <w:lang w:val="en-US" w:eastAsia="de-DE"/>
-        </w:rPr>
-        <w:t xml:space="preserve"> code.</w:t>
+        <w:t>"5.2. Preventing Over-sized Local Arrays Using per-pixel Depth Peeling" is the problem of overflowing depth peeling buffers really such a big issue? How big is the difference if only the first n (say 32) surfaces are rendered?</w:t>
       </w:r>
     </w:p>
     <w:p>
@@ -570,44 +843,86 @@
         <w:rPr>
           <w:shd w:val="clear" w:color="auto" w:fill="FFFFFF"/>
         </w:rPr>
-        <w:t xml:space="preserve">While </w:t>
-      </w:r>
-      <w:proofErr w:type="spellStart"/>
-      <w:r>
-        <w:rPr>
-          <w:shd w:val="clear" w:color="auto" w:fill="FFFFFF"/>
-        </w:rPr>
-        <w:t>Hadwiger</w:t>
-      </w:r>
-      <w:proofErr w:type="spellEnd"/>
-      <w:r>
-        <w:rPr>
-          <w:shd w:val="clear" w:color="auto" w:fill="FFFFFF"/>
-        </w:rPr>
-        <w:t xml:space="preserve"> et </w:t>
-      </w:r>
-      <w:proofErr w:type="spellStart"/>
-      <w:r>
-        <w:rPr>
-          <w:shd w:val="clear" w:color="auto" w:fill="FFFFFF"/>
-        </w:rPr>
-        <w:t>al's</w:t>
-      </w:r>
-      <w:proofErr w:type="spellEnd"/>
-      <w:r>
-        <w:rPr>
-          <w:shd w:val="clear" w:color="auto" w:fill="FFFFFF"/>
-        </w:rPr>
-        <w:t xml:space="preserve"> work is very impressive, we did not find any stronger connection between their work and ours than that both include volume rendering. Extending </w:t>
-      </w:r>
-      <w:proofErr w:type="spellStart"/>
-      <w:r>
-        <w:rPr>
-          <w:shd w:val="clear" w:color="auto" w:fill="FFFFFF"/>
-        </w:rPr>
-        <w:t>Hadwiger's</w:t>
-      </w:r>
-      <w:proofErr w:type="spellEnd"/>
+        <w:t>We fell that t</w:t>
+      </w:r>
+      <w:r>
+        <w:rPr>
+          <w:shd w:val="clear" w:color="auto" w:fill="FFFFFF"/>
+        </w:rPr>
+        <w:t xml:space="preserve">his is a question which need to be asked on a per-case basis. There are naturally cases and settings where the first 32 or even 8 layers </w:t>
+      </w:r>
+      <w:r>
+        <w:rPr>
+          <w:shd w:val="clear" w:color="auto" w:fill="FFFFFF"/>
+        </w:rPr>
+        <w:t>comprise</w:t>
+      </w:r>
+      <w:r>
+        <w:rPr>
+          <w:shd w:val="clear" w:color="auto" w:fill="FFFFFF"/>
+        </w:rPr>
+        <w:t xml:space="preserve"> the majority of the pixels' final color. But unless we can guarantee that </w:t>
+      </w:r>
+      <w:r>
+        <w:rPr>
+          <w:shd w:val="clear" w:color="auto" w:fill="FFFFFF"/>
+        </w:rPr>
+        <w:t>all p</w:t>
+      </w:r>
+      <w:r>
+        <w:rPr>
+          <w:shd w:val="clear" w:color="auto" w:fill="FFFFFF"/>
+        </w:rPr>
+        <w:t>ixels are opaque for all scenes and settings before a certain depth level</w:t>
+      </w:r>
+      <w:r>
+        <w:rPr>
+          <w:shd w:val="clear" w:color="auto" w:fill="FFFFFF"/>
+        </w:rPr>
+        <w:t>,</w:t>
+      </w:r>
+      <w:r>
+        <w:rPr>
+          <w:shd w:val="clear" w:color="auto" w:fill="FFFFFF"/>
+        </w:rPr>
+        <w:t xml:space="preserve"> then completely removing the dependency of an upper boundary is still a step forward. We believe it is </w:t>
+      </w:r>
+      <w:r>
+        <w:rPr>
+          <w:shd w:val="clear" w:color="auto" w:fill="FFFFFF"/>
+        </w:rPr>
+        <w:t xml:space="preserve">significantly </w:t>
+      </w:r>
+      <w:r>
+        <w:rPr>
+          <w:shd w:val="clear" w:color="auto" w:fill="FFFFFF"/>
+        </w:rPr>
+        <w:t xml:space="preserve">better that an upper boundary is an optional </w:t>
+      </w:r>
+      <w:r>
+        <w:rPr>
+          <w:shd w:val="clear" w:color="auto" w:fill="FFFFFF"/>
+        </w:rPr>
+        <w:t>performance</w:t>
+      </w:r>
+      <w:r>
+        <w:rPr>
+          <w:shd w:val="clear" w:color="auto" w:fill="FFFFFF"/>
+        </w:rPr>
+        <w:t xml:space="preserve"> trade-off </w:t>
+      </w:r>
+      <w:r>
+        <w:rPr>
+          <w:shd w:val="clear" w:color="auto" w:fill="FFFFFF"/>
+        </w:rPr>
+        <w:t xml:space="preserve">rather </w:t>
+      </w:r>
+      <w:r>
+        <w:rPr>
+          <w:shd w:val="clear" w:color="auto" w:fill="FFFFFF"/>
+        </w:rPr>
+        <w:t>than an enforced necessity.</w:t>
+      </w:r>
       <w:r>
         <w:rPr>
           <w:shd w:val="clear" w:color="auto" w:fill="FFFFFF"/>
@@ -618,240 +933,42 @@
         <w:rPr>
           <w:shd w:val="clear" w:color="auto" w:fill="FFFFFF"/>
         </w:rPr>
-        <w:lastRenderedPageBreak/>
-        <w:t xml:space="preserve">work to multiple volumes may be possible, but we are not ready to make such a claim without validation, which, given the size of </w:t>
-      </w:r>
-      <w:proofErr w:type="spellStart"/>
-      <w:r>
-        <w:rPr>
-          <w:shd w:val="clear" w:color="auto" w:fill="FFFFFF"/>
-        </w:rPr>
-        <w:t>Hadwiger's</w:t>
-      </w:r>
-      <w:proofErr w:type="spellEnd"/>
-      <w:r>
-        <w:rPr>
-          <w:shd w:val="clear" w:color="auto" w:fill="FFFFFF"/>
-        </w:rPr>
-        <w:t xml:space="preserve"> framework, would require prohibitively extensive implementations given the marginal connection to our contributions.  </w:t>
+        <w:t xml:space="preserve">Also, the overflow prevention is only one of the </w:t>
+      </w:r>
+      <w:r>
+        <w:rPr>
+          <w:shd w:val="clear" w:color="auto" w:fill="FFFFFF"/>
+        </w:rPr>
+        <w:t>benefits</w:t>
+      </w:r>
+      <w:r>
+        <w:rPr>
+          <w:shd w:val="clear" w:color="auto" w:fill="FFFFFF"/>
+        </w:rPr>
+        <w:t xml:space="preserve"> as the component also </w:t>
+      </w:r>
+      <w:r>
+        <w:rPr>
+          <w:shd w:val="clear" w:color="auto" w:fill="FFFFFF"/>
+        </w:rPr>
+        <w:t xml:space="preserve">provides increased performance </w:t>
+      </w:r>
+      <w:r>
+        <w:rPr>
+          <w:shd w:val="clear" w:color="auto" w:fill="FFFFFF"/>
+        </w:rPr>
+        <w:t>for 32-and-lower sized arrays.</w:t>
       </w:r>
     </w:p>
     <w:p>
       <w:pPr>
         <w:rPr>
-          <w:rFonts w:eastAsia="Times New Roman" w:cstheme="minorHAnsi"/>
-          <w:i/>
-          <w:color w:val="4F81BD" w:themeColor="accent1"/>
-          <w:szCs w:val="20"/>
-          <w:shd w:val="clear" w:color="auto" w:fill="FFFFFF"/>
-          <w:lang w:val="en-US" w:eastAsia="de-DE"/>
-        </w:rPr>
-      </w:pPr>
-      <w:r>
-        <w:rPr>
-          <w:rFonts w:eastAsia="Times New Roman" w:cstheme="minorHAnsi"/>
-          <w:i/>
-          <w:color w:val="4F81BD" w:themeColor="accent1"/>
-          <w:szCs w:val="20"/>
-          <w:shd w:val="clear" w:color="auto" w:fill="FFFFFF"/>
-          <w:lang w:val="en-US" w:eastAsia="de-DE"/>
-        </w:rPr>
-        <w:t>As for depth peeling, you may want to consider adding a few more recent references to you list of papers to demonstrate that this is a very active field of research and not something that none has worked on for half a decade.</w:t>
-      </w:r>
+          <w:lang w:val="en-US"/>
+        </w:rPr>
+      </w:pPr>
     </w:p>
     <w:p>
       <w:pPr>
-        <w:pStyle w:val="Reply"/>
-        <w:rPr>
-          <w:shd w:val="clear" w:color="auto" w:fill="FFFFFF"/>
-        </w:rPr>
-      </w:pPr>
-      <w:r>
-        <w:rPr>
-          <w:shd w:val="clear" w:color="auto" w:fill="FFFFFF"/>
-        </w:rPr>
-        <w:t>Kerzner2013, Vasilakis2013, Vasilakis2014, Yu2013</w:t>
-      </w:r>
-    </w:p>
-    <w:p>
-      <w:pPr>
-        <w:rPr>
-          <w:rFonts w:eastAsia="Times New Roman" w:cstheme="minorHAnsi"/>
-          <w:i/>
-          <w:color w:val="4F81BD" w:themeColor="accent1"/>
-          <w:szCs w:val="20"/>
-          <w:shd w:val="clear" w:color="auto" w:fill="FFFFFF"/>
-          <w:lang w:val="en-US" w:eastAsia="de-DE"/>
-        </w:rPr>
-      </w:pPr>
-      <w:r>
-        <w:rPr>
-          <w:rFonts w:eastAsia="Times New Roman" w:cstheme="minorHAnsi"/>
-          <w:i/>
-          <w:color w:val="4F81BD" w:themeColor="accent1"/>
-          <w:szCs w:val="20"/>
-          <w:shd w:val="clear" w:color="auto" w:fill="FFFFFF"/>
-          <w:lang w:val="en-US" w:eastAsia="de-DE"/>
-        </w:rPr>
-        <w:t xml:space="preserve">"3.1. Depth Complexity Histograms" I'm just curious: can't you just use the accumulation buffer for that purpose? Is that still supported by </w:t>
-      </w:r>
-      <w:proofErr w:type="gramStart"/>
-      <w:r>
-        <w:rPr>
-          <w:rFonts w:eastAsia="Times New Roman" w:cstheme="minorHAnsi"/>
-          <w:i/>
-          <w:color w:val="4F81BD" w:themeColor="accent1"/>
-          <w:szCs w:val="20"/>
-          <w:shd w:val="clear" w:color="auto" w:fill="FFFFFF"/>
-          <w:lang w:val="en-US" w:eastAsia="de-DE"/>
-        </w:rPr>
-        <w:t>todays</w:t>
-      </w:r>
-      <w:proofErr w:type="gramEnd"/>
-      <w:r>
-        <w:rPr>
-          <w:rFonts w:eastAsia="Times New Roman" w:cstheme="minorHAnsi"/>
-          <w:i/>
-          <w:color w:val="4F81BD" w:themeColor="accent1"/>
-          <w:szCs w:val="20"/>
-          <w:shd w:val="clear" w:color="auto" w:fill="FFFFFF"/>
-          <w:lang w:val="en-US" w:eastAsia="de-DE"/>
-        </w:rPr>
-        <w:t xml:space="preserve"> hardware?</w:t>
-      </w:r>
-    </w:p>
-    <w:p>
-      <w:pPr>
-        <w:pStyle w:val="Reply"/>
-        <w:rPr>
-          <w:shd w:val="clear" w:color="auto" w:fill="FFFFFF"/>
-        </w:rPr>
-      </w:pPr>
-      <w:r>
-        <w:rPr>
-          <w:shd w:val="clear" w:color="auto" w:fill="FFFFFF"/>
-        </w:rPr>
-        <w:t>We do not believe the accumulation buffer is applicable here as the computation of the depth complexity image requires per-fragment atomics.</w:t>
-      </w:r>
-    </w:p>
-    <w:p>
-      <w:pPr>
-        <w:rPr>
-          <w:rFonts w:eastAsia="Times New Roman" w:cstheme="minorHAnsi"/>
-          <w:i/>
-          <w:color w:val="4F81BD" w:themeColor="accent1"/>
-          <w:szCs w:val="20"/>
-          <w:shd w:val="clear" w:color="auto" w:fill="FFFFFF"/>
-          <w:lang w:val="en-US" w:eastAsia="de-DE"/>
-        </w:rPr>
-      </w:pPr>
-      <w:r>
-        <w:rPr>
-          <w:rFonts w:eastAsia="Times New Roman" w:cstheme="minorHAnsi"/>
-          <w:i/>
-          <w:color w:val="4F81BD" w:themeColor="accent1"/>
-          <w:szCs w:val="20"/>
-          <w:shd w:val="clear" w:color="auto" w:fill="FFFFFF"/>
-          <w:lang w:val="en-US" w:eastAsia="de-DE"/>
-        </w:rPr>
-        <w:t xml:space="preserve">"5.2. Preventing Over-sized Local Arrays </w:t>
-      </w:r>
-      <w:proofErr w:type="gramStart"/>
-      <w:r>
-        <w:rPr>
-          <w:rFonts w:eastAsia="Times New Roman" w:cstheme="minorHAnsi"/>
-          <w:i/>
-          <w:color w:val="4F81BD" w:themeColor="accent1"/>
-          <w:szCs w:val="20"/>
-          <w:shd w:val="clear" w:color="auto" w:fill="FFFFFF"/>
-          <w:lang w:val="en-US" w:eastAsia="de-DE"/>
-        </w:rPr>
-        <w:t>Using</w:t>
-      </w:r>
-      <w:proofErr w:type="gramEnd"/>
-      <w:r>
-        <w:rPr>
-          <w:rFonts w:eastAsia="Times New Roman" w:cstheme="minorHAnsi"/>
-          <w:i/>
-          <w:color w:val="4F81BD" w:themeColor="accent1"/>
-          <w:szCs w:val="20"/>
-          <w:shd w:val="clear" w:color="auto" w:fill="FFFFFF"/>
-          <w:lang w:val="en-US" w:eastAsia="de-DE"/>
-        </w:rPr>
-        <w:t xml:space="preserve"> per-pixel Depth Peeling" is the problem of overflowing depth peeling buffers really such a big issue? How big is the difference if only the first n (say 32) surfaces are rendered?</w:t>
-      </w:r>
-    </w:p>
-    <w:p>
-      <w:pPr>
-        <w:pStyle w:val="Reply"/>
-        <w:rPr>
-          <w:shd w:val="clear" w:color="auto" w:fill="FFFFFF"/>
-        </w:rPr>
-      </w:pPr>
-      <w:r>
-        <w:rPr>
-          <w:shd w:val="clear" w:color="auto" w:fill="FFFFFF"/>
-        </w:rPr>
-        <w:t xml:space="preserve">This is a question which need to be asked on a per-case basis. There are naturally cases and settings where the first 32 or even 8 layers </w:t>
-      </w:r>
-      <w:r>
-        <w:rPr>
-          <w:shd w:val="clear" w:color="auto" w:fill="FFFFFF"/>
-        </w:rPr>
-        <w:t>comprise</w:t>
-      </w:r>
-      <w:r>
-        <w:rPr>
-          <w:shd w:val="clear" w:color="auto" w:fill="FFFFFF"/>
-        </w:rPr>
-        <w:t xml:space="preserve"> the majority of the pixels' final color. But unless we can guarantee that the pixels are 100% opaque for all scenes and settings before a certain depth level then completely removing the dependency of an upper boundary is still a step forward. We believe it is always better that an upper boundary is an optional </w:t>
-      </w:r>
-      <w:r>
-        <w:rPr>
-          <w:shd w:val="clear" w:color="auto" w:fill="FFFFFF"/>
-        </w:rPr>
-        <w:t>performance</w:t>
-      </w:r>
-      <w:r>
-        <w:rPr>
-          <w:shd w:val="clear" w:color="auto" w:fill="FFFFFF"/>
-        </w:rPr>
-        <w:t xml:space="preserve"> trade-off than an enforced necessity.</w:t>
-      </w:r>
-      <w:r>
-        <w:rPr>
-          <w:shd w:val="clear" w:color="auto" w:fill="FFFFFF"/>
-        </w:rPr>
-        <w:t xml:space="preserve"> </w:t>
-      </w:r>
-      <w:r>
-        <w:rPr>
-          <w:shd w:val="clear" w:color="auto" w:fill="FFFFFF"/>
-        </w:rPr>
-        <w:t xml:space="preserve">Also, the overflow prevention is only one of the </w:t>
-      </w:r>
-      <w:r>
-        <w:rPr>
-          <w:shd w:val="clear" w:color="auto" w:fill="FFFFFF"/>
-        </w:rPr>
-        <w:t>benefits</w:t>
-      </w:r>
-      <w:r>
-        <w:rPr>
-          <w:shd w:val="clear" w:color="auto" w:fill="FFFFFF"/>
-        </w:rPr>
-        <w:t xml:space="preserve"> as the component also speeds up the computation for 32-and-lower sized arrays.</w:t>
-      </w:r>
-    </w:p>
-    <w:p>
-      <w:pPr>
-        <w:rPr>
-          <w:lang w:val="en-US"/>
-        </w:rPr>
-      </w:pPr>
-    </w:p>
-    <w:p>
-      <w:pPr>
         <w:rPr>
           <w:lang w:val="en-US"/>
         </w:rPr>
@@ -880,8 +997,6 @@
         </w:rPr>
         <w:t>detailed</w:t>
       </w:r>
-      <w:bookmarkStart w:id="0" w:name="_GoBack"/>
-      <w:bookmarkEnd w:id="0"/>
       <w:r>
         <w:rPr>
           <w:lang w:val="en-US"/>

</xml_diff>

<commit_message>
<cgf14-fusion>: Added \new and \minor highlighting and created space for author names and achnow's.
</commit_message>
<xml_diff>
--- a/cgf_minor-revision_cover-letter.docx
+++ b/cgf_minor-revision_cover-letter.docx
@@ -1,6 +1,6 @@
 
 <file path=word/document.xml><?xml version="1.0" encoding="utf-8"?>
-<w:document xmlns:wpc="http://schemas.microsoft.com/office/word/2010/wordprocessingCanvas" xmlns:mc="http://schemas.openxmlformats.org/markup-compatibility/2006" xmlns:o="urn:schemas-microsoft-com:office:office" xmlns:r="http://schemas.openxmlformats.org/officeDocument/2006/relationships" xmlns:m="http://schemas.openxmlformats.org/officeDocument/2006/math" xmlns:v="urn:schemas-microsoft-com:vml" xmlns:wp14="http://schemas.microsoft.com/office/word/2010/wordprocessingDrawing" xmlns:wp="http://schemas.openxmlformats.org/drawingml/2006/wordprocessingDrawing" xmlns:w10="urn:schemas-microsoft-com:office:word" xmlns:w="http://schemas.openxmlformats.org/wordprocessingml/2006/main" xmlns:w14="http://schemas.microsoft.com/office/word/2010/wordml" xmlns:w15="http://schemas.microsoft.com/office/word/2012/wordml" xmlns:wpg="http://schemas.microsoft.com/office/word/2010/wordprocessingGroup" xmlns:wpi="http://schemas.microsoft.com/office/word/2010/wordprocessingInk" xmlns:wne="http://schemas.microsoft.com/office/word/2006/wordml" xmlns:wps="http://schemas.microsoft.com/office/word/2010/wordprocessingShape" mc:Ignorable="w14 w15 wp14">
+<w:document xmlns:wpc="http://schemas.microsoft.com/office/word/2010/wordprocessingCanvas" xmlns:mc="http://schemas.openxmlformats.org/markup-compatibility/2006" xmlns:o="urn:schemas-microsoft-com:office:office" xmlns:r="http://schemas.openxmlformats.org/officeDocument/2006/relationships" xmlns:m="http://schemas.openxmlformats.org/officeDocument/2006/math" xmlns:v="urn:schemas-microsoft-com:vml" xmlns:wp14="http://schemas.microsoft.com/office/word/2010/wordprocessingDrawing" xmlns:wp="http://schemas.openxmlformats.org/drawingml/2006/wordprocessingDrawing" xmlns:w10="urn:schemas-microsoft-com:office:word" xmlns:w="http://schemas.openxmlformats.org/wordprocessingml/2006/main" xmlns:w14="http://schemas.microsoft.com/office/word/2010/wordml" xmlns:wpg="http://schemas.microsoft.com/office/word/2010/wordprocessingGroup" xmlns:wpi="http://schemas.microsoft.com/office/word/2010/wordprocessingInk" xmlns:wne="http://schemas.microsoft.com/office/word/2006/wordml" xmlns:wps="http://schemas.microsoft.com/office/word/2010/wordprocessingShape" mc:Ignorable="w14 wp14">
   <w:body>
     <w:p>
       <w:pPr>
@@ -128,8 +128,6 @@
         </w:rPr>
         <w:t xml:space="preserve">a </w:t>
       </w:r>
-      <w:bookmarkStart w:id="0" w:name="_GoBack"/>
-      <w:bookmarkEnd w:id="0"/>
       <w:r>
         <w:rPr>
           <w:lang w:val="en-US"/>
@@ -249,6 +247,12 @@
           <w:lang w:val="en-US"/>
         </w:rPr>
         <w:t>.</w:t>
+      </w:r>
+      <w:r>
+        <w:rPr>
+          <w:lang w:val="en-US"/>
+        </w:rPr>
+        <w:t xml:space="preserve"> The associated changes are also highlighted in green in the revised manuscript (pdf file).</w:t>
       </w:r>
     </w:p>
     <w:p>
@@ -402,7 +406,10 @@
         <w:t xml:space="preserve">Section 3.1 has been reworked and now </w:t>
       </w:r>
       <w:r>
-        <w:t xml:space="preserve">utilize the protein in Figure 1 to clarify and exemplify </w:t>
+        <w:t>utilizes</w:t>
+      </w:r>
+      <w:r>
+        <w:t xml:space="preserve"> the protein in Figure 1 to clarify and exemplify </w:t>
       </w:r>
       <w:r>
         <w:t xml:space="preserve">the process of </w:t>
@@ -544,7 +551,7 @@
           <w:shd w:val="clear" w:color="auto" w:fill="FFFFFF"/>
           <w:lang w:val="en-US" w:eastAsia="de-DE"/>
         </w:rPr>
-        <w:t xml:space="preserve">"2. Related Work", it may sound a little far fetched and is really just a recommendation but you may to consider adding a reference to a modern "ray-guided-VR" paper (such as Hadwiger et al. "Interactive volume exploration of petascale microscopy data streams using a visualization-driven </w:t>
+        <w:t xml:space="preserve">"2. Related Work", it may sound a little far fetched and is really just a recommendation but you may to consider adding a reference to a modern "ray-guided-VR" paper (such as Hadwiger et al. </w:t>
       </w:r>
       <w:r>
         <w:rPr>
@@ -556,7 +563,7 @@
           <w:lang w:val="en-US" w:eastAsia="de-DE"/>
         </w:rPr>
         <w:lastRenderedPageBreak/>
-        <w:t>virtual memory approach") mainly because multi-volume rendering with such an approach is a trivial extension of a few lines of shader code.</w:t>
+        <w:t>"Interactive volume exploration of petascale microscopy data streams using a visualization-driven virtual memory approach") mainly because multi-volume rendering with such an approach is a trivial extension of a few lines of shader code.</w:t>
       </w:r>
     </w:p>
     <w:p>
@@ -977,38 +984,106 @@
         <w:rPr>
           <w:lang w:val="en-US"/>
         </w:rPr>
-        <w:t xml:space="preserve">We are </w:t>
-      </w:r>
-      <w:r>
-        <w:rPr>
-          <w:lang w:val="en-US"/>
-        </w:rPr>
-        <w:t xml:space="preserve">again </w:t>
-      </w:r>
-      <w:r>
-        <w:rPr>
-          <w:lang w:val="en-US"/>
-        </w:rPr>
-        <w:t xml:space="preserve">grateful for the </w:t>
-      </w:r>
-      <w:r>
-        <w:rPr>
-          <w:lang w:val="en-US"/>
-        </w:rPr>
-        <w:t>detailed</w:t>
-      </w:r>
-      <w:r>
-        <w:rPr>
-          <w:lang w:val="en-US"/>
-        </w:rPr>
-        <w:t xml:space="preserve"> review</w:t>
-      </w:r>
-      <w:r>
-        <w:rPr>
-          <w:lang w:val="en-US"/>
-        </w:rPr>
-        <w:t>s and we hope that we were able to address all concerns adequately.</w:t>
-      </w:r>
+        <w:t xml:space="preserve">In addition, </w:t>
+      </w:r>
+      <w:r>
+        <w:rPr>
+          <w:lang w:val="en-US"/>
+        </w:rPr>
+        <w:t>spelling c</w:t>
+      </w:r>
+      <w:r>
+        <w:rPr>
+          <w:lang w:val="en-US"/>
+        </w:rPr>
+        <w:t xml:space="preserve">hanges </w:t>
+      </w:r>
+      <w:r>
+        <w:rPr>
+          <w:lang w:val="en-US"/>
+        </w:rPr>
+        <w:t>and</w:t>
+      </w:r>
+      <w:r>
+        <w:rPr>
+          <w:lang w:val="en-US"/>
+        </w:rPr>
+        <w:t xml:space="preserve"> </w:t>
+      </w:r>
+      <w:r>
+        <w:rPr>
+          <w:lang w:val="en-US"/>
+        </w:rPr>
+        <w:t xml:space="preserve">other minor </w:t>
+      </w:r>
+      <w:r>
+        <w:rPr>
+          <w:lang w:val="en-US"/>
+        </w:rPr>
+        <w:t>reformulation</w:t>
+      </w:r>
+      <w:r>
+        <w:rPr>
+          <w:lang w:val="en-US"/>
+        </w:rPr>
+        <w:t xml:space="preserve">s </w:t>
+      </w:r>
+      <w:r>
+        <w:rPr>
+          <w:lang w:val="en-US"/>
+        </w:rPr>
+        <w:t>are highlighted in yellow</w:t>
+      </w:r>
+      <w:r>
+        <w:rPr>
+          <w:lang w:val="en-US"/>
+        </w:rPr>
+        <w:t xml:space="preserve"> in the revised manuscript</w:t>
+      </w:r>
+      <w:r>
+        <w:rPr>
+          <w:lang w:val="en-US"/>
+        </w:rPr>
+        <w:t xml:space="preserve"> (pdf file)</w:t>
+      </w:r>
+      <w:r>
+        <w:rPr>
+          <w:lang w:val="en-US"/>
+        </w:rPr>
+        <w:t xml:space="preserve">. </w:t>
+      </w:r>
+      <w:r>
+        <w:rPr>
+          <w:lang w:val="en-US"/>
+        </w:rPr>
+        <w:t>This includes a slight shorten</w:t>
+      </w:r>
+      <w:r>
+        <w:rPr>
+          <w:lang w:val="en-US"/>
+        </w:rPr>
+        <w:t xml:space="preserve">ing of the </w:t>
+      </w:r>
+      <w:r>
+        <w:rPr>
+          <w:lang w:val="en-US"/>
+        </w:rPr>
+        <w:t xml:space="preserve">conclusions section </w:t>
+      </w:r>
+      <w:r>
+        <w:rPr>
+          <w:lang w:val="en-US"/>
+        </w:rPr>
+        <w:t>due to page overflow after addressing the reviewers’ comments</w:t>
+      </w:r>
+      <w:r>
+        <w:rPr>
+          <w:lang w:val="en-US"/>
+        </w:rPr>
+        <w:t>.</w:t>
+      </w:r>
+      <w:bookmarkStart w:id="0" w:name="_GoBack"/>
+      <w:bookmarkEnd w:id="0"/>
     </w:p>
     <w:p>
       <w:pPr>
@@ -1016,6 +1091,30 @@
           <w:lang w:val="en-US"/>
         </w:rPr>
       </w:pPr>
+      <w:r>
+        <w:rPr>
+          <w:lang w:val="en-US"/>
+        </w:rPr>
+        <w:t xml:space="preserve">We are grateful for the </w:t>
+      </w:r>
+      <w:r>
+        <w:rPr>
+          <w:lang w:val="en-US"/>
+        </w:rPr>
+        <w:t>detailed</w:t>
+      </w:r>
+      <w:r>
+        <w:rPr>
+          <w:lang w:val="en-US"/>
+        </w:rPr>
+        <w:t xml:space="preserve"> review</w:t>
+      </w:r>
+      <w:r>
+        <w:rPr>
+          <w:lang w:val="en-US"/>
+        </w:rPr>
+        <w:t>s and we hope that we were able to address all concerns adequately.</w:t>
+      </w:r>
     </w:p>
     <w:p>
       <w:pPr>
@@ -1055,7 +1154,7 @@
 </file>
 
 <file path=word/numbering.xml><?xml version="1.0" encoding="utf-8"?>
-<w:numbering xmlns:wpc="http://schemas.microsoft.com/office/word/2010/wordprocessingCanvas" xmlns:mc="http://schemas.openxmlformats.org/markup-compatibility/2006" xmlns:o="urn:schemas-microsoft-com:office:office" xmlns:r="http://schemas.openxmlformats.org/officeDocument/2006/relationships" xmlns:m="http://schemas.openxmlformats.org/officeDocument/2006/math" xmlns:v="urn:schemas-microsoft-com:vml" xmlns:wp14="http://schemas.microsoft.com/office/word/2010/wordprocessingDrawing" xmlns:wp="http://schemas.openxmlformats.org/drawingml/2006/wordprocessingDrawing" xmlns:w10="urn:schemas-microsoft-com:office:word" xmlns:w="http://schemas.openxmlformats.org/wordprocessingml/2006/main" xmlns:w14="http://schemas.microsoft.com/office/word/2010/wordml" xmlns:w15="http://schemas.microsoft.com/office/word/2012/wordml" xmlns:wpg="http://schemas.microsoft.com/office/word/2010/wordprocessingGroup" xmlns:wpi="http://schemas.microsoft.com/office/word/2010/wordprocessingInk" xmlns:wne="http://schemas.microsoft.com/office/word/2006/wordml" xmlns:wps="http://schemas.microsoft.com/office/word/2010/wordprocessingShape" mc:Ignorable="w14 w15 wp14">
+<w:numbering xmlns:wpc="http://schemas.microsoft.com/office/word/2010/wordprocessingCanvas" xmlns:mc="http://schemas.openxmlformats.org/markup-compatibility/2006" xmlns:o="urn:schemas-microsoft-com:office:office" xmlns:r="http://schemas.openxmlformats.org/officeDocument/2006/relationships" xmlns:m="http://schemas.openxmlformats.org/officeDocument/2006/math" xmlns:v="urn:schemas-microsoft-com:vml" xmlns:wp14="http://schemas.microsoft.com/office/word/2010/wordprocessingDrawing" xmlns:wp="http://schemas.openxmlformats.org/drawingml/2006/wordprocessingDrawing" xmlns:w10="urn:schemas-microsoft-com:office:word" xmlns:w="http://schemas.openxmlformats.org/wordprocessingml/2006/main" xmlns:w14="http://schemas.microsoft.com/office/word/2010/wordml" xmlns:wpg="http://schemas.microsoft.com/office/word/2010/wordprocessingGroup" xmlns:wpi="http://schemas.microsoft.com/office/word/2010/wordprocessingInk" xmlns:wne="http://schemas.microsoft.com/office/word/2006/wordml" xmlns:wps="http://schemas.microsoft.com/office/word/2010/wordprocessingShape" mc:Ignorable="w14 wp14">
   <w:abstractNum w:abstractNumId="0">
     <w:nsid w:val="0F14304C"/>
     <w:multiLevelType w:val="hybridMultilevel"/>
@@ -1937,7 +2036,7 @@
 </file>
 
 <file path=word/styles.xml><?xml version="1.0" encoding="utf-8"?>
-<w:styles xmlns:mc="http://schemas.openxmlformats.org/markup-compatibility/2006" xmlns:r="http://schemas.openxmlformats.org/officeDocument/2006/relationships" xmlns:w="http://schemas.openxmlformats.org/wordprocessingml/2006/main" xmlns:w14="http://schemas.microsoft.com/office/word/2010/wordml" xmlns:w15="http://schemas.microsoft.com/office/word/2012/wordml" mc:Ignorable="w14 w15">
+<w:styles xmlns:mc="http://schemas.openxmlformats.org/markup-compatibility/2006" xmlns:r="http://schemas.openxmlformats.org/officeDocument/2006/relationships" xmlns:w="http://schemas.openxmlformats.org/wordprocessingml/2006/main" xmlns:w14="http://schemas.microsoft.com/office/word/2010/wordml" mc:Ignorable="w14">
   <w:docDefaults>
     <w:rPrDefault>
       <w:rPr>
@@ -1953,390 +2052,156 @@
       </w:pPr>
     </w:pPrDefault>
   </w:docDefaults>
-  <w:latentStyles w:defLockedState="0" w:defUIPriority="99" w:defSemiHidden="0" w:defUnhideWhenUsed="0" w:defQFormat="0" w:count="371">
-    <w:lsdException w:name="Normal" w:uiPriority="0" w:qFormat="1"/>
-    <w:lsdException w:name="heading 1" w:uiPriority="9" w:qFormat="1"/>
-    <w:lsdException w:name="heading 2" w:semiHidden="1" w:uiPriority="9" w:unhideWhenUsed="1" w:qFormat="1"/>
-    <w:lsdException w:name="heading 3" w:semiHidden="1" w:uiPriority="9" w:unhideWhenUsed="1" w:qFormat="1"/>
-    <w:lsdException w:name="heading 4" w:semiHidden="1" w:uiPriority="9" w:unhideWhenUsed="1" w:qFormat="1"/>
-    <w:lsdException w:name="heading 5" w:semiHidden="1" w:uiPriority="9" w:unhideWhenUsed="1" w:qFormat="1"/>
-    <w:lsdException w:name="heading 6" w:semiHidden="1" w:uiPriority="9" w:unhideWhenUsed="1" w:qFormat="1"/>
-    <w:lsdException w:name="heading 7" w:semiHidden="1" w:uiPriority="9" w:unhideWhenUsed="1" w:qFormat="1"/>
-    <w:lsdException w:name="heading 8" w:semiHidden="1" w:uiPriority="9" w:unhideWhenUsed="1" w:qFormat="1"/>
-    <w:lsdException w:name="heading 9" w:semiHidden="1" w:uiPriority="9" w:unhideWhenUsed="1" w:qFormat="1"/>
-    <w:lsdException w:name="index 1" w:semiHidden="1" w:unhideWhenUsed="1"/>
-    <w:lsdException w:name="index 2" w:semiHidden="1" w:unhideWhenUsed="1"/>
-    <w:lsdException w:name="index 3" w:semiHidden="1" w:unhideWhenUsed="1"/>
-    <w:lsdException w:name="index 4" w:semiHidden="1" w:unhideWhenUsed="1"/>
-    <w:lsdException w:name="index 5" w:semiHidden="1" w:unhideWhenUsed="1"/>
-    <w:lsdException w:name="index 6" w:semiHidden="1" w:unhideWhenUsed="1"/>
-    <w:lsdException w:name="index 7" w:semiHidden="1" w:unhideWhenUsed="1"/>
-    <w:lsdException w:name="index 8" w:semiHidden="1" w:unhideWhenUsed="1"/>
-    <w:lsdException w:name="index 9" w:semiHidden="1" w:unhideWhenUsed="1"/>
-    <w:lsdException w:name="toc 1" w:semiHidden="1" w:uiPriority="39" w:unhideWhenUsed="1"/>
-    <w:lsdException w:name="toc 2" w:semiHidden="1" w:uiPriority="39" w:unhideWhenUsed="1"/>
-    <w:lsdException w:name="toc 3" w:semiHidden="1" w:uiPriority="39" w:unhideWhenUsed="1"/>
-    <w:lsdException w:name="toc 4" w:semiHidden="1" w:uiPriority="39" w:unhideWhenUsed="1"/>
-    <w:lsdException w:name="toc 5" w:semiHidden="1" w:uiPriority="39" w:unhideWhenUsed="1"/>
-    <w:lsdException w:name="toc 6" w:semiHidden="1" w:uiPriority="39" w:unhideWhenUsed="1"/>
-    <w:lsdException w:name="toc 7" w:semiHidden="1" w:uiPriority="39" w:unhideWhenUsed="1"/>
-    <w:lsdException w:name="toc 8" w:semiHidden="1" w:uiPriority="39" w:unhideWhenUsed="1"/>
-    <w:lsdException w:name="toc 9" w:semiHidden="1" w:uiPriority="39" w:unhideWhenUsed="1"/>
-    <w:lsdException w:name="Normal Indent" w:semiHidden="1" w:unhideWhenUsed="1"/>
-    <w:lsdException w:name="footnote text" w:semiHidden="1" w:unhideWhenUsed="1"/>
-    <w:lsdException w:name="annotation text" w:semiHidden="1" w:unhideWhenUsed="1"/>
-    <w:lsdException w:name="header" w:semiHidden="1" w:unhideWhenUsed="1"/>
-    <w:lsdException w:name="footer" w:semiHidden="1" w:unhideWhenUsed="1"/>
-    <w:lsdException w:name="index heading" w:semiHidden="1" w:unhideWhenUsed="1"/>
-    <w:lsdException w:name="caption" w:semiHidden="1" w:uiPriority="35" w:unhideWhenUsed="1" w:qFormat="1"/>
-    <w:lsdException w:name="table of figures" w:semiHidden="1" w:unhideWhenUsed="1"/>
-    <w:lsdException w:name="envelope address" w:semiHidden="1" w:unhideWhenUsed="1"/>
-    <w:lsdException w:name="envelope return" w:semiHidden="1" w:unhideWhenUsed="1"/>
-    <w:lsdException w:name="footnote reference" w:semiHidden="1" w:unhideWhenUsed="1"/>
-    <w:lsdException w:name="annotation reference" w:semiHidden="1" w:unhideWhenUsed="1"/>
-    <w:lsdException w:name="line number" w:semiHidden="1" w:unhideWhenUsed="1"/>
-    <w:lsdException w:name="page number" w:semiHidden="1" w:unhideWhenUsed="1"/>
-    <w:lsdException w:name="endnote reference" w:semiHidden="1" w:unhideWhenUsed="1"/>
-    <w:lsdException w:name="endnote text" w:semiHidden="1" w:unhideWhenUsed="1"/>
-    <w:lsdException w:name="table of authorities" w:semiHidden="1" w:unhideWhenUsed="1"/>
-    <w:lsdException w:name="macro" w:semiHidden="1" w:unhideWhenUsed="1"/>
-    <w:lsdException w:name="toa heading" w:semiHidden="1" w:unhideWhenUsed="1"/>
-    <w:lsdException w:name="List" w:semiHidden="1" w:unhideWhenUsed="1"/>
-    <w:lsdException w:name="List Bullet" w:semiHidden="1" w:unhideWhenUsed="1"/>
-    <w:lsdException w:name="List Number" w:semiHidden="1" w:unhideWhenUsed="1"/>
-    <w:lsdException w:name="List 2" w:semiHidden="1" w:unhideWhenUsed="1"/>
-    <w:lsdException w:name="List 3" w:semiHidden="1" w:unhideWhenUsed="1"/>
-    <w:lsdException w:name="List 4" w:semiHidden="1" w:unhideWhenUsed="1"/>
-    <w:lsdException w:name="List 5" w:semiHidden="1" w:unhideWhenUsed="1"/>
-    <w:lsdException w:name="List Bullet 2" w:semiHidden="1" w:unhideWhenUsed="1"/>
-    <w:lsdException w:name="List Bullet 3" w:semiHidden="1" w:unhideWhenUsed="1"/>
-    <w:lsdException w:name="List Bullet 4" w:semiHidden="1" w:unhideWhenUsed="1"/>
-    <w:lsdException w:name="List Bullet 5" w:semiHidden="1" w:unhideWhenUsed="1"/>
-    <w:lsdException w:name="List Number 2" w:semiHidden="1" w:unhideWhenUsed="1"/>
-    <w:lsdException w:name="List Number 3" w:semiHidden="1" w:unhideWhenUsed="1"/>
-    <w:lsdException w:name="List Number 4" w:semiHidden="1" w:unhideWhenUsed="1"/>
-    <w:lsdException w:name="List Number 5" w:semiHidden="1" w:unhideWhenUsed="1"/>
-    <w:lsdException w:name="Title" w:uiPriority="10" w:qFormat="1"/>
-    <w:lsdException w:name="Closing" w:semiHidden="1" w:unhideWhenUsed="1"/>
-    <w:lsdException w:name="Signature" w:semiHidden="1" w:unhideWhenUsed="1"/>
-    <w:lsdException w:name="Default Paragraph Font" w:semiHidden="1" w:uiPriority="1" w:unhideWhenUsed="1"/>
-    <w:lsdException w:name="Body Text" w:semiHidden="1" w:unhideWhenUsed="1"/>
-    <w:lsdException w:name="Body Text Indent" w:semiHidden="1" w:unhideWhenUsed="1"/>
-    <w:lsdException w:name="List Continue" w:semiHidden="1" w:unhideWhenUsed="1"/>
-    <w:lsdException w:name="List Continue 2" w:semiHidden="1" w:unhideWhenUsed="1"/>
-    <w:lsdException w:name="List Continue 3" w:semiHidden="1" w:unhideWhenUsed="1"/>
-    <w:lsdException w:name="List Continue 4" w:semiHidden="1" w:unhideWhenUsed="1"/>
-    <w:lsdException w:name="List Continue 5" w:semiHidden="1" w:unhideWhenUsed="1"/>
-    <w:lsdException w:name="Message Header" w:semiHidden="1" w:unhideWhenUsed="1"/>
-    <w:lsdException w:name="Subtitle" w:uiPriority="11" w:qFormat="1"/>
-    <w:lsdException w:name="Salutation" w:semiHidden="1" w:unhideWhenUsed="1"/>
-    <w:lsdException w:name="Date" w:semiHidden="1" w:unhideWhenUsed="1"/>
-    <w:lsdException w:name="Body Text First Indent" w:semiHidden="1" w:unhideWhenUsed="1"/>
-    <w:lsdException w:name="Body Text First Indent 2" w:semiHidden="1" w:unhideWhenUsed="1"/>
-    <w:lsdException w:name="Note Heading" w:semiHidden="1" w:unhideWhenUsed="1"/>
-    <w:lsdException w:name="Body Text 2" w:semiHidden="1" w:unhideWhenUsed="1"/>
-    <w:lsdException w:name="Body Text 3" w:semiHidden="1" w:unhideWhenUsed="1"/>
-    <w:lsdException w:name="Body Text Indent 2" w:semiHidden="1" w:unhideWhenUsed="1"/>
-    <w:lsdException w:name="Body Text Indent 3" w:semiHidden="1" w:unhideWhenUsed="1"/>
-    <w:lsdException w:name="Block Text" w:semiHidden="1" w:unhideWhenUsed="1"/>
-    <w:lsdException w:name="Hyperlink" w:semiHidden="1" w:unhideWhenUsed="1"/>
-    <w:lsdException w:name="FollowedHyperlink" w:semiHidden="1" w:unhideWhenUsed="1"/>
-    <w:lsdException w:name="Strong" w:uiPriority="22" w:qFormat="1"/>
-    <w:lsdException w:name="Emphasis" w:uiPriority="20" w:qFormat="1"/>
-    <w:lsdException w:name="Document Map" w:semiHidden="1" w:unhideWhenUsed="1"/>
-    <w:lsdException w:name="Plain Text" w:semiHidden="1" w:unhideWhenUsed="1"/>
-    <w:lsdException w:name="E-mail Signature" w:semiHidden="1" w:unhideWhenUsed="1"/>
-    <w:lsdException w:name="HTML Top of Form" w:semiHidden="1" w:unhideWhenUsed="1"/>
-    <w:lsdException w:name="HTML Bottom of Form" w:semiHidden="1" w:unhideWhenUsed="1"/>
-    <w:lsdException w:name="Normal (Web)" w:semiHidden="1" w:unhideWhenUsed="1"/>
-    <w:lsdException w:name="HTML Acronym" w:semiHidden="1" w:unhideWhenUsed="1"/>
-    <w:lsdException w:name="HTML Address" w:semiHidden="1" w:unhideWhenUsed="1"/>
-    <w:lsdException w:name="HTML Cite" w:semiHidden="1" w:unhideWhenUsed="1"/>
-    <w:lsdException w:name="HTML Code" w:semiHidden="1" w:unhideWhenUsed="1"/>
-    <w:lsdException w:name="HTML Definition" w:semiHidden="1" w:unhideWhenUsed="1"/>
-    <w:lsdException w:name="HTML Keyboard" w:semiHidden="1" w:unhideWhenUsed="1"/>
-    <w:lsdException w:name="HTML Preformatted" w:semiHidden="1" w:unhideWhenUsed="1"/>
-    <w:lsdException w:name="HTML Sample" w:semiHidden="1" w:unhideWhenUsed="1"/>
-    <w:lsdException w:name="HTML Typewriter" w:semiHidden="1" w:unhideWhenUsed="1"/>
-    <w:lsdException w:name="HTML Variable" w:semiHidden="1" w:unhideWhenUsed="1"/>
-    <w:lsdException w:name="Normal Table" w:semiHidden="1" w:unhideWhenUsed="1"/>
-    <w:lsdException w:name="annotation subject" w:semiHidden="1" w:unhideWhenUsed="1"/>
-    <w:lsdException w:name="No List" w:semiHidden="1" w:unhideWhenUsed="1"/>
-    <w:lsdException w:name="Outline List 1" w:semiHidden="1" w:unhideWhenUsed="1"/>
-    <w:lsdException w:name="Outline List 2" w:semiHidden="1" w:unhideWhenUsed="1"/>
-    <w:lsdException w:name="Outline List 3" w:semiHidden="1" w:unhideWhenUsed="1"/>
-    <w:lsdException w:name="Table Simple 1" w:semiHidden="1" w:unhideWhenUsed="1"/>
-    <w:lsdException w:name="Table Simple 2" w:semiHidden="1" w:unhideWhenUsed="1"/>
-    <w:lsdException w:name="Table Simple 3" w:semiHidden="1" w:unhideWhenUsed="1"/>
-    <w:lsdException w:name="Table Classic 1" w:semiHidden="1" w:unhideWhenUsed="1"/>
-    <w:lsdException w:name="Table Classic 2" w:semiHidden="1" w:unhideWhenUsed="1"/>
-    <w:lsdException w:name="Table Classic 3" w:semiHidden="1" w:unhideWhenUsed="1"/>
-    <w:lsdException w:name="Table Classic 4" w:semiHidden="1" w:unhideWhenUsed="1"/>
-    <w:lsdException w:name="Table Colorful 1" w:semiHidden="1" w:unhideWhenUsed="1"/>
-    <w:lsdException w:name="Table Colorful 2" w:semiHidden="1" w:unhideWhenUsed="1"/>
-    <w:lsdException w:name="Table Colorful 3" w:semiHidden="1" w:unhideWhenUsed="1"/>
-    <w:lsdException w:name="Table Columns 1" w:semiHidden="1" w:unhideWhenUsed="1"/>
-    <w:lsdException w:name="Table Columns 2" w:semiHidden="1" w:unhideWhenUsed="1"/>
-    <w:lsdException w:name="Table Columns 3" w:semiHidden="1" w:unhideWhenUsed="1"/>
-    <w:lsdException w:name="Table Columns 4" w:semiHidden="1" w:unhideWhenUsed="1"/>
-    <w:lsdException w:name="Table Columns 5" w:semiHidden="1" w:unhideWhenUsed="1"/>
-    <w:lsdException w:name="Table Grid 1" w:semiHidden="1" w:unhideWhenUsed="1"/>
-    <w:lsdException w:name="Table Grid 2" w:semiHidden="1" w:unhideWhenUsed="1"/>
-    <w:lsdException w:name="Table Grid 3" w:semiHidden="1" w:unhideWhenUsed="1"/>
-    <w:lsdException w:name="Table Grid 4" w:semiHidden="1" w:unhideWhenUsed="1"/>
-    <w:lsdException w:name="Table Grid 5" w:semiHidden="1" w:unhideWhenUsed="1"/>
-    <w:lsdException w:name="Table Grid 6" w:semiHidden="1" w:unhideWhenUsed="1"/>
-    <w:lsdException w:name="Table Grid 7" w:semiHidden="1" w:unhideWhenUsed="1"/>
-    <w:lsdException w:name="Table Grid 8" w:semiHidden="1" w:unhideWhenUsed="1"/>
-    <w:lsdException w:name="Table List 1" w:semiHidden="1" w:unhideWhenUsed="1"/>
-    <w:lsdException w:name="Table List 2" w:semiHidden="1" w:unhideWhenUsed="1"/>
-    <w:lsdException w:name="Table List 3" w:semiHidden="1" w:unhideWhenUsed="1"/>
-    <w:lsdException w:name="Table List 4" w:semiHidden="1" w:unhideWhenUsed="1"/>
-    <w:lsdException w:name="Table List 5" w:semiHidden="1" w:unhideWhenUsed="1"/>
-    <w:lsdException w:name="Table List 6" w:semiHidden="1" w:unhideWhenUsed="1"/>
-    <w:lsdException w:name="Table List 7" w:semiHidden="1" w:unhideWhenUsed="1"/>
-    <w:lsdException w:name="Table List 8" w:semiHidden="1" w:unhideWhenUsed="1"/>
-    <w:lsdException w:name="Table 3D effects 1" w:semiHidden="1" w:unhideWhenUsed="1"/>
-    <w:lsdException w:name="Table 3D effects 2" w:semiHidden="1" w:unhideWhenUsed="1"/>
-    <w:lsdException w:name="Table 3D effects 3" w:semiHidden="1" w:unhideWhenUsed="1"/>
-    <w:lsdException w:name="Table Contemporary" w:semiHidden="1" w:unhideWhenUsed="1"/>
-    <w:lsdException w:name="Table Elegant" w:semiHidden="1" w:unhideWhenUsed="1"/>
-    <w:lsdException w:name="Table Professional" w:semiHidden="1" w:unhideWhenUsed="1"/>
-    <w:lsdException w:name="Table Subtle 1" w:semiHidden="1" w:unhideWhenUsed="1"/>
-    <w:lsdException w:name="Table Subtle 2" w:semiHidden="1" w:unhideWhenUsed="1"/>
-    <w:lsdException w:name="Table Web 1" w:semiHidden="1" w:unhideWhenUsed="1"/>
-    <w:lsdException w:name="Table Web 2" w:semiHidden="1" w:unhideWhenUsed="1"/>
-    <w:lsdException w:name="Table Web 3" w:semiHidden="1" w:unhideWhenUsed="1"/>
-    <w:lsdException w:name="Balloon Text" w:semiHidden="1" w:unhideWhenUsed="1"/>
-    <w:lsdException w:name="Table Grid" w:uiPriority="59"/>
-    <w:lsdException w:name="Table Theme" w:semiHidden="1" w:unhideWhenUsed="1"/>
-    <w:lsdException w:name="Placeholder Text" w:semiHidden="1"/>
-    <w:lsdException w:name="No Spacing" w:uiPriority="1" w:qFormat="1"/>
-    <w:lsdException w:name="Light Shading" w:uiPriority="60"/>
-    <w:lsdException w:name="Light List" w:uiPriority="61"/>
-    <w:lsdException w:name="Light Grid" w:uiPriority="62"/>
-    <w:lsdException w:name="Medium Shading 1" w:uiPriority="63"/>
-    <w:lsdException w:name="Medium Shading 2" w:uiPriority="64"/>
-    <w:lsdException w:name="Medium List 1" w:uiPriority="65"/>
-    <w:lsdException w:name="Medium List 2" w:uiPriority="66"/>
-    <w:lsdException w:name="Medium Grid 1" w:uiPriority="67"/>
-    <w:lsdException w:name="Medium Grid 2" w:uiPriority="68"/>
-    <w:lsdException w:name="Medium Grid 3" w:uiPriority="69"/>
-    <w:lsdException w:name="Dark List" w:uiPriority="70"/>
-    <w:lsdException w:name="Colorful Shading" w:uiPriority="71"/>
-    <w:lsdException w:name="Colorful List" w:uiPriority="72"/>
-    <w:lsdException w:name="Colorful Grid" w:uiPriority="73"/>
-    <w:lsdException w:name="Light Shading Accent 1" w:uiPriority="60"/>
-    <w:lsdException w:name="Light List Accent 1" w:uiPriority="61"/>
-    <w:lsdException w:name="Light Grid Accent 1" w:uiPriority="62"/>
-    <w:lsdException w:name="Medium Shading 1 Accent 1" w:uiPriority="63"/>
-    <w:lsdException w:name="Medium Shading 2 Accent 1" w:uiPriority="64"/>
-    <w:lsdException w:name="Medium List 1 Accent 1" w:uiPriority="65"/>
-    <w:lsdException w:name="Revision" w:semiHidden="1"/>
-    <w:lsdException w:name="List Paragraph" w:uiPriority="34" w:qFormat="1"/>
-    <w:lsdException w:name="Quote" w:uiPriority="29" w:qFormat="1"/>
-    <w:lsdException w:name="Intense Quote" w:uiPriority="30" w:qFormat="1"/>
-    <w:lsdException w:name="Medium List 2 Accent 1" w:uiPriority="66"/>
-    <w:lsdException w:name="Medium Grid 1 Accent 1" w:uiPriority="67"/>
-    <w:lsdException w:name="Medium Grid 2 Accent 1" w:uiPriority="68"/>
-    <w:lsdException w:name="Medium Grid 3 Accent 1" w:uiPriority="69"/>
-    <w:lsdException w:name="Dark List Accent 1" w:uiPriority="70"/>
-    <w:lsdException w:name="Colorful Shading Accent 1" w:uiPriority="71"/>
-    <w:lsdException w:name="Colorful List Accent 1" w:uiPriority="72"/>
-    <w:lsdException w:name="Colorful Grid Accent 1" w:uiPriority="73"/>
-    <w:lsdException w:name="Light Shading Accent 2" w:uiPriority="60"/>
-    <w:lsdException w:name="Light List Accent 2" w:uiPriority="61"/>
-    <w:lsdException w:name="Light Grid Accent 2" w:uiPriority="62"/>
-    <w:lsdException w:name="Medium Shading 1 Accent 2" w:uiPriority="63"/>
-    <w:lsdException w:name="Medium Shading 2 Accent 2" w:uiPriority="64"/>
-    <w:lsdException w:name="Medium List 1 Accent 2" w:uiPriority="65"/>
-    <w:lsdException w:name="Medium List 2 Accent 2" w:uiPriority="66"/>
-    <w:lsdException w:name="Medium Grid 1 Accent 2" w:uiPriority="67"/>
-    <w:lsdException w:name="Medium Grid 2 Accent 2" w:uiPriority="68"/>
-    <w:lsdException w:name="Medium Grid 3 Accent 2" w:uiPriority="69"/>
-    <w:lsdException w:name="Dark List Accent 2" w:uiPriority="70"/>
-    <w:lsdException w:name="Colorful Shading Accent 2" w:uiPriority="71"/>
-    <w:lsdException w:name="Colorful List Accent 2" w:uiPriority="72"/>
-    <w:lsdException w:name="Colorful Grid Accent 2" w:uiPriority="73"/>
-    <w:lsdException w:name="Light Shading Accent 3" w:uiPriority="60"/>
-    <w:lsdException w:name="Light List Accent 3" w:uiPriority="61"/>
-    <w:lsdException w:name="Light Grid Accent 3" w:uiPriority="62"/>
-    <w:lsdException w:name="Medium Shading 1 Accent 3" w:uiPriority="63"/>
-    <w:lsdException w:name="Medium Shading 2 Accent 3" w:uiPriority="64"/>
-    <w:lsdException w:name="Medium List 1 Accent 3" w:uiPriority="65"/>
-    <w:lsdException w:name="Medium List 2 Accent 3" w:uiPriority="66"/>
-    <w:lsdException w:name="Medium Grid 1 Accent 3" w:uiPriority="67"/>
-    <w:lsdException w:name="Medium Grid 2 Accent 3" w:uiPriority="68"/>
-    <w:lsdException w:name="Medium Grid 3 Accent 3" w:uiPriority="69"/>
-    <w:lsdException w:name="Dark List Accent 3" w:uiPriority="70"/>
-    <w:lsdException w:name="Colorful Shading Accent 3" w:uiPriority="71"/>
-    <w:lsdException w:name="Colorful List Accent 3" w:uiPriority="72"/>
-    <w:lsdException w:name="Colorful Grid Accent 3" w:uiPriority="73"/>
-    <w:lsdException w:name="Light Shading Accent 4" w:uiPriority="60"/>
-    <w:lsdException w:name="Light List Accent 4" w:uiPriority="61"/>
-    <w:lsdException w:name="Light Grid Accent 4" w:uiPriority="62"/>
-    <w:lsdException w:name="Medium Shading 1 Accent 4" w:uiPriority="63"/>
-    <w:lsdException w:name="Medium Shading 2 Accent 4" w:uiPriority="64"/>
-    <w:lsdException w:name="Medium List 1 Accent 4" w:uiPriority="65"/>
-    <w:lsdException w:name="Medium List 2 Accent 4" w:uiPriority="66"/>
-    <w:lsdException w:name="Medium Grid 1 Accent 4" w:uiPriority="67"/>
-    <w:lsdException w:name="Medium Grid 2 Accent 4" w:uiPriority="68"/>
-    <w:lsdException w:name="Medium Grid 3 Accent 4" w:uiPriority="69"/>
-    <w:lsdException w:name="Dark List Accent 4" w:uiPriority="70"/>
-    <w:lsdException w:name="Colorful Shading Accent 4" w:uiPriority="71"/>
-    <w:lsdException w:name="Colorful List Accent 4" w:uiPriority="72"/>
-    <w:lsdException w:name="Colorful Grid Accent 4" w:uiPriority="73"/>
-    <w:lsdException w:name="Light Shading Accent 5" w:uiPriority="60"/>
-    <w:lsdException w:name="Light List Accent 5" w:uiPriority="61"/>
-    <w:lsdException w:name="Light Grid Accent 5" w:uiPriority="62"/>
-    <w:lsdException w:name="Medium Shading 1 Accent 5" w:uiPriority="63"/>
-    <w:lsdException w:name="Medium Shading 2 Accent 5" w:uiPriority="64"/>
-    <w:lsdException w:name="Medium List 1 Accent 5" w:uiPriority="65"/>
-    <w:lsdException w:name="Medium List 2 Accent 5" w:uiPriority="66"/>
-    <w:lsdException w:name="Medium Grid 1 Accent 5" w:uiPriority="67"/>
-    <w:lsdException w:name="Medium Grid 2 Accent 5" w:uiPriority="68"/>
-    <w:lsdException w:name="Medium Grid 3 Accent 5" w:uiPriority="69"/>
-    <w:lsdException w:name="Dark List Accent 5" w:uiPriority="70"/>
-    <w:lsdException w:name="Colorful Shading Accent 5" w:uiPriority="71"/>
-    <w:lsdException w:name="Colorful List Accent 5" w:uiPriority="72"/>
-    <w:lsdException w:name="Colorful Grid Accent 5" w:uiPriority="73"/>
-    <w:lsdException w:name="Light Shading Accent 6" w:uiPriority="60"/>
-    <w:lsdException w:name="Light List Accent 6" w:uiPriority="61"/>
-    <w:lsdException w:name="Light Grid Accent 6" w:uiPriority="62"/>
-    <w:lsdException w:name="Medium Shading 1 Accent 6" w:uiPriority="63"/>
-    <w:lsdException w:name="Medium Shading 2 Accent 6" w:uiPriority="64"/>
-    <w:lsdException w:name="Medium List 1 Accent 6" w:uiPriority="65"/>
-    <w:lsdException w:name="Medium List 2 Accent 6" w:uiPriority="66"/>
-    <w:lsdException w:name="Medium Grid 1 Accent 6" w:uiPriority="67"/>
-    <w:lsdException w:name="Medium Grid 2 Accent 6" w:uiPriority="68"/>
-    <w:lsdException w:name="Medium Grid 3 Accent 6" w:uiPriority="69"/>
-    <w:lsdException w:name="Dark List Accent 6" w:uiPriority="70"/>
-    <w:lsdException w:name="Colorful Shading Accent 6" w:uiPriority="71"/>
-    <w:lsdException w:name="Colorful List Accent 6" w:uiPriority="72"/>
-    <w:lsdException w:name="Colorful Grid Accent 6" w:uiPriority="73"/>
-    <w:lsdException w:name="Subtle Emphasis" w:uiPriority="19" w:qFormat="1"/>
-    <w:lsdException w:name="Intense Emphasis" w:uiPriority="21" w:qFormat="1"/>
-    <w:lsdException w:name="Subtle Reference" w:uiPriority="31" w:qFormat="1"/>
-    <w:lsdException w:name="Intense Reference" w:uiPriority="32" w:qFormat="1"/>
-    <w:lsdException w:name="Book Title" w:uiPriority="33" w:qFormat="1"/>
-    <w:lsdException w:name="Bibliography" w:semiHidden="1" w:uiPriority="37" w:unhideWhenUsed="1"/>
-    <w:lsdException w:name="TOC Heading" w:semiHidden="1" w:uiPriority="39" w:unhideWhenUsed="1" w:qFormat="1"/>
-    <w:lsdException w:name="Plain Table 1" w:uiPriority="41"/>
-    <w:lsdException w:name="Plain Table 2" w:uiPriority="42"/>
-    <w:lsdException w:name="Plain Table 3" w:uiPriority="43"/>
-    <w:lsdException w:name="Plain Table 4" w:uiPriority="44"/>
-    <w:lsdException w:name="Plain Table 5" w:uiPriority="45"/>
-    <w:lsdException w:name="Grid Table Light" w:uiPriority="40"/>
-    <w:lsdException w:name="Grid Table 1 Light" w:uiPriority="46"/>
-    <w:lsdException w:name="Grid Table 2" w:uiPriority="47"/>
-    <w:lsdException w:name="Grid Table 3" w:uiPriority="48"/>
-    <w:lsdException w:name="Grid Table 4" w:uiPriority="49"/>
-    <w:lsdException w:name="Grid Table 5 Dark" w:uiPriority="50"/>
-    <w:lsdException w:name="Grid Table 6 Colorful" w:uiPriority="51"/>
-    <w:lsdException w:name="Grid Table 7 Colorful" w:uiPriority="52"/>
-    <w:lsdException w:name="Grid Table 1 Light Accent 1" w:uiPriority="46"/>
-    <w:lsdException w:name="Grid Table 2 Accent 1" w:uiPriority="47"/>
-    <w:lsdException w:name="Grid Table 3 Accent 1" w:uiPriority="48"/>
-    <w:lsdException w:name="Grid Table 4 Accent 1" w:uiPriority="49"/>
-    <w:lsdException w:name="Grid Table 5 Dark Accent 1" w:uiPriority="50"/>
-    <w:lsdException w:name="Grid Table 6 Colorful Accent 1" w:uiPriority="51"/>
-    <w:lsdException w:name="Grid Table 7 Colorful Accent 1" w:uiPriority="52"/>
-    <w:lsdException w:name="Grid Table 1 Light Accent 2" w:uiPriority="46"/>
-    <w:lsdException w:name="Grid Table 2 Accent 2" w:uiPriority="47"/>
-    <w:lsdException w:name="Grid Table 3 Accent 2" w:uiPriority="48"/>
-    <w:lsdException w:name="Grid Table 4 Accent 2" w:uiPriority="49"/>
-    <w:lsdException w:name="Grid Table 5 Dark Accent 2" w:uiPriority="50"/>
-    <w:lsdException w:name="Grid Table 6 Colorful Accent 2" w:uiPriority="51"/>
-    <w:lsdException w:name="Grid Table 7 Colorful Accent 2" w:uiPriority="52"/>
-    <w:lsdException w:name="Grid Table 1 Light Accent 3" w:uiPriority="46"/>
-    <w:lsdException w:name="Grid Table 2 Accent 3" w:uiPriority="47"/>
-    <w:lsdException w:name="Grid Table 3 Accent 3" w:uiPriority="48"/>
-    <w:lsdException w:name="Grid Table 4 Accent 3" w:uiPriority="49"/>
-    <w:lsdException w:name="Grid Table 5 Dark Accent 3" w:uiPriority="50"/>
-    <w:lsdException w:name="Grid Table 6 Colorful Accent 3" w:uiPriority="51"/>
-    <w:lsdException w:name="Grid Table 7 Colorful Accent 3" w:uiPriority="52"/>
-    <w:lsdException w:name="Grid Table 1 Light Accent 4" w:uiPriority="46"/>
-    <w:lsdException w:name="Grid Table 2 Accent 4" w:uiPriority="47"/>
-    <w:lsdException w:name="Grid Table 3 Accent 4" w:uiPriority="48"/>
-    <w:lsdException w:name="Grid Table 4 Accent 4" w:uiPriority="49"/>
-    <w:lsdException w:name="Grid Table 5 Dark Accent 4" w:uiPriority="50"/>
-    <w:lsdException w:name="Grid Table 6 Colorful Accent 4" w:uiPriority="51"/>
-    <w:lsdException w:name="Grid Table 7 Colorful Accent 4" w:uiPriority="52"/>
-    <w:lsdException w:name="Grid Table 1 Light Accent 5" w:uiPriority="46"/>
-    <w:lsdException w:name="Grid Table 2 Accent 5" w:uiPriority="47"/>
-    <w:lsdException w:name="Grid Table 3 Accent 5" w:uiPriority="48"/>
-    <w:lsdException w:name="Grid Table 4 Accent 5" w:uiPriority="49"/>
-    <w:lsdException w:name="Grid Table 5 Dark Accent 5" w:uiPriority="50"/>
-    <w:lsdException w:name="Grid Table 6 Colorful Accent 5" w:uiPriority="51"/>
-    <w:lsdException w:name="Grid Table 7 Colorful Accent 5" w:uiPriority="52"/>
-    <w:lsdException w:name="Grid Table 1 Light Accent 6" w:uiPriority="46"/>
-    <w:lsdException w:name="Grid Table 2 Accent 6" w:uiPriority="47"/>
-    <w:lsdException w:name="Grid Table 3 Accent 6" w:uiPriority="48"/>
-    <w:lsdException w:name="Grid Table 4 Accent 6" w:uiPriority="49"/>
-    <w:lsdException w:name="Grid Table 5 Dark Accent 6" w:uiPriority="50"/>
-    <w:lsdException w:name="Grid Table 6 Colorful Accent 6" w:uiPriority="51"/>
-    <w:lsdException w:name="Grid Table 7 Colorful Accent 6" w:uiPriority="52"/>
-    <w:lsdException w:name="List Table 1 Light" w:uiPriority="46"/>
-    <w:lsdException w:name="List Table 2" w:uiPriority="47"/>
-    <w:lsdException w:name="List Table 3" w:uiPriority="48"/>
-    <w:lsdException w:name="List Table 4" w:uiPriority="49"/>
-    <w:lsdException w:name="List Table 5 Dark" w:uiPriority="50"/>
-    <w:lsdException w:name="List Table 6 Colorful" w:uiPriority="51"/>
-    <w:lsdException w:name="List Table 7 Colorful" w:uiPriority="52"/>
-    <w:lsdException w:name="List Table 1 Light Accent 1" w:uiPriority="46"/>
-    <w:lsdException w:name="List Table 2 Accent 1" w:uiPriority="47"/>
-    <w:lsdException w:name="List Table 3 Accent 1" w:uiPriority="48"/>
-    <w:lsdException w:name="List Table 4 Accent 1" w:uiPriority="49"/>
-    <w:lsdException w:name="List Table 5 Dark Accent 1" w:uiPriority="50"/>
-    <w:lsdException w:name="List Table 6 Colorful Accent 1" w:uiPriority="51"/>
-    <w:lsdException w:name="List Table 7 Colorful Accent 1" w:uiPriority="52"/>
-    <w:lsdException w:name="List Table 1 Light Accent 2" w:uiPriority="46"/>
-    <w:lsdException w:name="List Table 2 Accent 2" w:uiPriority="47"/>
-    <w:lsdException w:name="List Table 3 Accent 2" w:uiPriority="48"/>
-    <w:lsdException w:name="List Table 4 Accent 2" w:uiPriority="49"/>
-    <w:lsdException w:name="List Table 5 Dark Accent 2" w:uiPriority="50"/>
-    <w:lsdException w:name="List Table 6 Colorful Accent 2" w:uiPriority="51"/>
-    <w:lsdException w:name="List Table 7 Colorful Accent 2" w:uiPriority="52"/>
-    <w:lsdException w:name="List Table 1 Light Accent 3" w:uiPriority="46"/>
-    <w:lsdException w:name="List Table 2 Accent 3" w:uiPriority="47"/>
-    <w:lsdException w:name="List Table 3 Accent 3" w:uiPriority="48"/>
-    <w:lsdException w:name="List Table 4 Accent 3" w:uiPriority="49"/>
-    <w:lsdException w:name="List Table 5 Dark Accent 3" w:uiPriority="50"/>
-    <w:lsdException w:name="List Table 6 Colorful Accent 3" w:uiPriority="51"/>
-    <w:lsdException w:name="List Table 7 Colorful Accent 3" w:uiPriority="52"/>
-    <w:lsdException w:name="List Table 1 Light Accent 4" w:uiPriority="46"/>
-    <w:lsdException w:name="List Table 2 Accent 4" w:uiPriority="47"/>
-    <w:lsdException w:name="List Table 3 Accent 4" w:uiPriority="48"/>
-    <w:lsdException w:name="List Table 4 Accent 4" w:uiPriority="49"/>
-    <w:lsdException w:name="List Table 5 Dark Accent 4" w:uiPriority="50"/>
-    <w:lsdException w:name="List Table 6 Colorful Accent 4" w:uiPriority="51"/>
-    <w:lsdException w:name="List Table 7 Colorful Accent 4" w:uiPriority="52"/>
-    <w:lsdException w:name="List Table 1 Light Accent 5" w:uiPriority="46"/>
-    <w:lsdException w:name="List Table 2 Accent 5" w:uiPriority="47"/>
-    <w:lsdException w:name="List Table 3 Accent 5" w:uiPriority="48"/>
-    <w:lsdException w:name="List Table 4 Accent 5" w:uiPriority="49"/>
-    <w:lsdException w:name="List Table 5 Dark Accent 5" w:uiPriority="50"/>
-    <w:lsdException w:name="List Table 6 Colorful Accent 5" w:uiPriority="51"/>
-    <w:lsdException w:name="List Table 7 Colorful Accent 5" w:uiPriority="52"/>
-    <w:lsdException w:name="List Table 1 Light Accent 6" w:uiPriority="46"/>
-    <w:lsdException w:name="List Table 2 Accent 6" w:uiPriority="47"/>
-    <w:lsdException w:name="List Table 3 Accent 6" w:uiPriority="48"/>
-    <w:lsdException w:name="List Table 4 Accent 6" w:uiPriority="49"/>
-    <w:lsdException w:name="List Table 5 Dark Accent 6" w:uiPriority="50"/>
-    <w:lsdException w:name="List Table 6 Colorful Accent 6" w:uiPriority="51"/>
-    <w:lsdException w:name="List Table 7 Colorful Accent 6" w:uiPriority="52"/>
+  <w:latentStyles w:defLockedState="0" w:defUIPriority="99" w:defSemiHidden="1" w:defUnhideWhenUsed="1" w:defQFormat="0" w:count="267">
+    <w:lsdException w:name="Normal" w:semiHidden="0" w:uiPriority="0" w:unhideWhenUsed="0" w:qFormat="1"/>
+    <w:lsdException w:name="heading 1" w:semiHidden="0" w:uiPriority="9" w:unhideWhenUsed="0" w:qFormat="1"/>
+    <w:lsdException w:name="heading 2" w:uiPriority="9" w:qFormat="1"/>
+    <w:lsdException w:name="heading 3" w:uiPriority="9" w:qFormat="1"/>
+    <w:lsdException w:name="heading 4" w:uiPriority="9" w:qFormat="1"/>
+    <w:lsdException w:name="heading 5" w:uiPriority="9" w:qFormat="1"/>
+    <w:lsdException w:name="heading 6" w:uiPriority="9" w:qFormat="1"/>
+    <w:lsdException w:name="heading 7" w:uiPriority="9" w:qFormat="1"/>
+    <w:lsdException w:name="heading 8" w:uiPriority="9" w:qFormat="1"/>
+    <w:lsdException w:name="heading 9" w:uiPriority="9" w:qFormat="1"/>
+    <w:lsdException w:name="toc 1" w:uiPriority="39"/>
+    <w:lsdException w:name="toc 2" w:uiPriority="39"/>
+    <w:lsdException w:name="toc 3" w:uiPriority="39"/>
+    <w:lsdException w:name="toc 4" w:uiPriority="39"/>
+    <w:lsdException w:name="toc 5" w:uiPriority="39"/>
+    <w:lsdException w:name="toc 6" w:uiPriority="39"/>
+    <w:lsdException w:name="toc 7" w:uiPriority="39"/>
+    <w:lsdException w:name="toc 8" w:uiPriority="39"/>
+    <w:lsdException w:name="toc 9" w:uiPriority="39"/>
+    <w:lsdException w:name="caption" w:uiPriority="35" w:qFormat="1"/>
+    <w:lsdException w:name="Title" w:semiHidden="0" w:uiPriority="10" w:unhideWhenUsed="0" w:qFormat="1"/>
+    <w:lsdException w:name="Default Paragraph Font" w:uiPriority="1"/>
+    <w:lsdException w:name="Subtitle" w:semiHidden="0" w:uiPriority="11" w:unhideWhenUsed="0" w:qFormat="1"/>
+    <w:lsdException w:name="Strong" w:semiHidden="0" w:uiPriority="22" w:unhideWhenUsed="0" w:qFormat="1"/>
+    <w:lsdException w:name="Emphasis" w:semiHidden="0" w:uiPriority="20" w:unhideWhenUsed="0" w:qFormat="1"/>
+    <w:lsdException w:name="Table Grid" w:semiHidden="0" w:uiPriority="59" w:unhideWhenUsed="0"/>
+    <w:lsdException w:name="Placeholder Text" w:unhideWhenUsed="0"/>
+    <w:lsdException w:name="No Spacing" w:semiHidden="0" w:uiPriority="1" w:unhideWhenUsed="0" w:qFormat="1"/>
+    <w:lsdException w:name="Light Shading" w:semiHidden="0" w:uiPriority="60" w:unhideWhenUsed="0"/>
+    <w:lsdException w:name="Light List" w:semiHidden="0" w:uiPriority="61" w:unhideWhenUsed="0"/>
+    <w:lsdException w:name="Light Grid" w:semiHidden="0" w:uiPriority="62" w:unhideWhenUsed="0"/>
+    <w:lsdException w:name="Medium Shading 1" w:semiHidden="0" w:uiPriority="63" w:unhideWhenUsed="0"/>
+    <w:lsdException w:name="Medium Shading 2" w:semiHidden="0" w:uiPriority="64" w:unhideWhenUsed="0"/>
+    <w:lsdException w:name="Medium List 1" w:semiHidden="0" w:uiPriority="65" w:unhideWhenUsed="0"/>
+    <w:lsdException w:name="Medium List 2" w:semiHidden="0" w:uiPriority="66" w:unhideWhenUsed="0"/>
+    <w:lsdException w:name="Medium Grid 1" w:semiHidden="0" w:uiPriority="67" w:unhideWhenUsed="0"/>
+    <w:lsdException w:name="Medium Grid 2" w:semiHidden="0" w:uiPriority="68" w:unhideWhenUsed="0"/>
+    <w:lsdException w:name="Medium Grid 3" w:semiHidden="0" w:uiPriority="69" w:unhideWhenUsed="0"/>
+    <w:lsdException w:name="Dark List" w:semiHidden="0" w:uiPriority="70" w:unhideWhenUsed="0"/>
+    <w:lsdException w:name="Colorful Shading" w:semiHidden="0" w:uiPriority="71" w:unhideWhenUsed="0"/>
+    <w:lsdException w:name="Colorful List" w:semiHidden="0" w:uiPriority="72" w:unhideWhenUsed="0"/>
+    <w:lsdException w:name="Colorful Grid" w:semiHidden="0" w:uiPriority="73" w:unhideWhenUsed="0"/>
+    <w:lsdException w:name="Light Shading Accent 1" w:semiHidden="0" w:uiPriority="60" w:unhideWhenUsed="0"/>
+    <w:lsdException w:name="Light List Accent 1" w:semiHidden="0" w:uiPriority="61" w:unhideWhenUsed="0"/>
+    <w:lsdException w:name="Light Grid Accent 1" w:semiHidden="0" w:uiPriority="62" w:unhideWhenUsed="0"/>
+    <w:lsdException w:name="Medium Shading 1 Accent 1" w:semiHidden="0" w:uiPriority="63" w:unhideWhenUsed="0"/>
+    <w:lsdException w:name="Medium Shading 2 Accent 1" w:semiHidden="0" w:uiPriority="64" w:unhideWhenUsed="0"/>
+    <w:lsdException w:name="Medium List 1 Accent 1" w:semiHidden="0" w:uiPriority="65" w:unhideWhenUsed="0"/>
+    <w:lsdException w:name="Revision" w:unhideWhenUsed="0"/>
+    <w:lsdException w:name="List Paragraph" w:semiHidden="0" w:uiPriority="34" w:unhideWhenUsed="0" w:qFormat="1"/>
+    <w:lsdException w:name="Quote" w:semiHidden="0" w:uiPriority="29" w:unhideWhenUsed="0" w:qFormat="1"/>
+    <w:lsdException w:name="Intense Quote" w:semiHidden="0" w:uiPriority="30" w:unhideWhenUsed="0" w:qFormat="1"/>
+    <w:lsdException w:name="Medium List 2 Accent 1" w:semiHidden="0" w:uiPriority="66" w:unhideWhenUsed="0"/>
+    <w:lsdException w:name="Medium Grid 1 Accent 1" w:semiHidden="0" w:uiPriority="67" w:unhideWhenUsed="0"/>
+    <w:lsdException w:name="Medium Grid 2 Accent 1" w:semiHidden="0" w:uiPriority="68" w:unhideWhenUsed="0"/>
+    <w:lsdException w:name="Medium Grid 3 Accent 1" w:semiHidden="0" w:uiPriority="69" w:unhideWhenUsed="0"/>
+    <w:lsdException w:name="Dark List Accent 1" w:semiHidden="0" w:uiPriority="70" w:unhideWhenUsed="0"/>
+    <w:lsdException w:name="Colorful Shading Accent 1" w:semiHidden="0" w:uiPriority="71" w:unhideWhenUsed="0"/>
+    <w:lsdException w:name="Colorful List Accent 1" w:semiHidden="0" w:uiPriority="72" w:unhideWhenUsed="0"/>
+    <w:lsdException w:name="Colorful Grid Accent 1" w:semiHidden="0" w:uiPriority="73" w:unhideWhenUsed="0"/>
+    <w:lsdException w:name="Light Shading Accent 2" w:semiHidden="0" w:uiPriority="60" w:unhideWhenUsed="0"/>
+    <w:lsdException w:name="Light List Accent 2" w:semiHidden="0" w:uiPriority="61" w:unhideWhenUsed="0"/>
+    <w:lsdException w:name="Light Grid Accent 2" w:semiHidden="0" w:uiPriority="62" w:unhideWhenUsed="0"/>
+    <w:lsdException w:name="Medium Shading 1 Accent 2" w:semiHidden="0" w:uiPriority="63" w:unhideWhenUsed="0"/>
+    <w:lsdException w:name="Medium Shading 2 Accent 2" w:semiHidden="0" w:uiPriority="64" w:unhideWhenUsed="0"/>
+    <w:lsdException w:name="Medium List 1 Accent 2" w:semiHidden="0" w:uiPriority="65" w:unhideWhenUsed="0"/>
+    <w:lsdException w:name="Medium List 2 Accent 2" w:semiHidden="0" w:uiPriority="66" w:unhideWhenUsed="0"/>
+    <w:lsdException w:name="Medium Grid 1 Accent 2" w:semiHidden="0" w:uiPriority="67" w:unhideWhenUsed="0"/>
+    <w:lsdException w:name="Medium Grid 2 Accent 2" w:semiHidden="0" w:uiPriority="68" w:unhideWhenUsed="0"/>
+    <w:lsdException w:name="Medium Grid 3 Accent 2" w:semiHidden="0" w:uiPriority="69" w:unhideWhenUsed="0"/>
+    <w:lsdException w:name="Dark List Accent 2" w:semiHidden="0" w:uiPriority="70" w:unhideWhenUsed="0"/>
+    <w:lsdException w:name="Colorful Shading Accent 2" w:semiHidden="0" w:uiPriority="71" w:unhideWhenUsed="0"/>
+    <w:lsdException w:name="Colorful List Accent 2" w:semiHidden="0" w:uiPriority="72" w:unhideWhenUsed="0"/>
+    <w:lsdException w:name="Colorful Grid Accent 2" w:semiHidden="0" w:uiPriority="73" w:unhideWhenUsed="0"/>
+    <w:lsdException w:name="Light Shading Accent 3" w:semiHidden="0" w:uiPriority="60" w:unhideWhenUsed="0"/>
+    <w:lsdException w:name="Light List Accent 3" w:semiHidden="0" w:uiPriority="61" w:unhideWhenUsed="0"/>
+    <w:lsdException w:name="Light Grid Accent 3" w:semiHidden="0" w:uiPriority="62" w:unhideWhenUsed="0"/>
+    <w:lsdException w:name="Medium Shading 1 Accent 3" w:semiHidden="0" w:uiPriority="63" w:unhideWhenUsed="0"/>
+    <w:lsdException w:name="Medium Shading 2 Accent 3" w:semiHidden="0" w:uiPriority="64" w:unhideWhenUsed="0"/>
+    <w:lsdException w:name="Medium List 1 Accent 3" w:semiHidden="0" w:uiPriority="65" w:unhideWhenUsed="0"/>
+    <w:lsdException w:name="Medium List 2 Accent 3" w:semiHidden="0" w:uiPriority="66" w:unhideWhenUsed="0"/>
+    <w:lsdException w:name="Medium Grid 1 Accent 3" w:semiHidden="0" w:uiPriority="67" w:unhideWhenUsed="0"/>
+    <w:lsdException w:name="Medium Grid 2 Accent 3" w:semiHidden="0" w:uiPriority="68" w:unhideWhenUsed="0"/>
+    <w:lsdException w:name="Medium Grid 3 Accent 3" w:semiHidden="0" w:uiPriority="69" w:unhideWhenUsed="0"/>
+    <w:lsdException w:name="Dark List Accent 3" w:semiHidden="0" w:uiPriority="70" w:unhideWhenUsed="0"/>
+    <w:lsdException w:name="Colorful Shading Accent 3" w:semiHidden="0" w:uiPriority="71" w:unhideWhenUsed="0"/>
+    <w:lsdException w:name="Colorful List Accent 3" w:semiHidden="0" w:uiPriority="72" w:unhideWhenUsed="0"/>
+    <w:lsdException w:name="Colorful Grid Accent 3" w:semiHidden="0" w:uiPriority="73" w:unhideWhenUsed="0"/>
+    <w:lsdException w:name="Light Shading Accent 4" w:semiHidden="0" w:uiPriority="60" w:unhideWhenUsed="0"/>
+    <w:lsdException w:name="Light List Accent 4" w:semiHidden="0" w:uiPriority="61" w:unhideWhenUsed="0"/>
+    <w:lsdException w:name="Light Grid Accent 4" w:semiHidden="0" w:uiPriority="62" w:unhideWhenUsed="0"/>
+    <w:lsdException w:name="Medium Shading 1 Accent 4" w:semiHidden="0" w:uiPriority="63" w:unhideWhenUsed="0"/>
+    <w:lsdException w:name="Medium Shading 2 Accent 4" w:semiHidden="0" w:uiPriority="64" w:unhideWhenUsed="0"/>
+    <w:lsdException w:name="Medium List 1 Accent 4" w:semiHidden="0" w:uiPriority="65" w:unhideWhenUsed="0"/>
+    <w:lsdException w:name="Medium List 2 Accent 4" w:semiHidden="0" w:uiPriority="66" w:unhideWhenUsed="0"/>
+    <w:lsdException w:name="Medium Grid 1 Accent 4" w:semiHidden="0" w:uiPriority="67" w:unhideWhenUsed="0"/>
+    <w:lsdException w:name="Medium Grid 2 Accent 4" w:semiHidden="0" w:uiPriority="68" w:unhideWhenUsed="0"/>
+    <w:lsdException w:name="Medium Grid 3 Accent 4" w:semiHidden="0" w:uiPriority="69" w:unhideWhenUsed="0"/>
+    <w:lsdException w:name="Dark List Accent 4" w:semiHidden="0" w:uiPriority="70" w:unhideWhenUsed="0"/>
+    <w:lsdException w:name="Colorful Shading Accent 4" w:semiHidden="0" w:uiPriority="71" w:unhideWhenUsed="0"/>
+    <w:lsdException w:name="Colorful List Accent 4" w:semiHidden="0" w:uiPriority="72" w:unhideWhenUsed="0"/>
+    <w:lsdException w:name="Colorful Grid Accent 4" w:semiHidden="0" w:uiPriority="73" w:unhideWhenUsed="0"/>
+    <w:lsdException w:name="Light Shading Accent 5" w:semiHidden="0" w:uiPriority="60" w:unhideWhenUsed="0"/>
+    <w:lsdException w:name="Light List Accent 5" w:semiHidden="0" w:uiPriority="61" w:unhideWhenUsed="0"/>
+    <w:lsdException w:name="Light Grid Accent 5" w:semiHidden="0" w:uiPriority="62" w:unhideWhenUsed="0"/>
+    <w:lsdException w:name="Medium Shading 1 Accent 5" w:semiHidden="0" w:uiPriority="63" w:unhideWhenUsed="0"/>
+    <w:lsdException w:name="Medium Shading 2 Accent 5" w:semiHidden="0" w:uiPriority="64" w:unhideWhenUsed="0"/>
+    <w:lsdException w:name="Medium List 1 Accent 5" w:semiHidden="0" w:uiPriority="65" w:unhideWhenUsed="0"/>
+    <w:lsdException w:name="Medium List 2 Accent 5" w:semiHidden="0" w:uiPriority="66" w:unhideWhenUsed="0"/>
+    <w:lsdException w:name="Medium Grid 1 Accent 5" w:semiHidden="0" w:uiPriority="67" w:unhideWhenUsed="0"/>
+    <w:lsdException w:name="Medium Grid 2 Accent 5" w:semiHidden="0" w:uiPriority="68" w:unhideWhenUsed="0"/>
+    <w:lsdException w:name="Medium Grid 3 Accent 5" w:semiHidden="0" w:uiPriority="69" w:unhideWhenUsed="0"/>
+    <w:lsdException w:name="Dark List Accent 5" w:semiHidden="0" w:uiPriority="70" w:unhideWhenUsed="0"/>
+    <w:lsdException w:name="Colorful Shading Accent 5" w:semiHidden="0" w:uiPriority="71" w:unhideWhenUsed="0"/>
+    <w:lsdException w:name="Colorful List Accent 5" w:semiHidden="0" w:uiPriority="72" w:unhideWhenUsed="0"/>
+    <w:lsdException w:name="Colorful Grid Accent 5" w:semiHidden="0" w:uiPriority="73" w:unhideWhenUsed="0"/>
+    <w:lsdException w:name="Light Shading Accent 6" w:semiHidden="0" w:uiPriority="60" w:unhideWhenUsed="0"/>
+    <w:lsdException w:name="Light List Accent 6" w:semiHidden="0" w:uiPriority="61" w:unhideWhenUsed="0"/>
+    <w:lsdException w:name="Light Grid Accent 6" w:semiHidden="0" w:uiPriority="62" w:unhideWhenUsed="0"/>
+    <w:lsdException w:name="Medium Shading 1 Accent 6" w:semiHidden="0" w:uiPriority="63" w:unhideWhenUsed="0"/>
+    <w:lsdException w:name="Medium Shading 2 Accent 6" w:semiHidden="0" w:uiPriority="64" w:unhideWhenUsed="0"/>
+    <w:lsdException w:name="Medium List 1 Accent 6" w:semiHidden="0" w:uiPriority="65" w:unhideWhenUsed="0"/>
+    <w:lsdException w:name="Medium List 2 Accent 6" w:semiHidden="0" w:uiPriority="66" w:unhideWhenUsed="0"/>
+    <w:lsdException w:name="Medium Grid 1 Accent 6" w:semiHidden="0" w:uiPriority="67" w:unhideWhenUsed="0"/>
+    <w:lsdException w:name="Medium Grid 2 Accent 6" w:semiHidden="0" w:uiPriority="68" w:unhideWhenUsed="0"/>
+    <w:lsdException w:name="Medium Grid 3 Accent 6" w:semiHidden="0" w:uiPriority="69" w:unhideWhenUsed="0"/>
+    <w:lsdException w:name="Dark List Accent 6" w:semiHidden="0" w:uiPriority="70" w:unhideWhenUsed="0"/>
+    <w:lsdException w:name="Colorful Shading Accent 6" w:semiHidden="0" w:uiPriority="71" w:unhideWhenUsed="0"/>
+    <w:lsdException w:name="Colorful List Accent 6" w:semiHidden="0" w:uiPriority="72" w:unhideWhenUsed="0"/>
+    <w:lsdException w:name="Colorful Grid Accent 6" w:semiHidden="0" w:uiPriority="73" w:unhideWhenUsed="0"/>
+    <w:lsdException w:name="Subtle Emphasis" w:semiHidden="0" w:uiPriority="19" w:unhideWhenUsed="0" w:qFormat="1"/>
+    <w:lsdException w:name="Intense Emphasis" w:semiHidden="0" w:uiPriority="21" w:unhideWhenUsed="0" w:qFormat="1"/>
+    <w:lsdException w:name="Subtle Reference" w:semiHidden="0" w:uiPriority="31" w:unhideWhenUsed="0" w:qFormat="1"/>
+    <w:lsdException w:name="Intense Reference" w:semiHidden="0" w:uiPriority="32" w:unhideWhenUsed="0" w:qFormat="1"/>
+    <w:lsdException w:name="Book Title" w:semiHidden="0" w:uiPriority="33" w:unhideWhenUsed="0" w:qFormat="1"/>
+    <w:lsdException w:name="Bibliography" w:uiPriority="37"/>
+    <w:lsdException w:name="TOC Heading" w:uiPriority="39" w:qFormat="1"/>
   </w:latentStyles>
   <w:style w:type="paragraph" w:default="1" w:styleId="Normal">
     <w:name w:val="Normal"/>
     <w:qFormat/>
   </w:style>
-  <w:style w:type="character" w:default="1" w:styleId="DefaultParagraphFont">
+  <w:style w:type="character" w:default="1" w:styleId="Standardstycketeckensnitt">
     <w:name w:val="Default Paragraph Font"/>
     <w:uiPriority w:val="1"/>
     <w:semiHidden/>
     <w:unhideWhenUsed/>
   </w:style>
-  <w:style w:type="table" w:default="1" w:styleId="TableNormal">
+  <w:style w:type="table" w:default="1" w:styleId="Normaltabell">
     <w:name w:val="Normal Table"/>
     <w:uiPriority w:val="99"/>
     <w:semiHidden/>
@@ -2351,13 +2216,13 @@
       </w:tblCellMar>
     </w:tblPr>
   </w:style>
-  <w:style w:type="numbering" w:default="1" w:styleId="NoList">
+  <w:style w:type="numbering" w:default="1" w:styleId="Ingenlista">
     <w:name w:val="No List"/>
     <w:uiPriority w:val="99"/>
     <w:semiHidden/>
     <w:unhideWhenUsed/>
   </w:style>
-  <w:style w:type="paragraph" w:styleId="ListParagraph">
+  <w:style w:type="paragraph" w:styleId="Liststycke">
     <w:name w:val="List Paragraph"/>
     <w:basedOn w:val="Normal"/>
     <w:uiPriority w:val="34"/>
@@ -2368,11 +2233,11 @@
       <w:contextualSpacing/>
     </w:pPr>
   </w:style>
-  <w:style w:type="paragraph" w:styleId="Quote">
+  <w:style w:type="paragraph" w:styleId="Citat">
     <w:name w:val="Quote"/>
     <w:basedOn w:val="Normal"/>
     <w:next w:val="Normal"/>
-    <w:link w:val="QuoteChar"/>
+    <w:link w:val="CitatChar"/>
     <w:uiPriority w:val="29"/>
     <w:qFormat/>
     <w:rsid w:val="00711530"/>
@@ -2382,10 +2247,10 @@
       <w:color w:val="4F81BD" w:themeColor="accent1"/>
     </w:rPr>
   </w:style>
-  <w:style w:type="character" w:customStyle="1" w:styleId="QuoteChar">
-    <w:name w:val="Quote Char"/>
-    <w:basedOn w:val="DefaultParagraphFont"/>
-    <w:link w:val="Quote"/>
+  <w:style w:type="character" w:customStyle="1" w:styleId="CitatChar">
+    <w:name w:val="Citat Char"/>
+    <w:basedOn w:val="Standardstycketeckensnitt"/>
+    <w:link w:val="Citat"/>
     <w:uiPriority w:val="29"/>
     <w:rsid w:val="00711530"/>
     <w:rPr>
@@ -2394,11 +2259,11 @@
       <w:color w:val="4F81BD" w:themeColor="accent1"/>
     </w:rPr>
   </w:style>
-  <w:style w:type="paragraph" w:styleId="IntenseQuote">
+  <w:style w:type="paragraph" w:styleId="Starktcitat">
     <w:name w:val="Intense Quote"/>
     <w:basedOn w:val="Normal"/>
     <w:next w:val="Normal"/>
-    <w:link w:val="IntenseQuoteChar"/>
+    <w:link w:val="StarktcitatChar"/>
     <w:uiPriority w:val="30"/>
     <w:qFormat/>
     <w:rsid w:val="00A93C62"/>
@@ -2417,10 +2282,10 @@
       <w:color w:val="4F81BD" w:themeColor="accent1"/>
     </w:rPr>
   </w:style>
-  <w:style w:type="character" w:customStyle="1" w:styleId="IntenseQuoteChar">
-    <w:name w:val="Intense Quote Char"/>
-    <w:basedOn w:val="DefaultParagraphFont"/>
-    <w:link w:val="IntenseQuote"/>
+  <w:style w:type="character" w:customStyle="1" w:styleId="StarktcitatChar">
+    <w:name w:val="Starkt citat Char"/>
+    <w:basedOn w:val="Standardstycketeckensnitt"/>
+    <w:link w:val="Starktcitat"/>
     <w:uiPriority w:val="30"/>
     <w:rsid w:val="00A93C62"/>
     <w:rPr>
@@ -2467,7 +2332,7 @@
   </w:style>
   <w:style w:type="character" w:customStyle="1" w:styleId="ReviewCommentChar">
     <w:name w:val="Review Comment Char"/>
-    <w:basedOn w:val="DefaultParagraphFont"/>
+    <w:basedOn w:val="Standardstycketeckensnitt"/>
     <w:link w:val="ReviewComment"/>
     <w:rsid w:val="001D4A8C"/>
     <w:rPr>
@@ -2480,7 +2345,7 @@
   </w:style>
   <w:style w:type="character" w:customStyle="1" w:styleId="ReplyChar">
     <w:name w:val="Reply Char"/>
-    <w:basedOn w:val="DefaultParagraphFont"/>
+    <w:basedOn w:val="Standardstycketeckensnitt"/>
     <w:link w:val="Reply"/>
     <w:rsid w:val="00930B12"/>
     <w:rPr>
@@ -2491,13 +2356,13 @@
   </w:style>
   <w:style w:type="character" w:customStyle="1" w:styleId="apple-converted-space">
     <w:name w:val="apple-converted-space"/>
-    <w:basedOn w:val="DefaultParagraphFont"/>
+    <w:basedOn w:val="Standardstycketeckensnitt"/>
     <w:rsid w:val="005457EE"/>
   </w:style>
-  <w:style w:type="paragraph" w:styleId="BalloonText">
+  <w:style w:type="paragraph" w:styleId="Ballongtext">
     <w:name w:val="Balloon Text"/>
     <w:basedOn w:val="Normal"/>
-    <w:link w:val="BalloonTextChar"/>
+    <w:link w:val="BallongtextChar"/>
     <w:uiPriority w:val="99"/>
     <w:semiHidden/>
     <w:unhideWhenUsed/>
@@ -2511,10 +2376,367 @@
       <w:szCs w:val="16"/>
     </w:rPr>
   </w:style>
-  <w:style w:type="character" w:customStyle="1" w:styleId="BalloonTextChar">
-    <w:name w:val="Balloon Text Char"/>
-    <w:basedOn w:val="DefaultParagraphFont"/>
-    <w:link w:val="BalloonText"/>
+  <w:style w:type="character" w:customStyle="1" w:styleId="BallongtextChar">
+    <w:name w:val="Ballongtext Char"/>
+    <w:basedOn w:val="Standardstycketeckensnitt"/>
+    <w:link w:val="Ballongtext"/>
+    <w:uiPriority w:val="99"/>
+    <w:semiHidden/>
+    <w:rsid w:val="00AA5CD9"/>
+    <w:rPr>
+      <w:rFonts w:ascii="Tahoma" w:hAnsi="Tahoma" w:cs="Tahoma"/>
+      <w:sz w:val="16"/>
+      <w:szCs w:val="16"/>
+    </w:rPr>
+  </w:style>
+</w:styles>
+</file>
+
+<file path=word/stylesWithEffects.xml><?xml version="1.0" encoding="utf-8"?>
+<w:styles xmlns:wpc="http://schemas.microsoft.com/office/word/2010/wordprocessingCanvas" xmlns:mc="http://schemas.openxmlformats.org/markup-compatibility/2006" xmlns:o="urn:schemas-microsoft-com:office:office" xmlns:r="http://schemas.openxmlformats.org/officeDocument/2006/relationships" xmlns:m="http://schemas.openxmlformats.org/officeDocument/2006/math" xmlns:v="urn:schemas-microsoft-com:vml" xmlns:wp14="http://schemas.microsoft.com/office/word/2010/wordprocessingDrawing" xmlns:wp="http://schemas.openxmlformats.org/drawingml/2006/wordprocessingDrawing" xmlns:w10="urn:schemas-microsoft-com:office:word" xmlns:w="http://schemas.openxmlformats.org/wordprocessingml/2006/main" xmlns:w14="http://schemas.microsoft.com/office/word/2010/wordml" xmlns:wpg="http://schemas.microsoft.com/office/word/2010/wordprocessingGroup" xmlns:wpi="http://schemas.microsoft.com/office/word/2010/wordprocessingInk" xmlns:wne="http://schemas.microsoft.com/office/word/2006/wordml" xmlns:wps="http://schemas.microsoft.com/office/word/2010/wordprocessingShape" mc:Ignorable="w14 wp14">
+  <w:docDefaults>
+    <w:rPrDefault>
+      <w:rPr>
+        <w:rFonts w:asciiTheme="minorHAnsi" w:eastAsiaTheme="minorHAnsi" w:hAnsiTheme="minorHAnsi" w:cstheme="minorBidi"/>
+        <w:sz w:val="22"/>
+        <w:szCs w:val="22"/>
+        <w:lang w:val="sv-SE" w:eastAsia="en-US" w:bidi="ar-SA"/>
+      </w:rPr>
+    </w:rPrDefault>
+    <w:pPrDefault>
+      <w:pPr>
+        <w:spacing w:after="200" w:line="276" w:lineRule="auto"/>
+      </w:pPr>
+    </w:pPrDefault>
+  </w:docDefaults>
+  <w:latentStyles w:defLockedState="0" w:defUIPriority="99" w:defSemiHidden="1" w:defUnhideWhenUsed="1" w:defQFormat="0" w:count="267">
+    <w:lsdException w:name="Normal" w:semiHidden="0" w:uiPriority="0" w:unhideWhenUsed="0" w:qFormat="1"/>
+    <w:lsdException w:name="heading 1" w:semiHidden="0" w:uiPriority="9" w:unhideWhenUsed="0" w:qFormat="1"/>
+    <w:lsdException w:name="heading 2" w:uiPriority="9" w:qFormat="1"/>
+    <w:lsdException w:name="heading 3" w:uiPriority="9" w:qFormat="1"/>
+    <w:lsdException w:name="heading 4" w:uiPriority="9" w:qFormat="1"/>
+    <w:lsdException w:name="heading 5" w:uiPriority="9" w:qFormat="1"/>
+    <w:lsdException w:name="heading 6" w:uiPriority="9" w:qFormat="1"/>
+    <w:lsdException w:name="heading 7" w:uiPriority="9" w:qFormat="1"/>
+    <w:lsdException w:name="heading 8" w:uiPriority="9" w:qFormat="1"/>
+    <w:lsdException w:name="heading 9" w:uiPriority="9" w:qFormat="1"/>
+    <w:lsdException w:name="toc 1" w:uiPriority="39"/>
+    <w:lsdException w:name="toc 2" w:uiPriority="39"/>
+    <w:lsdException w:name="toc 3" w:uiPriority="39"/>
+    <w:lsdException w:name="toc 4" w:uiPriority="39"/>
+    <w:lsdException w:name="toc 5" w:uiPriority="39"/>
+    <w:lsdException w:name="toc 6" w:uiPriority="39"/>
+    <w:lsdException w:name="toc 7" w:uiPriority="39"/>
+    <w:lsdException w:name="toc 8" w:uiPriority="39"/>
+    <w:lsdException w:name="toc 9" w:uiPriority="39"/>
+    <w:lsdException w:name="caption" w:uiPriority="35" w:qFormat="1"/>
+    <w:lsdException w:name="Title" w:semiHidden="0" w:uiPriority="10" w:unhideWhenUsed="0" w:qFormat="1"/>
+    <w:lsdException w:name="Default Paragraph Font" w:uiPriority="1"/>
+    <w:lsdException w:name="Subtitle" w:semiHidden="0" w:uiPriority="11" w:unhideWhenUsed="0" w:qFormat="1"/>
+    <w:lsdException w:name="Strong" w:semiHidden="0" w:uiPriority="22" w:unhideWhenUsed="0" w:qFormat="1"/>
+    <w:lsdException w:name="Emphasis" w:semiHidden="0" w:uiPriority="20" w:unhideWhenUsed="0" w:qFormat="1"/>
+    <w:lsdException w:name="Table Grid" w:semiHidden="0" w:uiPriority="59" w:unhideWhenUsed="0"/>
+    <w:lsdException w:name="Placeholder Text" w:unhideWhenUsed="0"/>
+    <w:lsdException w:name="No Spacing" w:semiHidden="0" w:uiPriority="1" w:unhideWhenUsed="0" w:qFormat="1"/>
+    <w:lsdException w:name="Light Shading" w:semiHidden="0" w:uiPriority="60" w:unhideWhenUsed="0"/>
+    <w:lsdException w:name="Light List" w:semiHidden="0" w:uiPriority="61" w:unhideWhenUsed="0"/>
+    <w:lsdException w:name="Light Grid" w:semiHidden="0" w:uiPriority="62" w:unhideWhenUsed="0"/>
+    <w:lsdException w:name="Medium Shading 1" w:semiHidden="0" w:uiPriority="63" w:unhideWhenUsed="0"/>
+    <w:lsdException w:name="Medium Shading 2" w:semiHidden="0" w:uiPriority="64" w:unhideWhenUsed="0"/>
+    <w:lsdException w:name="Medium List 1" w:semiHidden="0" w:uiPriority="65" w:unhideWhenUsed="0"/>
+    <w:lsdException w:name="Medium List 2" w:semiHidden="0" w:uiPriority="66" w:unhideWhenUsed="0"/>
+    <w:lsdException w:name="Medium Grid 1" w:semiHidden="0" w:uiPriority="67" w:unhideWhenUsed="0"/>
+    <w:lsdException w:name="Medium Grid 2" w:semiHidden="0" w:uiPriority="68" w:unhideWhenUsed="0"/>
+    <w:lsdException w:name="Medium Grid 3" w:semiHidden="0" w:uiPriority="69" w:unhideWhenUsed="0"/>
+    <w:lsdException w:name="Dark List" w:semiHidden="0" w:uiPriority="70" w:unhideWhenUsed="0"/>
+    <w:lsdException w:name="Colorful Shading" w:semiHidden="0" w:uiPriority="71" w:unhideWhenUsed="0"/>
+    <w:lsdException w:name="Colorful List" w:semiHidden="0" w:uiPriority="72" w:unhideWhenUsed="0"/>
+    <w:lsdException w:name="Colorful Grid" w:semiHidden="0" w:uiPriority="73" w:unhideWhenUsed="0"/>
+    <w:lsdException w:name="Light Shading Accent 1" w:semiHidden="0" w:uiPriority="60" w:unhideWhenUsed="0"/>
+    <w:lsdException w:name="Light List Accent 1" w:semiHidden="0" w:uiPriority="61" w:unhideWhenUsed="0"/>
+    <w:lsdException w:name="Light Grid Accent 1" w:semiHidden="0" w:uiPriority="62" w:unhideWhenUsed="0"/>
+    <w:lsdException w:name="Medium Shading 1 Accent 1" w:semiHidden="0" w:uiPriority="63" w:unhideWhenUsed="0"/>
+    <w:lsdException w:name="Medium Shading 2 Accent 1" w:semiHidden="0" w:uiPriority="64" w:unhideWhenUsed="0"/>
+    <w:lsdException w:name="Medium List 1 Accent 1" w:semiHidden="0" w:uiPriority="65" w:unhideWhenUsed="0"/>
+    <w:lsdException w:name="Revision" w:unhideWhenUsed="0"/>
+    <w:lsdException w:name="List Paragraph" w:semiHidden="0" w:uiPriority="34" w:unhideWhenUsed="0" w:qFormat="1"/>
+    <w:lsdException w:name="Quote" w:semiHidden="0" w:uiPriority="29" w:unhideWhenUsed="0" w:qFormat="1"/>
+    <w:lsdException w:name="Intense Quote" w:semiHidden="0" w:uiPriority="30" w:unhideWhenUsed="0" w:qFormat="1"/>
+    <w:lsdException w:name="Medium List 2 Accent 1" w:semiHidden="0" w:uiPriority="66" w:unhideWhenUsed="0"/>
+    <w:lsdException w:name="Medium Grid 1 Accent 1" w:semiHidden="0" w:uiPriority="67" w:unhideWhenUsed="0"/>
+    <w:lsdException w:name="Medium Grid 2 Accent 1" w:semiHidden="0" w:uiPriority="68" w:unhideWhenUsed="0"/>
+    <w:lsdException w:name="Medium Grid 3 Accent 1" w:semiHidden="0" w:uiPriority="69" w:unhideWhenUsed="0"/>
+    <w:lsdException w:name="Dark List Accent 1" w:semiHidden="0" w:uiPriority="70" w:unhideWhenUsed="0"/>
+    <w:lsdException w:name="Colorful Shading Accent 1" w:semiHidden="0" w:uiPriority="71" w:unhideWhenUsed="0"/>
+    <w:lsdException w:name="Colorful List Accent 1" w:semiHidden="0" w:uiPriority="72" w:unhideWhenUsed="0"/>
+    <w:lsdException w:name="Colorful Grid Accent 1" w:semiHidden="0" w:uiPriority="73" w:unhideWhenUsed="0"/>
+    <w:lsdException w:name="Light Shading Accent 2" w:semiHidden="0" w:uiPriority="60" w:unhideWhenUsed="0"/>
+    <w:lsdException w:name="Light List Accent 2" w:semiHidden="0" w:uiPriority="61" w:unhideWhenUsed="0"/>
+    <w:lsdException w:name="Light Grid Accent 2" w:semiHidden="0" w:uiPriority="62" w:unhideWhenUsed="0"/>
+    <w:lsdException w:name="Medium Shading 1 Accent 2" w:semiHidden="0" w:uiPriority="63" w:unhideWhenUsed="0"/>
+    <w:lsdException w:name="Medium Shading 2 Accent 2" w:semiHidden="0" w:uiPriority="64" w:unhideWhenUsed="0"/>
+    <w:lsdException w:name="Medium List 1 Accent 2" w:semiHidden="0" w:uiPriority="65" w:unhideWhenUsed="0"/>
+    <w:lsdException w:name="Medium List 2 Accent 2" w:semiHidden="0" w:uiPriority="66" w:unhideWhenUsed="0"/>
+    <w:lsdException w:name="Medium Grid 1 Accent 2" w:semiHidden="0" w:uiPriority="67" w:unhideWhenUsed="0"/>
+    <w:lsdException w:name="Medium Grid 2 Accent 2" w:semiHidden="0" w:uiPriority="68" w:unhideWhenUsed="0"/>
+    <w:lsdException w:name="Medium Grid 3 Accent 2" w:semiHidden="0" w:uiPriority="69" w:unhideWhenUsed="0"/>
+    <w:lsdException w:name="Dark List Accent 2" w:semiHidden="0" w:uiPriority="70" w:unhideWhenUsed="0"/>
+    <w:lsdException w:name="Colorful Shading Accent 2" w:semiHidden="0" w:uiPriority="71" w:unhideWhenUsed="0"/>
+    <w:lsdException w:name="Colorful List Accent 2" w:semiHidden="0" w:uiPriority="72" w:unhideWhenUsed="0"/>
+    <w:lsdException w:name="Colorful Grid Accent 2" w:semiHidden="0" w:uiPriority="73" w:unhideWhenUsed="0"/>
+    <w:lsdException w:name="Light Shading Accent 3" w:semiHidden="0" w:uiPriority="60" w:unhideWhenUsed="0"/>
+    <w:lsdException w:name="Light List Accent 3" w:semiHidden="0" w:uiPriority="61" w:unhideWhenUsed="0"/>
+    <w:lsdException w:name="Light Grid Accent 3" w:semiHidden="0" w:uiPriority="62" w:unhideWhenUsed="0"/>
+    <w:lsdException w:name="Medium Shading 1 Accent 3" w:semiHidden="0" w:uiPriority="63" w:unhideWhenUsed="0"/>
+    <w:lsdException w:name="Medium Shading 2 Accent 3" w:semiHidden="0" w:uiPriority="64" w:unhideWhenUsed="0"/>
+    <w:lsdException w:name="Medium List 1 Accent 3" w:semiHidden="0" w:uiPriority="65" w:unhideWhenUsed="0"/>
+    <w:lsdException w:name="Medium List 2 Accent 3" w:semiHidden="0" w:uiPriority="66" w:unhideWhenUsed="0"/>
+    <w:lsdException w:name="Medium Grid 1 Accent 3" w:semiHidden="0" w:uiPriority="67" w:unhideWhenUsed="0"/>
+    <w:lsdException w:name="Medium Grid 2 Accent 3" w:semiHidden="0" w:uiPriority="68" w:unhideWhenUsed="0"/>
+    <w:lsdException w:name="Medium Grid 3 Accent 3" w:semiHidden="0" w:uiPriority="69" w:unhideWhenUsed="0"/>
+    <w:lsdException w:name="Dark List Accent 3" w:semiHidden="0" w:uiPriority="70" w:unhideWhenUsed="0"/>
+    <w:lsdException w:name="Colorful Shading Accent 3" w:semiHidden="0" w:uiPriority="71" w:unhideWhenUsed="0"/>
+    <w:lsdException w:name="Colorful List Accent 3" w:semiHidden="0" w:uiPriority="72" w:unhideWhenUsed="0"/>
+    <w:lsdException w:name="Colorful Grid Accent 3" w:semiHidden="0" w:uiPriority="73" w:unhideWhenUsed="0"/>
+    <w:lsdException w:name="Light Shading Accent 4" w:semiHidden="0" w:uiPriority="60" w:unhideWhenUsed="0"/>
+    <w:lsdException w:name="Light List Accent 4" w:semiHidden="0" w:uiPriority="61" w:unhideWhenUsed="0"/>
+    <w:lsdException w:name="Light Grid Accent 4" w:semiHidden="0" w:uiPriority="62" w:unhideWhenUsed="0"/>
+    <w:lsdException w:name="Medium Shading 1 Accent 4" w:semiHidden="0" w:uiPriority="63" w:unhideWhenUsed="0"/>
+    <w:lsdException w:name="Medium Shading 2 Accent 4" w:semiHidden="0" w:uiPriority="64" w:unhideWhenUsed="0"/>
+    <w:lsdException w:name="Medium List 1 Accent 4" w:semiHidden="0" w:uiPriority="65" w:unhideWhenUsed="0"/>
+    <w:lsdException w:name="Medium List 2 Accent 4" w:semiHidden="0" w:uiPriority="66" w:unhideWhenUsed="0"/>
+    <w:lsdException w:name="Medium Grid 1 Accent 4" w:semiHidden="0" w:uiPriority="67" w:unhideWhenUsed="0"/>
+    <w:lsdException w:name="Medium Grid 2 Accent 4" w:semiHidden="0" w:uiPriority="68" w:unhideWhenUsed="0"/>
+    <w:lsdException w:name="Medium Grid 3 Accent 4" w:semiHidden="0" w:uiPriority="69" w:unhideWhenUsed="0"/>
+    <w:lsdException w:name="Dark List Accent 4" w:semiHidden="0" w:uiPriority="70" w:unhideWhenUsed="0"/>
+    <w:lsdException w:name="Colorful Shading Accent 4" w:semiHidden="0" w:uiPriority="71" w:unhideWhenUsed="0"/>
+    <w:lsdException w:name="Colorful List Accent 4" w:semiHidden="0" w:uiPriority="72" w:unhideWhenUsed="0"/>
+    <w:lsdException w:name="Colorful Grid Accent 4" w:semiHidden="0" w:uiPriority="73" w:unhideWhenUsed="0"/>
+    <w:lsdException w:name="Light Shading Accent 5" w:semiHidden="0" w:uiPriority="60" w:unhideWhenUsed="0"/>
+    <w:lsdException w:name="Light List Accent 5" w:semiHidden="0" w:uiPriority="61" w:unhideWhenUsed="0"/>
+    <w:lsdException w:name="Light Grid Accent 5" w:semiHidden="0" w:uiPriority="62" w:unhideWhenUsed="0"/>
+    <w:lsdException w:name="Medium Shading 1 Accent 5" w:semiHidden="0" w:uiPriority="63" w:unhideWhenUsed="0"/>
+    <w:lsdException w:name="Medium Shading 2 Accent 5" w:semiHidden="0" w:uiPriority="64" w:unhideWhenUsed="0"/>
+    <w:lsdException w:name="Medium List 1 Accent 5" w:semiHidden="0" w:uiPriority="65" w:unhideWhenUsed="0"/>
+    <w:lsdException w:name="Medium List 2 Accent 5" w:semiHidden="0" w:uiPriority="66" w:unhideWhenUsed="0"/>
+    <w:lsdException w:name="Medium Grid 1 Accent 5" w:semiHidden="0" w:uiPriority="67" w:unhideWhenUsed="0"/>
+    <w:lsdException w:name="Medium Grid 2 Accent 5" w:semiHidden="0" w:uiPriority="68" w:unhideWhenUsed="0"/>
+    <w:lsdException w:name="Medium Grid 3 Accent 5" w:semiHidden="0" w:uiPriority="69" w:unhideWhenUsed="0"/>
+    <w:lsdException w:name="Dark List Accent 5" w:semiHidden="0" w:uiPriority="70" w:unhideWhenUsed="0"/>
+    <w:lsdException w:name="Colorful Shading Accent 5" w:semiHidden="0" w:uiPriority="71" w:unhideWhenUsed="0"/>
+    <w:lsdException w:name="Colorful List Accent 5" w:semiHidden="0" w:uiPriority="72" w:unhideWhenUsed="0"/>
+    <w:lsdException w:name="Colorful Grid Accent 5" w:semiHidden="0" w:uiPriority="73" w:unhideWhenUsed="0"/>
+    <w:lsdException w:name="Light Shading Accent 6" w:semiHidden="0" w:uiPriority="60" w:unhideWhenUsed="0"/>
+    <w:lsdException w:name="Light List Accent 6" w:semiHidden="0" w:uiPriority="61" w:unhideWhenUsed="0"/>
+    <w:lsdException w:name="Light Grid Accent 6" w:semiHidden="0" w:uiPriority="62" w:unhideWhenUsed="0"/>
+    <w:lsdException w:name="Medium Shading 1 Accent 6" w:semiHidden="0" w:uiPriority="63" w:unhideWhenUsed="0"/>
+    <w:lsdException w:name="Medium Shading 2 Accent 6" w:semiHidden="0" w:uiPriority="64" w:unhideWhenUsed="0"/>
+    <w:lsdException w:name="Medium List 1 Accent 6" w:semiHidden="0" w:uiPriority="65" w:unhideWhenUsed="0"/>
+    <w:lsdException w:name="Medium List 2 Accent 6" w:semiHidden="0" w:uiPriority="66" w:unhideWhenUsed="0"/>
+    <w:lsdException w:name="Medium Grid 1 Accent 6" w:semiHidden="0" w:uiPriority="67" w:unhideWhenUsed="0"/>
+    <w:lsdException w:name="Medium Grid 2 Accent 6" w:semiHidden="0" w:uiPriority="68" w:unhideWhenUsed="0"/>
+    <w:lsdException w:name="Medium Grid 3 Accent 6" w:semiHidden="0" w:uiPriority="69" w:unhideWhenUsed="0"/>
+    <w:lsdException w:name="Dark List Accent 6" w:semiHidden="0" w:uiPriority="70" w:unhideWhenUsed="0"/>
+    <w:lsdException w:name="Colorful Shading Accent 6" w:semiHidden="0" w:uiPriority="71" w:unhideWhenUsed="0"/>
+    <w:lsdException w:name="Colorful List Accent 6" w:semiHidden="0" w:uiPriority="72" w:unhideWhenUsed="0"/>
+    <w:lsdException w:name="Colorful Grid Accent 6" w:semiHidden="0" w:uiPriority="73" w:unhideWhenUsed="0"/>
+    <w:lsdException w:name="Subtle Emphasis" w:semiHidden="0" w:uiPriority="19" w:unhideWhenUsed="0" w:qFormat="1"/>
+    <w:lsdException w:name="Intense Emphasis" w:semiHidden="0" w:uiPriority="21" w:unhideWhenUsed="0" w:qFormat="1"/>
+    <w:lsdException w:name="Subtle Reference" w:semiHidden="0" w:uiPriority="31" w:unhideWhenUsed="0" w:qFormat="1"/>
+    <w:lsdException w:name="Intense Reference" w:semiHidden="0" w:uiPriority="32" w:unhideWhenUsed="0" w:qFormat="1"/>
+    <w:lsdException w:name="Book Title" w:semiHidden="0" w:uiPriority="33" w:unhideWhenUsed="0" w:qFormat="1"/>
+    <w:lsdException w:name="Bibliography" w:uiPriority="37"/>
+    <w:lsdException w:name="TOC Heading" w:uiPriority="39" w:qFormat="1"/>
+  </w:latentStyles>
+  <w:style w:type="paragraph" w:default="1" w:styleId="Normal">
+    <w:name w:val="Normal"/>
+    <w:qFormat/>
+  </w:style>
+  <w:style w:type="character" w:default="1" w:styleId="Standardstycketeckensnitt">
+    <w:name w:val="Default Paragraph Font"/>
+    <w:uiPriority w:val="1"/>
+    <w:semiHidden/>
+    <w:unhideWhenUsed/>
+  </w:style>
+  <w:style w:type="table" w:default="1" w:styleId="Normaltabell">
+    <w:name w:val="Normal Table"/>
+    <w:uiPriority w:val="99"/>
+    <w:semiHidden/>
+    <w:unhideWhenUsed/>
+    <w:tblPr>
+      <w:tblInd w:w="0" w:type="dxa"/>
+      <w:tblCellMar>
+        <w:top w:w="0" w:type="dxa"/>
+        <w:left w:w="108" w:type="dxa"/>
+        <w:bottom w:w="0" w:type="dxa"/>
+        <w:right w:w="108" w:type="dxa"/>
+      </w:tblCellMar>
+    </w:tblPr>
+  </w:style>
+  <w:style w:type="numbering" w:default="1" w:styleId="Ingenlista">
+    <w:name w:val="No List"/>
+    <w:uiPriority w:val="99"/>
+    <w:semiHidden/>
+    <w:unhideWhenUsed/>
+  </w:style>
+  <w:style w:type="paragraph" w:styleId="Liststycke">
+    <w:name w:val="List Paragraph"/>
+    <w:basedOn w:val="Normal"/>
+    <w:uiPriority w:val="34"/>
+    <w:qFormat/>
+    <w:rsid w:val="005B1956"/>
+    <w:pPr>
+      <w:ind w:left="720"/>
+      <w:contextualSpacing/>
+    </w:pPr>
+  </w:style>
+  <w:style w:type="paragraph" w:styleId="Citat">
+    <w:name w:val="Quote"/>
+    <w:basedOn w:val="Normal"/>
+    <w:next w:val="Normal"/>
+    <w:link w:val="CitatChar"/>
+    <w:uiPriority w:val="29"/>
+    <w:qFormat/>
+    <w:rsid w:val="00711530"/>
+    <w:rPr>
+      <w:i/>
+      <w:iCs/>
+      <w:color w:val="4F81BD" w:themeColor="accent1"/>
+    </w:rPr>
+  </w:style>
+  <w:style w:type="character" w:customStyle="1" w:styleId="CitatChar">
+    <w:name w:val="Citat Char"/>
+    <w:basedOn w:val="Standardstycketeckensnitt"/>
+    <w:link w:val="Citat"/>
+    <w:uiPriority w:val="29"/>
+    <w:rsid w:val="00711530"/>
+    <w:rPr>
+      <w:i/>
+      <w:iCs/>
+      <w:color w:val="4F81BD" w:themeColor="accent1"/>
+    </w:rPr>
+  </w:style>
+  <w:style w:type="paragraph" w:styleId="Starktcitat">
+    <w:name w:val="Intense Quote"/>
+    <w:basedOn w:val="Normal"/>
+    <w:next w:val="Normal"/>
+    <w:link w:val="StarktcitatChar"/>
+    <w:uiPriority w:val="30"/>
+    <w:qFormat/>
+    <w:rsid w:val="00A93C62"/>
+    <w:pPr>
+      <w:pBdr>
+        <w:bottom w:val="single" w:sz="4" w:space="4" w:color="4F81BD" w:themeColor="accent1"/>
+      </w:pBdr>
+      <w:spacing w:before="200" w:after="280"/>
+      <w:ind w:left="936" w:right="936"/>
+    </w:pPr>
+    <w:rPr>
+      <w:b/>
+      <w:bCs/>
+      <w:i/>
+      <w:iCs/>
+      <w:color w:val="4F81BD" w:themeColor="accent1"/>
+    </w:rPr>
+  </w:style>
+  <w:style w:type="character" w:customStyle="1" w:styleId="StarktcitatChar">
+    <w:name w:val="Starkt citat Char"/>
+    <w:basedOn w:val="Standardstycketeckensnitt"/>
+    <w:link w:val="Starktcitat"/>
+    <w:uiPriority w:val="30"/>
+    <w:rsid w:val="00A93C62"/>
+    <w:rPr>
+      <w:b/>
+      <w:bCs/>
+      <w:i/>
+      <w:iCs/>
+      <w:color w:val="4F81BD" w:themeColor="accent1"/>
+    </w:rPr>
+  </w:style>
+  <w:style w:type="paragraph" w:customStyle="1" w:styleId="ReviewComment">
+    <w:name w:val="Review Comment"/>
+    <w:basedOn w:val="Normal"/>
+    <w:link w:val="ReviewCommentChar"/>
+    <w:qFormat/>
+    <w:rsid w:val="001D4A8C"/>
+    <w:pPr>
+      <w:spacing w:line="240" w:lineRule="auto"/>
+      <w:jc w:val="both"/>
+    </w:pPr>
+    <w:rPr>
+      <w:rFonts w:eastAsia="Times New Roman" w:cstheme="minorHAnsi"/>
+      <w:i/>
+      <w:color w:val="4F81BD" w:themeColor="accent1"/>
+      <w:szCs w:val="20"/>
+      <w:lang w:val="en-US" w:eastAsia="de-DE"/>
+    </w:rPr>
+  </w:style>
+  <w:style w:type="paragraph" w:customStyle="1" w:styleId="Reply">
+    <w:name w:val="Reply"/>
+    <w:basedOn w:val="Normal"/>
+    <w:link w:val="ReplyChar"/>
+    <w:qFormat/>
+    <w:rsid w:val="00930B12"/>
+    <w:pPr>
+      <w:spacing w:line="240" w:lineRule="auto"/>
+      <w:ind w:left="567"/>
+    </w:pPr>
+    <w:rPr>
+      <w:rFonts w:eastAsia="Times New Roman" w:cstheme="minorHAnsi"/>
+      <w:szCs w:val="20"/>
+      <w:lang w:val="en-US" w:eastAsia="de-DE"/>
+    </w:rPr>
+  </w:style>
+  <w:style w:type="character" w:customStyle="1" w:styleId="ReviewCommentChar">
+    <w:name w:val="Review Comment Char"/>
+    <w:basedOn w:val="Standardstycketeckensnitt"/>
+    <w:link w:val="ReviewComment"/>
+    <w:rsid w:val="001D4A8C"/>
+    <w:rPr>
+      <w:rFonts w:eastAsia="Times New Roman" w:cstheme="minorHAnsi"/>
+      <w:i/>
+      <w:color w:val="4F81BD" w:themeColor="accent1"/>
+      <w:szCs w:val="20"/>
+      <w:lang w:val="en-US" w:eastAsia="de-DE"/>
+    </w:rPr>
+  </w:style>
+  <w:style w:type="character" w:customStyle="1" w:styleId="ReplyChar">
+    <w:name w:val="Reply Char"/>
+    <w:basedOn w:val="Standardstycketeckensnitt"/>
+    <w:link w:val="Reply"/>
+    <w:rsid w:val="00930B12"/>
+    <w:rPr>
+      <w:rFonts w:eastAsia="Times New Roman" w:cstheme="minorHAnsi"/>
+      <w:szCs w:val="20"/>
+      <w:lang w:val="en-US" w:eastAsia="de-DE"/>
+    </w:rPr>
+  </w:style>
+  <w:style w:type="character" w:customStyle="1" w:styleId="apple-converted-space">
+    <w:name w:val="apple-converted-space"/>
+    <w:basedOn w:val="Standardstycketeckensnitt"/>
+    <w:rsid w:val="005457EE"/>
+  </w:style>
+  <w:style w:type="paragraph" w:styleId="Ballongtext">
+    <w:name w:val="Balloon Text"/>
+    <w:basedOn w:val="Normal"/>
+    <w:link w:val="BallongtextChar"/>
+    <w:uiPriority w:val="99"/>
+    <w:semiHidden/>
+    <w:unhideWhenUsed/>
+    <w:rsid w:val="00AA5CD9"/>
+    <w:pPr>
+      <w:spacing w:after="0" w:line="240" w:lineRule="auto"/>
+    </w:pPr>
+    <w:rPr>
+      <w:rFonts w:ascii="Tahoma" w:hAnsi="Tahoma" w:cs="Tahoma"/>
+      <w:sz w:val="16"/>
+      <w:szCs w:val="16"/>
+    </w:rPr>
+  </w:style>
+  <w:style w:type="character" w:customStyle="1" w:styleId="BallongtextChar">
+    <w:name w:val="Ballongtext Char"/>
+    <w:basedOn w:val="Standardstycketeckensnitt"/>
+    <w:link w:val="Ballongtext"/>
     <w:uiPriority w:val="99"/>
     <w:semiHidden/>
     <w:rsid w:val="00AA5CD9"/>

</xml_diff>

<commit_message>
<cfg14-abuffers>: Minor fixes to cover letter and removed authors from paper.
</commit_message>
<xml_diff>
--- a/cgf_minor-revision_cover-letter.docx
+++ b/cgf_minor-revision_cover-letter.docx
@@ -1,6 +1,6 @@
 
 <file path=word/document.xml><?xml version="1.0" encoding="utf-8"?>
-<w:document xmlns:wpc="http://schemas.microsoft.com/office/word/2010/wordprocessingCanvas" xmlns:mc="http://schemas.openxmlformats.org/markup-compatibility/2006" xmlns:o="urn:schemas-microsoft-com:office:office" xmlns:r="http://schemas.openxmlformats.org/officeDocument/2006/relationships" xmlns:m="http://schemas.openxmlformats.org/officeDocument/2006/math" xmlns:v="urn:schemas-microsoft-com:vml" xmlns:wp14="http://schemas.microsoft.com/office/word/2010/wordprocessingDrawing" xmlns:wp="http://schemas.openxmlformats.org/drawingml/2006/wordprocessingDrawing" xmlns:w10="urn:schemas-microsoft-com:office:word" xmlns:w="http://schemas.openxmlformats.org/wordprocessingml/2006/main" xmlns:w14="http://schemas.microsoft.com/office/word/2010/wordml" xmlns:wpg="http://schemas.microsoft.com/office/word/2010/wordprocessingGroup" xmlns:wpi="http://schemas.microsoft.com/office/word/2010/wordprocessingInk" xmlns:wne="http://schemas.microsoft.com/office/word/2006/wordml" xmlns:wps="http://schemas.microsoft.com/office/word/2010/wordprocessingShape" mc:Ignorable="w14 wp14">
+<w:document xmlns:wpc="http://schemas.microsoft.com/office/word/2010/wordprocessingCanvas" xmlns:mc="http://schemas.openxmlformats.org/markup-compatibility/2006" xmlns:o="urn:schemas-microsoft-com:office:office" xmlns:r="http://schemas.openxmlformats.org/officeDocument/2006/relationships" xmlns:m="http://schemas.openxmlformats.org/officeDocument/2006/math" xmlns:v="urn:schemas-microsoft-com:vml" xmlns:wp14="http://schemas.microsoft.com/office/word/2010/wordprocessingDrawing" xmlns:wp="http://schemas.openxmlformats.org/drawingml/2006/wordprocessingDrawing" xmlns:w10="urn:schemas-microsoft-com:office:word" xmlns:w="http://schemas.openxmlformats.org/wordprocessingml/2006/main" xmlns:w14="http://schemas.microsoft.com/office/word/2010/wordml" xmlns:w15="http://schemas.microsoft.com/office/word/2012/wordml" xmlns:wpg="http://schemas.microsoft.com/office/word/2010/wordprocessingGroup" xmlns:wpi="http://schemas.microsoft.com/office/word/2010/wordprocessingInk" xmlns:wne="http://schemas.microsoft.com/office/word/2006/wordml" xmlns:wps="http://schemas.microsoft.com/office/word/2010/wordprocessingShape" mc:Ignorable="w14 w15 wp14">
   <w:body>
     <w:p>
       <w:pPr>
@@ -327,7 +327,19 @@
         <w:rPr>
           <w:shd w:val="clear" w:color="auto" w:fill="FFFFFF"/>
         </w:rPr>
-        <w:t xml:space="preserve"> with: “</w:t>
+        <w:t xml:space="preserve"> with</w:t>
+      </w:r>
+      <w:r>
+        <w:rPr>
+          <w:shd w:val="clear" w:color="auto" w:fill="FFFFFF"/>
+        </w:rPr>
+        <w:t xml:space="preserve"> the following addition</w:t>
+      </w:r>
+      <w:r>
+        <w:rPr>
+          <w:shd w:val="clear" w:color="auto" w:fill="FFFFFF"/>
+        </w:rPr>
+        <w:t>: “</w:t>
       </w:r>
       <w:r>
         <w:rPr>
@@ -421,7 +433,7 @@
         <w:t>DCH.</w:t>
       </w:r>
       <w:r>
-        <w:t xml:space="preserve"> The presentation is now also more “chronological” in that it first describes the creation of the intermediate complexity image before describing how this leads to a DCH. </w:t>
+        <w:t xml:space="preserve"> The presentation is now also more chronological in that it first describes the creation of the intermediate complexity image before describing how this leads to a DCH. </w:t>
       </w:r>
     </w:p>
     <w:p>
@@ -443,19 +455,25 @@
         <w:t xml:space="preserve">the abstract and the introduction were revised such that the two components now are discussed </w:t>
       </w:r>
       <w:r>
-        <w:t>one after the other</w:t>
+        <w:t>separately</w:t>
       </w:r>
       <w:r>
         <w:t xml:space="preserve"> rather than collectively. </w:t>
       </w:r>
       <w:r>
-        <w:t>M</w:t>
-      </w:r>
-      <w:r>
-        <w:t xml:space="preserve">ore detail </w:t>
-      </w:r>
-      <w:r>
-        <w:t>was</w:t>
+        <w:t>Additional</w:t>
+      </w:r>
+      <w:r>
+        <w:t xml:space="preserve"> detail</w:t>
+      </w:r>
+      <w:r>
+        <w:t>s</w:t>
+      </w:r>
+      <w:r>
+        <w:t xml:space="preserve"> </w:t>
+      </w:r>
+      <w:r>
+        <w:t>were</w:t>
       </w:r>
       <w:r>
         <w:t xml:space="preserve"> also provided.</w:t>
@@ -510,7 +528,43 @@
         <w:rPr>
           <w:shd w:val="clear" w:color="auto" w:fill="FFFFFF"/>
         </w:rPr>
-        <w:t xml:space="preserve">The sentence has been rephrased and now acknowledges that state-of-the-art techniques </w:t>
+        <w:t xml:space="preserve">The </w:t>
+      </w:r>
+      <w:r>
+        <w:rPr>
+          <w:shd w:val="clear" w:color="auto" w:fill="FFFFFF"/>
+        </w:rPr>
+        <w:t>statement</w:t>
+      </w:r>
+      <w:r>
+        <w:rPr>
+          <w:shd w:val="clear" w:color="auto" w:fill="FFFFFF"/>
+        </w:rPr>
+        <w:t xml:space="preserve"> has been rephrased</w:t>
+      </w:r>
+      <w:r>
+        <w:rPr>
+          <w:shd w:val="clear" w:color="auto" w:fill="FFFFFF"/>
+        </w:rPr>
+        <w:t>,</w:t>
+      </w:r>
+      <w:r>
+        <w:rPr>
+          <w:shd w:val="clear" w:color="auto" w:fill="FFFFFF"/>
+        </w:rPr>
+        <w:t xml:space="preserve"> now acknowledg</w:t>
+      </w:r>
+      <w:r>
+        <w:rPr>
+          <w:shd w:val="clear" w:color="auto" w:fill="FFFFFF"/>
+        </w:rPr>
+        <w:t>ing</w:t>
+      </w:r>
+      <w:r>
+        <w:rPr>
+          <w:shd w:val="clear" w:color="auto" w:fill="FFFFFF"/>
+        </w:rPr>
+        <w:t xml:space="preserve"> that state-of-the-art techniques </w:t>
       </w:r>
       <w:r>
         <w:rPr>
@@ -563,145 +617,11 @@
           <w:lang w:val="en-US" w:eastAsia="de-DE"/>
         </w:rPr>
         <w:lastRenderedPageBreak/>
-        <w:t>"Interactive volume exploration of petascale microscopy data streams using a visualization-driven virtual memory approach") mainly because multi-volume rendering with such an approach is a trivial extension of a few lines of shader code.</w:t>
-      </w:r>
-    </w:p>
-    <w:p>
-      <w:pPr>
-        <w:pStyle w:val="Reply"/>
-        <w:rPr>
-          <w:shd w:val="clear" w:color="auto" w:fill="FFFFFF"/>
-        </w:rPr>
-      </w:pPr>
-      <w:r>
-        <w:rPr>
-          <w:shd w:val="clear" w:color="auto" w:fill="FFFFFF"/>
-        </w:rPr>
-        <w:t>While Hadwiger</w:t>
-      </w:r>
-      <w:r>
-        <w:rPr>
-          <w:shd w:val="clear" w:color="auto" w:fill="FFFFFF"/>
-        </w:rPr>
-        <w:t>’s</w:t>
-      </w:r>
-      <w:r>
-        <w:rPr>
-          <w:shd w:val="clear" w:color="auto" w:fill="FFFFFF"/>
-        </w:rPr>
-        <w:t xml:space="preserve"> work is very impressive, we did not find any </w:t>
-      </w:r>
-      <w:r>
-        <w:rPr>
-          <w:shd w:val="clear" w:color="auto" w:fill="FFFFFF"/>
-        </w:rPr>
-        <w:t xml:space="preserve">significant </w:t>
-      </w:r>
-      <w:r>
-        <w:rPr>
-          <w:shd w:val="clear" w:color="auto" w:fill="FFFFFF"/>
-        </w:rPr>
-        <w:t xml:space="preserve">connection between their work and ours </w:t>
-      </w:r>
-      <w:r>
-        <w:rPr>
-          <w:shd w:val="clear" w:color="auto" w:fill="FFFFFF"/>
-        </w:rPr>
-        <w:t xml:space="preserve">other than </w:t>
-      </w:r>
-      <w:r>
-        <w:rPr>
-          <w:shd w:val="clear" w:color="auto" w:fill="FFFFFF"/>
-        </w:rPr>
-        <w:t xml:space="preserve">that both </w:t>
-      </w:r>
-      <w:r>
-        <w:rPr>
-          <w:shd w:val="clear" w:color="auto" w:fill="FFFFFF"/>
-        </w:rPr>
-        <w:t>employ</w:t>
-      </w:r>
-      <w:r>
-        <w:rPr>
-          <w:shd w:val="clear" w:color="auto" w:fill="FFFFFF"/>
-        </w:rPr>
-        <w:t xml:space="preserve"> volume rendering. Extending Hadwiger's work to multiple volumes may be possible, but we are not ready to make </w:t>
-      </w:r>
-      <w:r>
-        <w:rPr>
-          <w:shd w:val="clear" w:color="auto" w:fill="FFFFFF"/>
-        </w:rPr>
-        <w:t xml:space="preserve">any </w:t>
-      </w:r>
-      <w:r>
-        <w:rPr>
-          <w:shd w:val="clear" w:color="auto" w:fill="FFFFFF"/>
-        </w:rPr>
-        <w:t xml:space="preserve">claim </w:t>
-      </w:r>
-      <w:r>
-        <w:rPr>
-          <w:shd w:val="clear" w:color="auto" w:fill="FFFFFF"/>
-        </w:rPr>
-        <w:t xml:space="preserve">that our code could facilitate this </w:t>
-      </w:r>
-      <w:r>
-        <w:rPr>
-          <w:shd w:val="clear" w:color="auto" w:fill="FFFFFF"/>
-        </w:rPr>
-        <w:t xml:space="preserve">without </w:t>
-      </w:r>
-      <w:r>
-        <w:rPr>
-          <w:shd w:val="clear" w:color="auto" w:fill="FFFFFF"/>
-        </w:rPr>
-        <w:t xml:space="preserve">such a claim being </w:t>
-      </w:r>
-      <w:r>
-        <w:rPr>
-          <w:shd w:val="clear" w:color="auto" w:fill="FFFFFF"/>
-        </w:rPr>
-        <w:t>validat</w:t>
-      </w:r>
-      <w:r>
-        <w:rPr>
-          <w:shd w:val="clear" w:color="auto" w:fill="FFFFFF"/>
-        </w:rPr>
-        <w:t>ed. G</w:t>
-      </w:r>
-      <w:r>
-        <w:rPr>
-          <w:shd w:val="clear" w:color="auto" w:fill="FFFFFF"/>
-        </w:rPr>
-        <w:t xml:space="preserve">iven the size of Hadwiger's framework, </w:t>
-      </w:r>
-      <w:r>
-        <w:rPr>
-          <w:shd w:val="clear" w:color="auto" w:fill="FFFFFF"/>
-        </w:rPr>
-        <w:t xml:space="preserve">such a validation </w:t>
-      </w:r>
-      <w:r>
-        <w:rPr>
-          <w:shd w:val="clear" w:color="auto" w:fill="FFFFFF"/>
-        </w:rPr>
-        <w:t xml:space="preserve">would require prohibitively extensive implementations given the marginal </w:t>
-      </w:r>
-      <w:r>
-        <w:rPr>
-          <w:shd w:val="clear" w:color="auto" w:fill="FFFFFF"/>
-        </w:rPr>
-        <w:t>significance to the paper</w:t>
-      </w:r>
-      <w:r>
-        <w:rPr>
-          <w:shd w:val="clear" w:color="auto" w:fill="FFFFFF"/>
-        </w:rPr>
-        <w:t xml:space="preserve">.  </w:t>
-      </w:r>
-    </w:p>
-    <w:p>
-      <w:pPr>
+        <w:t>"Interactive volume exploration of petascale microscopy data streams using a visualization-driven virtual memory approach") mainly because multi-volume rendering with such an approach is a trivial exten</w:t>
+      </w:r>
+      <w:bookmarkStart w:id="0" w:name="_GoBack"/>
+      <w:bookmarkEnd w:id="0"/>
+      <w:r>
         <w:rPr>
           <w:rFonts w:eastAsia="Times New Roman" w:cstheme="minorHAnsi"/>
           <w:i/>
@@ -710,8 +630,169 @@
           <w:shd w:val="clear" w:color="auto" w:fill="FFFFFF"/>
           <w:lang w:val="en-US" w:eastAsia="de-DE"/>
         </w:rPr>
-      </w:pPr>
-      <w:r>
+        <w:t>sion of a few lines of shader code.</w:t>
+      </w:r>
+    </w:p>
+    <w:p>
+      <w:pPr>
+        <w:pStyle w:val="Reply"/>
+        <w:rPr>
+          <w:shd w:val="clear" w:color="auto" w:fill="FFFFFF"/>
+        </w:rPr>
+      </w:pPr>
+      <w:r>
+        <w:rPr>
+          <w:shd w:val="clear" w:color="auto" w:fill="FFFFFF"/>
+        </w:rPr>
+        <w:t>While Hadwiger</w:t>
+      </w:r>
+      <w:r>
+        <w:rPr>
+          <w:shd w:val="clear" w:color="auto" w:fill="FFFFFF"/>
+        </w:rPr>
+        <w:t>’s</w:t>
+      </w:r>
+      <w:r>
+        <w:rPr>
+          <w:shd w:val="clear" w:color="auto" w:fill="FFFFFF"/>
+        </w:rPr>
+        <w:t xml:space="preserve"> work is very impressive, we did not find any </w:t>
+      </w:r>
+      <w:r>
+        <w:rPr>
+          <w:shd w:val="clear" w:color="auto" w:fill="FFFFFF"/>
+        </w:rPr>
+        <w:t xml:space="preserve">significant </w:t>
+      </w:r>
+      <w:r>
+        <w:rPr>
+          <w:shd w:val="clear" w:color="auto" w:fill="FFFFFF"/>
+        </w:rPr>
+        <w:t xml:space="preserve">connection between their work and ours </w:t>
+      </w:r>
+      <w:r>
+        <w:rPr>
+          <w:shd w:val="clear" w:color="auto" w:fill="FFFFFF"/>
+        </w:rPr>
+        <w:t xml:space="preserve">other than </w:t>
+      </w:r>
+      <w:r>
+        <w:rPr>
+          <w:shd w:val="clear" w:color="auto" w:fill="FFFFFF"/>
+        </w:rPr>
+        <w:t xml:space="preserve">that both </w:t>
+      </w:r>
+      <w:r>
+        <w:rPr>
+          <w:shd w:val="clear" w:color="auto" w:fill="FFFFFF"/>
+        </w:rPr>
+        <w:t>employ</w:t>
+      </w:r>
+      <w:r>
+        <w:rPr>
+          <w:shd w:val="clear" w:color="auto" w:fill="FFFFFF"/>
+        </w:rPr>
+        <w:t xml:space="preserve"> volume rendering. Extending Hadwiger's work to multiple volumes may be possible, but we are not ready to make </w:t>
+      </w:r>
+      <w:r>
+        <w:rPr>
+          <w:shd w:val="clear" w:color="auto" w:fill="FFFFFF"/>
+        </w:rPr>
+        <w:t xml:space="preserve">any </w:t>
+      </w:r>
+      <w:r>
+        <w:rPr>
+          <w:shd w:val="clear" w:color="auto" w:fill="FFFFFF"/>
+        </w:rPr>
+        <w:t xml:space="preserve">claim </w:t>
+      </w:r>
+      <w:r>
+        <w:rPr>
+          <w:shd w:val="clear" w:color="auto" w:fill="FFFFFF"/>
+        </w:rPr>
+        <w:t xml:space="preserve">that our code could facilitate this </w:t>
+      </w:r>
+      <w:r>
+        <w:rPr>
+          <w:shd w:val="clear" w:color="auto" w:fill="FFFFFF"/>
+        </w:rPr>
+        <w:t xml:space="preserve">without </w:t>
+      </w:r>
+      <w:r>
+        <w:rPr>
+          <w:shd w:val="clear" w:color="auto" w:fill="FFFFFF"/>
+        </w:rPr>
+        <w:t xml:space="preserve">such a claim being </w:t>
+      </w:r>
+      <w:r>
+        <w:rPr>
+          <w:shd w:val="clear" w:color="auto" w:fill="FFFFFF"/>
+        </w:rPr>
+        <w:t>validat</w:t>
+      </w:r>
+      <w:r>
+        <w:rPr>
+          <w:shd w:val="clear" w:color="auto" w:fill="FFFFFF"/>
+        </w:rPr>
+        <w:t>ed. G</w:t>
+      </w:r>
+      <w:r>
+        <w:rPr>
+          <w:shd w:val="clear" w:color="auto" w:fill="FFFFFF"/>
+        </w:rPr>
+        <w:t xml:space="preserve">iven the size of Hadwiger's framework, </w:t>
+      </w:r>
+      <w:r>
+        <w:rPr>
+          <w:shd w:val="clear" w:color="auto" w:fill="FFFFFF"/>
+        </w:rPr>
+        <w:t xml:space="preserve">such a validation </w:t>
+      </w:r>
+      <w:r>
+        <w:rPr>
+          <w:shd w:val="clear" w:color="auto" w:fill="FFFFFF"/>
+        </w:rPr>
+        <w:t xml:space="preserve">would require prohibitively extensive implementations given </w:t>
+      </w:r>
+      <w:r>
+        <w:rPr>
+          <w:shd w:val="clear" w:color="auto" w:fill="FFFFFF"/>
+        </w:rPr>
+        <w:t>its</w:t>
+      </w:r>
+      <w:r>
+        <w:rPr>
+          <w:shd w:val="clear" w:color="auto" w:fill="FFFFFF"/>
+        </w:rPr>
+        <w:t xml:space="preserve"> marginal </w:t>
+      </w:r>
+      <w:r>
+        <w:rPr>
+          <w:shd w:val="clear" w:color="auto" w:fill="FFFFFF"/>
+        </w:rPr>
+        <w:t xml:space="preserve">significance to </w:t>
+      </w:r>
+      <w:r>
+        <w:rPr>
+          <w:shd w:val="clear" w:color="auto" w:fill="FFFFFF"/>
+        </w:rPr>
+        <w:t>our</w:t>
+      </w:r>
+      <w:r>
+        <w:rPr>
+          <w:shd w:val="clear" w:color="auto" w:fill="FFFFFF"/>
+        </w:rPr>
+        <w:t xml:space="preserve"> paper</w:t>
+      </w:r>
+      <w:r>
+        <w:rPr>
+          <w:shd w:val="clear" w:color="auto" w:fill="FFFFFF"/>
+        </w:rPr>
+        <w:t xml:space="preserve">.  </w:t>
+      </w:r>
+    </w:p>
+    <w:p>
+      <w:pPr>
         <w:rPr>
           <w:rFonts w:eastAsia="Times New Roman" w:cstheme="minorHAnsi"/>
           <w:i/>
@@ -720,43 +801,8 @@
           <w:shd w:val="clear" w:color="auto" w:fill="FFFFFF"/>
           <w:lang w:val="en-US" w:eastAsia="de-DE"/>
         </w:rPr>
-        <w:t>As for depth peeling, you may want to consider adding a few more recent references to you list of papers to demonstrate that this is a very active field of research and not something that none has worked on for half a decade.</w:t>
-      </w:r>
-    </w:p>
-    <w:p>
-      <w:pPr>
-        <w:pStyle w:val="Reply"/>
-        <w:rPr>
-          <w:shd w:val="clear" w:color="auto" w:fill="FFFFFF"/>
-        </w:rPr>
-      </w:pPr>
-      <w:r>
-        <w:rPr>
-          <w:shd w:val="clear" w:color="auto" w:fill="FFFFFF"/>
-        </w:rPr>
-        <w:t xml:space="preserve">The following references were added to strengthen the case that both A-buffers and Depth Peeling are very much active areas of research: </w:t>
-      </w:r>
-      <w:r>
-        <w:rPr>
-          <w:shd w:val="clear" w:color="auto" w:fill="FFFFFF"/>
-        </w:rPr>
-        <w:t xml:space="preserve">Kerzner2013, Vasilakis2013, </w:t>
-      </w:r>
-      <w:r>
-        <w:rPr>
-          <w:shd w:val="clear" w:color="auto" w:fill="FFFFFF"/>
-        </w:rPr>
-        <w:t>Yu2013</w:t>
-      </w:r>
-      <w:r>
-        <w:rPr>
-          <w:shd w:val="clear" w:color="auto" w:fill="FFFFFF"/>
-        </w:rPr>
-        <w:t>, Vasilakis2014.</w:t>
-      </w:r>
-    </w:p>
-    <w:p>
-      <w:pPr>
+      </w:pPr>
+      <w:r>
         <w:rPr>
           <w:rFonts w:eastAsia="Times New Roman" w:cstheme="minorHAnsi"/>
           <w:i/>
@@ -765,8 +811,43 @@
           <w:shd w:val="clear" w:color="auto" w:fill="FFFFFF"/>
           <w:lang w:val="en-US" w:eastAsia="de-DE"/>
         </w:rPr>
-      </w:pPr>
-      <w:r>
+        <w:t>As for depth peeling, you may want to consider adding a few more recent references to you list of papers to demonstrate that this is a very active field of research and not something that none has worked on for half a decade.</w:t>
+      </w:r>
+    </w:p>
+    <w:p>
+      <w:pPr>
+        <w:pStyle w:val="Reply"/>
+        <w:rPr>
+          <w:shd w:val="clear" w:color="auto" w:fill="FFFFFF"/>
+        </w:rPr>
+      </w:pPr>
+      <w:r>
+        <w:rPr>
+          <w:shd w:val="clear" w:color="auto" w:fill="FFFFFF"/>
+        </w:rPr>
+        <w:t xml:space="preserve">The following references were added to strengthen the case that both A-buffers and Depth Peeling are very much active areas of research: </w:t>
+      </w:r>
+      <w:r>
+        <w:rPr>
+          <w:shd w:val="clear" w:color="auto" w:fill="FFFFFF"/>
+        </w:rPr>
+        <w:t xml:space="preserve">Kerzner2013, Vasilakis2013, </w:t>
+      </w:r>
+      <w:r>
+        <w:rPr>
+          <w:shd w:val="clear" w:color="auto" w:fill="FFFFFF"/>
+        </w:rPr>
+        <w:t>Yu2013</w:t>
+      </w:r>
+      <w:r>
+        <w:rPr>
+          <w:shd w:val="clear" w:color="auto" w:fill="FFFFFF"/>
+        </w:rPr>
+        <w:t>, Vasilakis2014.</w:t>
+      </w:r>
+    </w:p>
+    <w:p>
+      <w:pPr>
         <w:rPr>
           <w:rFonts w:eastAsia="Times New Roman" w:cstheme="minorHAnsi"/>
           <w:i/>
@@ -775,49 +856,8 @@
           <w:shd w:val="clear" w:color="auto" w:fill="FFFFFF"/>
           <w:lang w:val="en-US" w:eastAsia="de-DE"/>
         </w:rPr>
-        <w:t>"3.1. Depth Complexity Histograms" I'm just curious: can't you just use the accumulation buffer for that purpose? Is that still supported by todays hardware?</w:t>
-      </w:r>
-    </w:p>
-    <w:p>
-      <w:pPr>
-        <w:pStyle w:val="Reply"/>
-        <w:rPr>
-          <w:shd w:val="clear" w:color="auto" w:fill="FFFFFF"/>
-        </w:rPr>
-      </w:pPr>
-      <w:r>
-        <w:rPr>
-          <w:shd w:val="clear" w:color="auto" w:fill="FFFFFF"/>
-        </w:rPr>
-        <w:t xml:space="preserve">We do not believe the accumulation buffer is applicable here as the computation of the depth complexity image </w:t>
-      </w:r>
-      <w:r>
-        <w:rPr>
-          <w:shd w:val="clear" w:color="auto" w:fill="FFFFFF"/>
-        </w:rPr>
-        <w:t>relies on geometry-to-buffer operations rather than buffer-to-buffer operations. That said, integer buffers and atomic operations are</w:t>
-      </w:r>
-      <w:r>
-        <w:rPr>
-          <w:shd w:val="clear" w:color="auto" w:fill="FFFFFF"/>
-        </w:rPr>
-        <w:t xml:space="preserve"> becoming core GL functionality and should be </w:t>
-      </w:r>
-      <w:r>
-        <w:rPr>
-          <w:shd w:val="clear" w:color="auto" w:fill="FFFFFF"/>
-        </w:rPr>
-        <w:t xml:space="preserve">available </w:t>
-      </w:r>
-      <w:r>
-        <w:rPr>
-          <w:shd w:val="clear" w:color="auto" w:fill="FFFFFF"/>
-        </w:rPr>
-        <w:t xml:space="preserve">on a wide selection of hardware in the near future.  </w:t>
-      </w:r>
-    </w:p>
-    <w:p>
-      <w:pPr>
+      </w:pPr>
+      <w:r>
         <w:rPr>
           <w:rFonts w:eastAsia="Times New Roman" w:cstheme="minorHAnsi"/>
           <w:i/>
@@ -826,8 +866,49 @@
           <w:shd w:val="clear" w:color="auto" w:fill="FFFFFF"/>
           <w:lang w:val="en-US" w:eastAsia="de-DE"/>
         </w:rPr>
-      </w:pPr>
-      <w:r>
+        <w:t>"3.1. Depth Complexity Histograms" I'm just curious: can't you just use the accumulation buffer for that purpose? Is that still supported by todays hardware?</w:t>
+      </w:r>
+    </w:p>
+    <w:p>
+      <w:pPr>
+        <w:pStyle w:val="Reply"/>
+        <w:rPr>
+          <w:shd w:val="clear" w:color="auto" w:fill="FFFFFF"/>
+        </w:rPr>
+      </w:pPr>
+      <w:r>
+        <w:rPr>
+          <w:shd w:val="clear" w:color="auto" w:fill="FFFFFF"/>
+        </w:rPr>
+        <w:t xml:space="preserve">We do not believe the accumulation buffer is applicable here as the computation of the depth complexity image </w:t>
+      </w:r>
+      <w:r>
+        <w:rPr>
+          <w:shd w:val="clear" w:color="auto" w:fill="FFFFFF"/>
+        </w:rPr>
+        <w:t>relies on geometry-to-buffer operations rather than buffer-to-buffer operations. That said, integer buffers and atomic operations are</w:t>
+      </w:r>
+      <w:r>
+        <w:rPr>
+          <w:shd w:val="clear" w:color="auto" w:fill="FFFFFF"/>
+        </w:rPr>
+        <w:t xml:space="preserve"> becoming core GL functionality and should be </w:t>
+      </w:r>
+      <w:r>
+        <w:rPr>
+          <w:shd w:val="clear" w:color="auto" w:fill="FFFFFF"/>
+        </w:rPr>
+        <w:t xml:space="preserve">available </w:t>
+      </w:r>
+      <w:r>
+        <w:rPr>
+          <w:shd w:val="clear" w:color="auto" w:fill="FFFFFF"/>
+        </w:rPr>
+        <w:t xml:space="preserve">on a wide selection of hardware in the near future.  </w:t>
+      </w:r>
+    </w:p>
+    <w:p>
+      <w:pPr>
         <w:rPr>
           <w:rFonts w:eastAsia="Times New Roman" w:cstheme="minorHAnsi"/>
           <w:i/>
@@ -836,6 +917,16 @@
           <w:shd w:val="clear" w:color="auto" w:fill="FFFFFF"/>
           <w:lang w:val="en-US" w:eastAsia="de-DE"/>
         </w:rPr>
+      </w:pPr>
+      <w:r>
+        <w:rPr>
+          <w:rFonts w:eastAsia="Times New Roman" w:cstheme="minorHAnsi"/>
+          <w:i/>
+          <w:color w:val="4F81BD" w:themeColor="accent1"/>
+          <w:szCs w:val="20"/>
+          <w:shd w:val="clear" w:color="auto" w:fill="FFFFFF"/>
+          <w:lang w:val="en-US" w:eastAsia="de-DE"/>
+        </w:rPr>
         <w:t>"5.2. Preventing Over-sized Local Arrays Using per-pixel Depth Peeling" is the problem of overflowing depth peeling buffers really such a big issue? How big is the difference if only the first n (say 32) surfaces are rendered?</w:t>
       </w:r>
     </w:p>
@@ -850,13 +941,49 @@
         <w:rPr>
           <w:shd w:val="clear" w:color="auto" w:fill="FFFFFF"/>
         </w:rPr>
-        <w:t>We fell that t</w:t>
-      </w:r>
-      <w:r>
-        <w:rPr>
-          <w:shd w:val="clear" w:color="auto" w:fill="FFFFFF"/>
-        </w:rPr>
-        <w:t xml:space="preserve">his is a question which need to be asked on a per-case basis. There are naturally cases and settings where the first 32 or even 8 layers </w:t>
+        <w:t xml:space="preserve">We </w:t>
+      </w:r>
+      <w:r>
+        <w:rPr>
+          <w:shd w:val="clear" w:color="auto" w:fill="FFFFFF"/>
+        </w:rPr>
+        <w:t>would argue</w:t>
+      </w:r>
+      <w:r>
+        <w:rPr>
+          <w:shd w:val="clear" w:color="auto" w:fill="FFFFFF"/>
+        </w:rPr>
+        <w:t xml:space="preserve"> that t</w:t>
+      </w:r>
+      <w:r>
+        <w:rPr>
+          <w:shd w:val="clear" w:color="auto" w:fill="FFFFFF"/>
+        </w:rPr>
+        <w:t xml:space="preserve">his is a question which need to be asked on a per-case basis. There are naturally cases and settings where the first 32 </w:t>
+      </w:r>
+      <w:r>
+        <w:rPr>
+          <w:shd w:val="clear" w:color="auto" w:fill="FFFFFF"/>
+        </w:rPr>
+        <w:t>(</w:t>
+      </w:r>
+      <w:r>
+        <w:rPr>
+          <w:shd w:val="clear" w:color="auto" w:fill="FFFFFF"/>
+        </w:rPr>
+        <w:t>or even 8</w:t>
+      </w:r>
+      <w:r>
+        <w:rPr>
+          <w:shd w:val="clear" w:color="auto" w:fill="FFFFFF"/>
+        </w:rPr>
+        <w:t>)</w:t>
+      </w:r>
+      <w:r>
+        <w:rPr>
+          <w:shd w:val="clear" w:color="auto" w:fill="FFFFFF"/>
+        </w:rPr>
+        <w:t xml:space="preserve"> layers </w:t>
       </w:r>
       <w:r>
         <w:rPr>
@@ -874,13 +1001,7 @@
         <w:rPr>
           <w:shd w:val="clear" w:color="auto" w:fill="FFFFFF"/>
         </w:rPr>
-        <w:t>all p</w:t>
-      </w:r>
-      <w:r>
-        <w:rPr>
-          <w:shd w:val="clear" w:color="auto" w:fill="FFFFFF"/>
-        </w:rPr>
-        <w:t>ixels are opaque for all scenes and settings before a certain depth level</w:t>
+        <w:t>this is always the case</w:t>
       </w:r>
       <w:r>
         <w:rPr>
@@ -952,7 +1073,31 @@
         <w:rPr>
           <w:shd w:val="clear" w:color="auto" w:fill="FFFFFF"/>
         </w:rPr>
-        <w:t xml:space="preserve"> as the component also </w:t>
+        <w:t xml:space="preserve"> as th</w:t>
+      </w:r>
+      <w:r>
+        <w:rPr>
+          <w:shd w:val="clear" w:color="auto" w:fill="FFFFFF"/>
+        </w:rPr>
+        <w:t xml:space="preserve">is particular </w:t>
+      </w:r>
+      <w:r>
+        <w:rPr>
+          <w:shd w:val="clear" w:color="auto" w:fill="FFFFFF"/>
+        </w:rPr>
+        <w:t>component</w:t>
+      </w:r>
+      <w:r>
+        <w:rPr>
+          <w:shd w:val="clear" w:color="auto" w:fill="FFFFFF"/>
+        </w:rPr>
+        <w:t>, as it</w:t>
+      </w:r>
+      <w:r>
+        <w:rPr>
+          <w:shd w:val="clear" w:color="auto" w:fill="FFFFFF"/>
+        </w:rPr>
+        <w:t xml:space="preserve"> also </w:t>
       </w:r>
       <w:r>
         <w:rPr>
@@ -1082,8 +1227,6 @@
         </w:rPr>
         <w:t>.</w:t>
       </w:r>
-      <w:bookmarkStart w:id="0" w:name="_GoBack"/>
-      <w:bookmarkEnd w:id="0"/>
     </w:p>
     <w:p>
       <w:pPr>
@@ -1154,7 +1297,7 @@
 </file>
 
 <file path=word/numbering.xml><?xml version="1.0" encoding="utf-8"?>
-<w:numbering xmlns:wpc="http://schemas.microsoft.com/office/word/2010/wordprocessingCanvas" xmlns:mc="http://schemas.openxmlformats.org/markup-compatibility/2006" xmlns:o="urn:schemas-microsoft-com:office:office" xmlns:r="http://schemas.openxmlformats.org/officeDocument/2006/relationships" xmlns:m="http://schemas.openxmlformats.org/officeDocument/2006/math" xmlns:v="urn:schemas-microsoft-com:vml" xmlns:wp14="http://schemas.microsoft.com/office/word/2010/wordprocessingDrawing" xmlns:wp="http://schemas.openxmlformats.org/drawingml/2006/wordprocessingDrawing" xmlns:w10="urn:schemas-microsoft-com:office:word" xmlns:w="http://schemas.openxmlformats.org/wordprocessingml/2006/main" xmlns:w14="http://schemas.microsoft.com/office/word/2010/wordml" xmlns:wpg="http://schemas.microsoft.com/office/word/2010/wordprocessingGroup" xmlns:wpi="http://schemas.microsoft.com/office/word/2010/wordprocessingInk" xmlns:wne="http://schemas.microsoft.com/office/word/2006/wordml" xmlns:wps="http://schemas.microsoft.com/office/word/2010/wordprocessingShape" mc:Ignorable="w14 wp14">
+<w:numbering xmlns:wpc="http://schemas.microsoft.com/office/word/2010/wordprocessingCanvas" xmlns:mc="http://schemas.openxmlformats.org/markup-compatibility/2006" xmlns:o="urn:schemas-microsoft-com:office:office" xmlns:r="http://schemas.openxmlformats.org/officeDocument/2006/relationships" xmlns:m="http://schemas.openxmlformats.org/officeDocument/2006/math" xmlns:v="urn:schemas-microsoft-com:vml" xmlns:wp14="http://schemas.microsoft.com/office/word/2010/wordprocessingDrawing" xmlns:wp="http://schemas.openxmlformats.org/drawingml/2006/wordprocessingDrawing" xmlns:w10="urn:schemas-microsoft-com:office:word" xmlns:w="http://schemas.openxmlformats.org/wordprocessingml/2006/main" xmlns:w14="http://schemas.microsoft.com/office/word/2010/wordml" xmlns:w15="http://schemas.microsoft.com/office/word/2012/wordml" xmlns:wpg="http://schemas.microsoft.com/office/word/2010/wordprocessingGroup" xmlns:wpi="http://schemas.microsoft.com/office/word/2010/wordprocessingInk" xmlns:wne="http://schemas.microsoft.com/office/word/2006/wordml" xmlns:wps="http://schemas.microsoft.com/office/word/2010/wordprocessingShape" mc:Ignorable="w14 w15 wp14">
   <w:abstractNum w:abstractNumId="0">
     <w:nsid w:val="0F14304C"/>
     <w:multiLevelType w:val="hybridMultilevel"/>
@@ -2036,7 +2179,7 @@
 </file>
 
 <file path=word/styles.xml><?xml version="1.0" encoding="utf-8"?>
-<w:styles xmlns:mc="http://schemas.openxmlformats.org/markup-compatibility/2006" xmlns:r="http://schemas.openxmlformats.org/officeDocument/2006/relationships" xmlns:w="http://schemas.openxmlformats.org/wordprocessingml/2006/main" xmlns:w14="http://schemas.microsoft.com/office/word/2010/wordml" mc:Ignorable="w14">
+<w:styles xmlns:mc="http://schemas.openxmlformats.org/markup-compatibility/2006" xmlns:r="http://schemas.openxmlformats.org/officeDocument/2006/relationships" xmlns:w="http://schemas.openxmlformats.org/wordprocessingml/2006/main" xmlns:w14="http://schemas.microsoft.com/office/word/2010/wordml" xmlns:w15="http://schemas.microsoft.com/office/word/2012/wordml" mc:Ignorable="w14 w15">
   <w:docDefaults>
     <w:rPrDefault>
       <w:rPr>
@@ -2052,156 +2195,390 @@
       </w:pPr>
     </w:pPrDefault>
   </w:docDefaults>
-  <w:latentStyles w:defLockedState="0" w:defUIPriority="99" w:defSemiHidden="1" w:defUnhideWhenUsed="1" w:defQFormat="0" w:count="267">
-    <w:lsdException w:name="Normal" w:semiHidden="0" w:uiPriority="0" w:unhideWhenUsed="0" w:qFormat="1"/>
-    <w:lsdException w:name="heading 1" w:semiHidden="0" w:uiPriority="9" w:unhideWhenUsed="0" w:qFormat="1"/>
-    <w:lsdException w:name="heading 2" w:uiPriority="9" w:qFormat="1"/>
-    <w:lsdException w:name="heading 3" w:uiPriority="9" w:qFormat="1"/>
-    <w:lsdException w:name="heading 4" w:uiPriority="9" w:qFormat="1"/>
-    <w:lsdException w:name="heading 5" w:uiPriority="9" w:qFormat="1"/>
-    <w:lsdException w:name="heading 6" w:uiPriority="9" w:qFormat="1"/>
-    <w:lsdException w:name="heading 7" w:uiPriority="9" w:qFormat="1"/>
-    <w:lsdException w:name="heading 8" w:uiPriority="9" w:qFormat="1"/>
-    <w:lsdException w:name="heading 9" w:uiPriority="9" w:qFormat="1"/>
-    <w:lsdException w:name="toc 1" w:uiPriority="39"/>
-    <w:lsdException w:name="toc 2" w:uiPriority="39"/>
-    <w:lsdException w:name="toc 3" w:uiPriority="39"/>
-    <w:lsdException w:name="toc 4" w:uiPriority="39"/>
-    <w:lsdException w:name="toc 5" w:uiPriority="39"/>
-    <w:lsdException w:name="toc 6" w:uiPriority="39"/>
-    <w:lsdException w:name="toc 7" w:uiPriority="39"/>
-    <w:lsdException w:name="toc 8" w:uiPriority="39"/>
-    <w:lsdException w:name="toc 9" w:uiPriority="39"/>
-    <w:lsdException w:name="caption" w:uiPriority="35" w:qFormat="1"/>
-    <w:lsdException w:name="Title" w:semiHidden="0" w:uiPriority="10" w:unhideWhenUsed="0" w:qFormat="1"/>
-    <w:lsdException w:name="Default Paragraph Font" w:uiPriority="1"/>
-    <w:lsdException w:name="Subtitle" w:semiHidden="0" w:uiPriority="11" w:unhideWhenUsed="0" w:qFormat="1"/>
-    <w:lsdException w:name="Strong" w:semiHidden="0" w:uiPriority="22" w:unhideWhenUsed="0" w:qFormat="1"/>
-    <w:lsdException w:name="Emphasis" w:semiHidden="0" w:uiPriority="20" w:unhideWhenUsed="0" w:qFormat="1"/>
-    <w:lsdException w:name="Table Grid" w:semiHidden="0" w:uiPriority="59" w:unhideWhenUsed="0"/>
-    <w:lsdException w:name="Placeholder Text" w:unhideWhenUsed="0"/>
-    <w:lsdException w:name="No Spacing" w:semiHidden="0" w:uiPriority="1" w:unhideWhenUsed="0" w:qFormat="1"/>
-    <w:lsdException w:name="Light Shading" w:semiHidden="0" w:uiPriority="60" w:unhideWhenUsed="0"/>
-    <w:lsdException w:name="Light List" w:semiHidden="0" w:uiPriority="61" w:unhideWhenUsed="0"/>
-    <w:lsdException w:name="Light Grid" w:semiHidden="0" w:uiPriority="62" w:unhideWhenUsed="0"/>
-    <w:lsdException w:name="Medium Shading 1" w:semiHidden="0" w:uiPriority="63" w:unhideWhenUsed="0"/>
-    <w:lsdException w:name="Medium Shading 2" w:semiHidden="0" w:uiPriority="64" w:unhideWhenUsed="0"/>
-    <w:lsdException w:name="Medium List 1" w:semiHidden="0" w:uiPriority="65" w:unhideWhenUsed="0"/>
-    <w:lsdException w:name="Medium List 2" w:semiHidden="0" w:uiPriority="66" w:unhideWhenUsed="0"/>
-    <w:lsdException w:name="Medium Grid 1" w:semiHidden="0" w:uiPriority="67" w:unhideWhenUsed="0"/>
-    <w:lsdException w:name="Medium Grid 2" w:semiHidden="0" w:uiPriority="68" w:unhideWhenUsed="0"/>
-    <w:lsdException w:name="Medium Grid 3" w:semiHidden="0" w:uiPriority="69" w:unhideWhenUsed="0"/>
-    <w:lsdException w:name="Dark List" w:semiHidden="0" w:uiPriority="70" w:unhideWhenUsed="0"/>
-    <w:lsdException w:name="Colorful Shading" w:semiHidden="0" w:uiPriority="71" w:unhideWhenUsed="0"/>
-    <w:lsdException w:name="Colorful List" w:semiHidden="0" w:uiPriority="72" w:unhideWhenUsed="0"/>
-    <w:lsdException w:name="Colorful Grid" w:semiHidden="0" w:uiPriority="73" w:unhideWhenUsed="0"/>
-    <w:lsdException w:name="Light Shading Accent 1" w:semiHidden="0" w:uiPriority="60" w:unhideWhenUsed="0"/>
-    <w:lsdException w:name="Light List Accent 1" w:semiHidden="0" w:uiPriority="61" w:unhideWhenUsed="0"/>
-    <w:lsdException w:name="Light Grid Accent 1" w:semiHidden="0" w:uiPriority="62" w:unhideWhenUsed="0"/>
-    <w:lsdException w:name="Medium Shading 1 Accent 1" w:semiHidden="0" w:uiPriority="63" w:unhideWhenUsed="0"/>
-    <w:lsdException w:name="Medium Shading 2 Accent 1" w:semiHidden="0" w:uiPriority="64" w:unhideWhenUsed="0"/>
-    <w:lsdException w:name="Medium List 1 Accent 1" w:semiHidden="0" w:uiPriority="65" w:unhideWhenUsed="0"/>
-    <w:lsdException w:name="Revision" w:unhideWhenUsed="0"/>
-    <w:lsdException w:name="List Paragraph" w:semiHidden="0" w:uiPriority="34" w:unhideWhenUsed="0" w:qFormat="1"/>
-    <w:lsdException w:name="Quote" w:semiHidden="0" w:uiPriority="29" w:unhideWhenUsed="0" w:qFormat="1"/>
-    <w:lsdException w:name="Intense Quote" w:semiHidden="0" w:uiPriority="30" w:unhideWhenUsed="0" w:qFormat="1"/>
-    <w:lsdException w:name="Medium List 2 Accent 1" w:semiHidden="0" w:uiPriority="66" w:unhideWhenUsed="0"/>
-    <w:lsdException w:name="Medium Grid 1 Accent 1" w:semiHidden="0" w:uiPriority="67" w:unhideWhenUsed="0"/>
-    <w:lsdException w:name="Medium Grid 2 Accent 1" w:semiHidden="0" w:uiPriority="68" w:unhideWhenUsed="0"/>
-    <w:lsdException w:name="Medium Grid 3 Accent 1" w:semiHidden="0" w:uiPriority="69" w:unhideWhenUsed="0"/>
-    <w:lsdException w:name="Dark List Accent 1" w:semiHidden="0" w:uiPriority="70" w:unhideWhenUsed="0"/>
-    <w:lsdException w:name="Colorful Shading Accent 1" w:semiHidden="0" w:uiPriority="71" w:unhideWhenUsed="0"/>
-    <w:lsdException w:name="Colorful List Accent 1" w:semiHidden="0" w:uiPriority="72" w:unhideWhenUsed="0"/>
-    <w:lsdException w:name="Colorful Grid Accent 1" w:semiHidden="0" w:uiPriority="73" w:unhideWhenUsed="0"/>
-    <w:lsdException w:name="Light Shading Accent 2" w:semiHidden="0" w:uiPriority="60" w:unhideWhenUsed="0"/>
-    <w:lsdException w:name="Light List Accent 2" w:semiHidden="0" w:uiPriority="61" w:unhideWhenUsed="0"/>
-    <w:lsdException w:name="Light Grid Accent 2" w:semiHidden="0" w:uiPriority="62" w:unhideWhenUsed="0"/>
-    <w:lsdException w:name="Medium Shading 1 Accent 2" w:semiHidden="0" w:uiPriority="63" w:unhideWhenUsed="0"/>
-    <w:lsdException w:name="Medium Shading 2 Accent 2" w:semiHidden="0" w:uiPriority="64" w:unhideWhenUsed="0"/>
-    <w:lsdException w:name="Medium List 1 Accent 2" w:semiHidden="0" w:uiPriority="65" w:unhideWhenUsed="0"/>
-    <w:lsdException w:name="Medium List 2 Accent 2" w:semiHidden="0" w:uiPriority="66" w:unhideWhenUsed="0"/>
-    <w:lsdException w:name="Medium Grid 1 Accent 2" w:semiHidden="0" w:uiPriority="67" w:unhideWhenUsed="0"/>
-    <w:lsdException w:name="Medium Grid 2 Accent 2" w:semiHidden="0" w:uiPriority="68" w:unhideWhenUsed="0"/>
-    <w:lsdException w:name="Medium Grid 3 Accent 2" w:semiHidden="0" w:uiPriority="69" w:unhideWhenUsed="0"/>
-    <w:lsdException w:name="Dark List Accent 2" w:semiHidden="0" w:uiPriority="70" w:unhideWhenUsed="0"/>
-    <w:lsdException w:name="Colorful Shading Accent 2" w:semiHidden="0" w:uiPriority="71" w:unhideWhenUsed="0"/>
-    <w:lsdException w:name="Colorful List Accent 2" w:semiHidden="0" w:uiPriority="72" w:unhideWhenUsed="0"/>
-    <w:lsdException w:name="Colorful Grid Accent 2" w:semiHidden="0" w:uiPriority="73" w:unhideWhenUsed="0"/>
-    <w:lsdException w:name="Light Shading Accent 3" w:semiHidden="0" w:uiPriority="60" w:unhideWhenUsed="0"/>
-    <w:lsdException w:name="Light List Accent 3" w:semiHidden="0" w:uiPriority="61" w:unhideWhenUsed="0"/>
-    <w:lsdException w:name="Light Grid Accent 3" w:semiHidden="0" w:uiPriority="62" w:unhideWhenUsed="0"/>
-    <w:lsdException w:name="Medium Shading 1 Accent 3" w:semiHidden="0" w:uiPriority="63" w:unhideWhenUsed="0"/>
-    <w:lsdException w:name="Medium Shading 2 Accent 3" w:semiHidden="0" w:uiPriority="64" w:unhideWhenUsed="0"/>
-    <w:lsdException w:name="Medium List 1 Accent 3" w:semiHidden="0" w:uiPriority="65" w:unhideWhenUsed="0"/>
-    <w:lsdException w:name="Medium List 2 Accent 3" w:semiHidden="0" w:uiPriority="66" w:unhideWhenUsed="0"/>
-    <w:lsdException w:name="Medium Grid 1 Accent 3" w:semiHidden="0" w:uiPriority="67" w:unhideWhenUsed="0"/>
-    <w:lsdException w:name="Medium Grid 2 Accent 3" w:semiHidden="0" w:uiPriority="68" w:unhideWhenUsed="0"/>
-    <w:lsdException w:name="Medium Grid 3 Accent 3" w:semiHidden="0" w:uiPriority="69" w:unhideWhenUsed="0"/>
-    <w:lsdException w:name="Dark List Accent 3" w:semiHidden="0" w:uiPriority="70" w:unhideWhenUsed="0"/>
-    <w:lsdException w:name="Colorful Shading Accent 3" w:semiHidden="0" w:uiPriority="71" w:unhideWhenUsed="0"/>
-    <w:lsdException w:name="Colorful List Accent 3" w:semiHidden="0" w:uiPriority="72" w:unhideWhenUsed="0"/>
-    <w:lsdException w:name="Colorful Grid Accent 3" w:semiHidden="0" w:uiPriority="73" w:unhideWhenUsed="0"/>
-    <w:lsdException w:name="Light Shading Accent 4" w:semiHidden="0" w:uiPriority="60" w:unhideWhenUsed="0"/>
-    <w:lsdException w:name="Light List Accent 4" w:semiHidden="0" w:uiPriority="61" w:unhideWhenUsed="0"/>
-    <w:lsdException w:name="Light Grid Accent 4" w:semiHidden="0" w:uiPriority="62" w:unhideWhenUsed="0"/>
-    <w:lsdException w:name="Medium Shading 1 Accent 4" w:semiHidden="0" w:uiPriority="63" w:unhideWhenUsed="0"/>
-    <w:lsdException w:name="Medium Shading 2 Accent 4" w:semiHidden="0" w:uiPriority="64" w:unhideWhenUsed="0"/>
-    <w:lsdException w:name="Medium List 1 Accent 4" w:semiHidden="0" w:uiPriority="65" w:unhideWhenUsed="0"/>
-    <w:lsdException w:name="Medium List 2 Accent 4" w:semiHidden="0" w:uiPriority="66" w:unhideWhenUsed="0"/>
-    <w:lsdException w:name="Medium Grid 1 Accent 4" w:semiHidden="0" w:uiPriority="67" w:unhideWhenUsed="0"/>
-    <w:lsdException w:name="Medium Grid 2 Accent 4" w:semiHidden="0" w:uiPriority="68" w:unhideWhenUsed="0"/>
-    <w:lsdException w:name="Medium Grid 3 Accent 4" w:semiHidden="0" w:uiPriority="69" w:unhideWhenUsed="0"/>
-    <w:lsdException w:name="Dark List Accent 4" w:semiHidden="0" w:uiPriority="70" w:unhideWhenUsed="0"/>
-    <w:lsdException w:name="Colorful Shading Accent 4" w:semiHidden="0" w:uiPriority="71" w:unhideWhenUsed="0"/>
-    <w:lsdException w:name="Colorful List Accent 4" w:semiHidden="0" w:uiPriority="72" w:unhideWhenUsed="0"/>
-    <w:lsdException w:name="Colorful Grid Accent 4" w:semiHidden="0" w:uiPriority="73" w:unhideWhenUsed="0"/>
-    <w:lsdException w:name="Light Shading Accent 5" w:semiHidden="0" w:uiPriority="60" w:unhideWhenUsed="0"/>
-    <w:lsdException w:name="Light List Accent 5" w:semiHidden="0" w:uiPriority="61" w:unhideWhenUsed="0"/>
-    <w:lsdException w:name="Light Grid Accent 5" w:semiHidden="0" w:uiPriority="62" w:unhideWhenUsed="0"/>
-    <w:lsdException w:name="Medium Shading 1 Accent 5" w:semiHidden="0" w:uiPriority="63" w:unhideWhenUsed="0"/>
-    <w:lsdException w:name="Medium Shading 2 Accent 5" w:semiHidden="0" w:uiPriority="64" w:unhideWhenUsed="0"/>
-    <w:lsdException w:name="Medium List 1 Accent 5" w:semiHidden="0" w:uiPriority="65" w:unhideWhenUsed="0"/>
-    <w:lsdException w:name="Medium List 2 Accent 5" w:semiHidden="0" w:uiPriority="66" w:unhideWhenUsed="0"/>
-    <w:lsdException w:name="Medium Grid 1 Accent 5" w:semiHidden="0" w:uiPriority="67" w:unhideWhenUsed="0"/>
-    <w:lsdException w:name="Medium Grid 2 Accent 5" w:semiHidden="0" w:uiPriority="68" w:unhideWhenUsed="0"/>
-    <w:lsdException w:name="Medium Grid 3 Accent 5" w:semiHidden="0" w:uiPriority="69" w:unhideWhenUsed="0"/>
-    <w:lsdException w:name="Dark List Accent 5" w:semiHidden="0" w:uiPriority="70" w:unhideWhenUsed="0"/>
-    <w:lsdException w:name="Colorful Shading Accent 5" w:semiHidden="0" w:uiPriority="71" w:unhideWhenUsed="0"/>
-    <w:lsdException w:name="Colorful List Accent 5" w:semiHidden="0" w:uiPriority="72" w:unhideWhenUsed="0"/>
-    <w:lsdException w:name="Colorful Grid Accent 5" w:semiHidden="0" w:uiPriority="73" w:unhideWhenUsed="0"/>
-    <w:lsdException w:name="Light Shading Accent 6" w:semiHidden="0" w:uiPriority="60" w:unhideWhenUsed="0"/>
-    <w:lsdException w:name="Light List Accent 6" w:semiHidden="0" w:uiPriority="61" w:unhideWhenUsed="0"/>
-    <w:lsdException w:name="Light Grid Accent 6" w:semiHidden="0" w:uiPriority="62" w:unhideWhenUsed="0"/>
-    <w:lsdException w:name="Medium Shading 1 Accent 6" w:semiHidden="0" w:uiPriority="63" w:unhideWhenUsed="0"/>
-    <w:lsdException w:name="Medium Shading 2 Accent 6" w:semiHidden="0" w:uiPriority="64" w:unhideWhenUsed="0"/>
-    <w:lsdException w:name="Medium List 1 Accent 6" w:semiHidden="0" w:uiPriority="65" w:unhideWhenUsed="0"/>
-    <w:lsdException w:name="Medium List 2 Accent 6" w:semiHidden="0" w:uiPriority="66" w:unhideWhenUsed="0"/>
-    <w:lsdException w:name="Medium Grid 1 Accent 6" w:semiHidden="0" w:uiPriority="67" w:unhideWhenUsed="0"/>
-    <w:lsdException w:name="Medium Grid 2 Accent 6" w:semiHidden="0" w:uiPriority="68" w:unhideWhenUsed="0"/>
-    <w:lsdException w:name="Medium Grid 3 Accent 6" w:semiHidden="0" w:uiPriority="69" w:unhideWhenUsed="0"/>
-    <w:lsdException w:name="Dark List Accent 6" w:semiHidden="0" w:uiPriority="70" w:unhideWhenUsed="0"/>
-    <w:lsdException w:name="Colorful Shading Accent 6" w:semiHidden="0" w:uiPriority="71" w:unhideWhenUsed="0"/>
-    <w:lsdException w:name="Colorful List Accent 6" w:semiHidden="0" w:uiPriority="72" w:unhideWhenUsed="0"/>
-    <w:lsdException w:name="Colorful Grid Accent 6" w:semiHidden="0" w:uiPriority="73" w:unhideWhenUsed="0"/>
-    <w:lsdException w:name="Subtle Emphasis" w:semiHidden="0" w:uiPriority="19" w:unhideWhenUsed="0" w:qFormat="1"/>
-    <w:lsdException w:name="Intense Emphasis" w:semiHidden="0" w:uiPriority="21" w:unhideWhenUsed="0" w:qFormat="1"/>
-    <w:lsdException w:name="Subtle Reference" w:semiHidden="0" w:uiPriority="31" w:unhideWhenUsed="0" w:qFormat="1"/>
-    <w:lsdException w:name="Intense Reference" w:semiHidden="0" w:uiPriority="32" w:unhideWhenUsed="0" w:qFormat="1"/>
-    <w:lsdException w:name="Book Title" w:semiHidden="0" w:uiPriority="33" w:unhideWhenUsed="0" w:qFormat="1"/>
-    <w:lsdException w:name="Bibliography" w:uiPriority="37"/>
-    <w:lsdException w:name="TOC Heading" w:uiPriority="39" w:qFormat="1"/>
+  <w:latentStyles w:defLockedState="0" w:defUIPriority="99" w:defSemiHidden="0" w:defUnhideWhenUsed="0" w:defQFormat="0" w:count="371">
+    <w:lsdException w:name="Normal" w:uiPriority="0" w:qFormat="1"/>
+    <w:lsdException w:name="heading 1" w:uiPriority="9" w:qFormat="1"/>
+    <w:lsdException w:name="heading 2" w:semiHidden="1" w:uiPriority="9" w:unhideWhenUsed="1" w:qFormat="1"/>
+    <w:lsdException w:name="heading 3" w:semiHidden="1" w:uiPriority="9" w:unhideWhenUsed="1" w:qFormat="1"/>
+    <w:lsdException w:name="heading 4" w:semiHidden="1" w:uiPriority="9" w:unhideWhenUsed="1" w:qFormat="1"/>
+    <w:lsdException w:name="heading 5" w:semiHidden="1" w:uiPriority="9" w:unhideWhenUsed="1" w:qFormat="1"/>
+    <w:lsdException w:name="heading 6" w:semiHidden="1" w:uiPriority="9" w:unhideWhenUsed="1" w:qFormat="1"/>
+    <w:lsdException w:name="heading 7" w:semiHidden="1" w:uiPriority="9" w:unhideWhenUsed="1" w:qFormat="1"/>
+    <w:lsdException w:name="heading 8" w:semiHidden="1" w:uiPriority="9" w:unhideWhenUsed="1" w:qFormat="1"/>
+    <w:lsdException w:name="heading 9" w:semiHidden="1" w:uiPriority="9" w:unhideWhenUsed="1" w:qFormat="1"/>
+    <w:lsdException w:name="index 1" w:semiHidden="1" w:unhideWhenUsed="1"/>
+    <w:lsdException w:name="index 2" w:semiHidden="1" w:unhideWhenUsed="1"/>
+    <w:lsdException w:name="index 3" w:semiHidden="1" w:unhideWhenUsed="1"/>
+    <w:lsdException w:name="index 4" w:semiHidden="1" w:unhideWhenUsed="1"/>
+    <w:lsdException w:name="index 5" w:semiHidden="1" w:unhideWhenUsed="1"/>
+    <w:lsdException w:name="index 6" w:semiHidden="1" w:unhideWhenUsed="1"/>
+    <w:lsdException w:name="index 7" w:semiHidden="1" w:unhideWhenUsed="1"/>
+    <w:lsdException w:name="index 8" w:semiHidden="1" w:unhideWhenUsed="1"/>
+    <w:lsdException w:name="index 9" w:semiHidden="1" w:unhideWhenUsed="1"/>
+    <w:lsdException w:name="toc 1" w:semiHidden="1" w:uiPriority="39" w:unhideWhenUsed="1"/>
+    <w:lsdException w:name="toc 2" w:semiHidden="1" w:uiPriority="39" w:unhideWhenUsed="1"/>
+    <w:lsdException w:name="toc 3" w:semiHidden="1" w:uiPriority="39" w:unhideWhenUsed="1"/>
+    <w:lsdException w:name="toc 4" w:semiHidden="1" w:uiPriority="39" w:unhideWhenUsed="1"/>
+    <w:lsdException w:name="toc 5" w:semiHidden="1" w:uiPriority="39" w:unhideWhenUsed="1"/>
+    <w:lsdException w:name="toc 6" w:semiHidden="1" w:uiPriority="39" w:unhideWhenUsed="1"/>
+    <w:lsdException w:name="toc 7" w:semiHidden="1" w:uiPriority="39" w:unhideWhenUsed="1"/>
+    <w:lsdException w:name="toc 8" w:semiHidden="1" w:uiPriority="39" w:unhideWhenUsed="1"/>
+    <w:lsdException w:name="toc 9" w:semiHidden="1" w:uiPriority="39" w:unhideWhenUsed="1"/>
+    <w:lsdException w:name="Normal Indent" w:semiHidden="1" w:unhideWhenUsed="1"/>
+    <w:lsdException w:name="footnote text" w:semiHidden="1" w:unhideWhenUsed="1"/>
+    <w:lsdException w:name="annotation text" w:semiHidden="1" w:unhideWhenUsed="1"/>
+    <w:lsdException w:name="header" w:semiHidden="1" w:unhideWhenUsed="1"/>
+    <w:lsdException w:name="footer" w:semiHidden="1" w:unhideWhenUsed="1"/>
+    <w:lsdException w:name="index heading" w:semiHidden="1" w:unhideWhenUsed="1"/>
+    <w:lsdException w:name="caption" w:semiHidden="1" w:uiPriority="35" w:unhideWhenUsed="1" w:qFormat="1"/>
+    <w:lsdException w:name="table of figures" w:semiHidden="1" w:unhideWhenUsed="1"/>
+    <w:lsdException w:name="envelope address" w:semiHidden="1" w:unhideWhenUsed="1"/>
+    <w:lsdException w:name="envelope return" w:semiHidden="1" w:unhideWhenUsed="1"/>
+    <w:lsdException w:name="footnote reference" w:semiHidden="1" w:unhideWhenUsed="1"/>
+    <w:lsdException w:name="annotation reference" w:semiHidden="1" w:unhideWhenUsed="1"/>
+    <w:lsdException w:name="line number" w:semiHidden="1" w:unhideWhenUsed="1"/>
+    <w:lsdException w:name="page number" w:semiHidden="1" w:unhideWhenUsed="1"/>
+    <w:lsdException w:name="endnote reference" w:semiHidden="1" w:unhideWhenUsed="1"/>
+    <w:lsdException w:name="endnote text" w:semiHidden="1" w:unhideWhenUsed="1"/>
+    <w:lsdException w:name="table of authorities" w:semiHidden="1" w:unhideWhenUsed="1"/>
+    <w:lsdException w:name="macro" w:semiHidden="1" w:unhideWhenUsed="1"/>
+    <w:lsdException w:name="toa heading" w:semiHidden="1" w:unhideWhenUsed="1"/>
+    <w:lsdException w:name="List" w:semiHidden="1" w:unhideWhenUsed="1"/>
+    <w:lsdException w:name="List Bullet" w:semiHidden="1" w:unhideWhenUsed="1"/>
+    <w:lsdException w:name="List Number" w:semiHidden="1" w:unhideWhenUsed="1"/>
+    <w:lsdException w:name="List 2" w:semiHidden="1" w:unhideWhenUsed="1"/>
+    <w:lsdException w:name="List 3" w:semiHidden="1" w:unhideWhenUsed="1"/>
+    <w:lsdException w:name="List 4" w:semiHidden="1" w:unhideWhenUsed="1"/>
+    <w:lsdException w:name="List 5" w:semiHidden="1" w:unhideWhenUsed="1"/>
+    <w:lsdException w:name="List Bullet 2" w:semiHidden="1" w:unhideWhenUsed="1"/>
+    <w:lsdException w:name="List Bullet 3" w:semiHidden="1" w:unhideWhenUsed="1"/>
+    <w:lsdException w:name="List Bullet 4" w:semiHidden="1" w:unhideWhenUsed="1"/>
+    <w:lsdException w:name="List Bullet 5" w:semiHidden="1" w:unhideWhenUsed="1"/>
+    <w:lsdException w:name="List Number 2" w:semiHidden="1" w:unhideWhenUsed="1"/>
+    <w:lsdException w:name="List Number 3" w:semiHidden="1" w:unhideWhenUsed="1"/>
+    <w:lsdException w:name="List Number 4" w:semiHidden="1" w:unhideWhenUsed="1"/>
+    <w:lsdException w:name="List Number 5" w:semiHidden="1" w:unhideWhenUsed="1"/>
+    <w:lsdException w:name="Title" w:uiPriority="10" w:qFormat="1"/>
+    <w:lsdException w:name="Closing" w:semiHidden="1" w:unhideWhenUsed="1"/>
+    <w:lsdException w:name="Signature" w:semiHidden="1" w:unhideWhenUsed="1"/>
+    <w:lsdException w:name="Default Paragraph Font" w:semiHidden="1" w:uiPriority="1" w:unhideWhenUsed="1"/>
+    <w:lsdException w:name="Body Text" w:semiHidden="1" w:unhideWhenUsed="1"/>
+    <w:lsdException w:name="Body Text Indent" w:semiHidden="1" w:unhideWhenUsed="1"/>
+    <w:lsdException w:name="List Continue" w:semiHidden="1" w:unhideWhenUsed="1"/>
+    <w:lsdException w:name="List Continue 2" w:semiHidden="1" w:unhideWhenUsed="1"/>
+    <w:lsdException w:name="List Continue 3" w:semiHidden="1" w:unhideWhenUsed="1"/>
+    <w:lsdException w:name="List Continue 4" w:semiHidden="1" w:unhideWhenUsed="1"/>
+    <w:lsdException w:name="List Continue 5" w:semiHidden="1" w:unhideWhenUsed="1"/>
+    <w:lsdException w:name="Message Header" w:semiHidden="1" w:unhideWhenUsed="1"/>
+    <w:lsdException w:name="Subtitle" w:uiPriority="11" w:qFormat="1"/>
+    <w:lsdException w:name="Salutation" w:semiHidden="1" w:unhideWhenUsed="1"/>
+    <w:lsdException w:name="Date" w:semiHidden="1" w:unhideWhenUsed="1"/>
+    <w:lsdException w:name="Body Text First Indent" w:semiHidden="1" w:unhideWhenUsed="1"/>
+    <w:lsdException w:name="Body Text First Indent 2" w:semiHidden="1" w:unhideWhenUsed="1"/>
+    <w:lsdException w:name="Note Heading" w:semiHidden="1" w:unhideWhenUsed="1"/>
+    <w:lsdException w:name="Body Text 2" w:semiHidden="1" w:unhideWhenUsed="1"/>
+    <w:lsdException w:name="Body Text 3" w:semiHidden="1" w:unhideWhenUsed="1"/>
+    <w:lsdException w:name="Body Text Indent 2" w:semiHidden="1" w:unhideWhenUsed="1"/>
+    <w:lsdException w:name="Body Text Indent 3" w:semiHidden="1" w:unhideWhenUsed="1"/>
+    <w:lsdException w:name="Block Text" w:semiHidden="1" w:unhideWhenUsed="1"/>
+    <w:lsdException w:name="Hyperlink" w:semiHidden="1" w:unhideWhenUsed="1"/>
+    <w:lsdException w:name="FollowedHyperlink" w:semiHidden="1" w:unhideWhenUsed="1"/>
+    <w:lsdException w:name="Strong" w:uiPriority="22" w:qFormat="1"/>
+    <w:lsdException w:name="Emphasis" w:uiPriority="20" w:qFormat="1"/>
+    <w:lsdException w:name="Document Map" w:semiHidden="1" w:unhideWhenUsed="1"/>
+    <w:lsdException w:name="Plain Text" w:semiHidden="1" w:unhideWhenUsed="1"/>
+    <w:lsdException w:name="E-mail Signature" w:semiHidden="1" w:unhideWhenUsed="1"/>
+    <w:lsdException w:name="HTML Top of Form" w:semiHidden="1" w:unhideWhenUsed="1"/>
+    <w:lsdException w:name="HTML Bottom of Form" w:semiHidden="1" w:unhideWhenUsed="1"/>
+    <w:lsdException w:name="Normal (Web)" w:semiHidden="1" w:unhideWhenUsed="1"/>
+    <w:lsdException w:name="HTML Acronym" w:semiHidden="1" w:unhideWhenUsed="1"/>
+    <w:lsdException w:name="HTML Address" w:semiHidden="1" w:unhideWhenUsed="1"/>
+    <w:lsdException w:name="HTML Cite" w:semiHidden="1" w:unhideWhenUsed="1"/>
+    <w:lsdException w:name="HTML Code" w:semiHidden="1" w:unhideWhenUsed="1"/>
+    <w:lsdException w:name="HTML Definition" w:semiHidden="1" w:unhideWhenUsed="1"/>
+    <w:lsdException w:name="HTML Keyboard" w:semiHidden="1" w:unhideWhenUsed="1"/>
+    <w:lsdException w:name="HTML Preformatted" w:semiHidden="1" w:unhideWhenUsed="1"/>
+    <w:lsdException w:name="HTML Sample" w:semiHidden="1" w:unhideWhenUsed="1"/>
+    <w:lsdException w:name="HTML Typewriter" w:semiHidden="1" w:unhideWhenUsed="1"/>
+    <w:lsdException w:name="HTML Variable" w:semiHidden="1" w:unhideWhenUsed="1"/>
+    <w:lsdException w:name="Normal Table" w:semiHidden="1" w:unhideWhenUsed="1"/>
+    <w:lsdException w:name="annotation subject" w:semiHidden="1" w:unhideWhenUsed="1"/>
+    <w:lsdException w:name="No List" w:semiHidden="1" w:unhideWhenUsed="1"/>
+    <w:lsdException w:name="Outline List 1" w:semiHidden="1" w:unhideWhenUsed="1"/>
+    <w:lsdException w:name="Outline List 2" w:semiHidden="1" w:unhideWhenUsed="1"/>
+    <w:lsdException w:name="Outline List 3" w:semiHidden="1" w:unhideWhenUsed="1"/>
+    <w:lsdException w:name="Table Simple 1" w:semiHidden="1" w:unhideWhenUsed="1"/>
+    <w:lsdException w:name="Table Simple 2" w:semiHidden="1" w:unhideWhenUsed="1"/>
+    <w:lsdException w:name="Table Simple 3" w:semiHidden="1" w:unhideWhenUsed="1"/>
+    <w:lsdException w:name="Table Classic 1" w:semiHidden="1" w:unhideWhenUsed="1"/>
+    <w:lsdException w:name="Table Classic 2" w:semiHidden="1" w:unhideWhenUsed="1"/>
+    <w:lsdException w:name="Table Classic 3" w:semiHidden="1" w:unhideWhenUsed="1"/>
+    <w:lsdException w:name="Table Classic 4" w:semiHidden="1" w:unhideWhenUsed="1"/>
+    <w:lsdException w:name="Table Colorful 1" w:semiHidden="1" w:unhideWhenUsed="1"/>
+    <w:lsdException w:name="Table Colorful 2" w:semiHidden="1" w:unhideWhenUsed="1"/>
+    <w:lsdException w:name="Table Colorful 3" w:semiHidden="1" w:unhideWhenUsed="1"/>
+    <w:lsdException w:name="Table Columns 1" w:semiHidden="1" w:unhideWhenUsed="1"/>
+    <w:lsdException w:name="Table Columns 2" w:semiHidden="1" w:unhideWhenUsed="1"/>
+    <w:lsdException w:name="Table Columns 3" w:semiHidden="1" w:unhideWhenUsed="1"/>
+    <w:lsdException w:name="Table Columns 4" w:semiHidden="1" w:unhideWhenUsed="1"/>
+    <w:lsdException w:name="Table Columns 5" w:semiHidden="1" w:unhideWhenUsed="1"/>
+    <w:lsdException w:name="Table Grid 1" w:semiHidden="1" w:unhideWhenUsed="1"/>
+    <w:lsdException w:name="Table Grid 2" w:semiHidden="1" w:unhideWhenUsed="1"/>
+    <w:lsdException w:name="Table Grid 3" w:semiHidden="1" w:unhideWhenUsed="1"/>
+    <w:lsdException w:name="Table Grid 4" w:semiHidden="1" w:unhideWhenUsed="1"/>
+    <w:lsdException w:name="Table Grid 5" w:semiHidden="1" w:unhideWhenUsed="1"/>
+    <w:lsdException w:name="Table Grid 6" w:semiHidden="1" w:unhideWhenUsed="1"/>
+    <w:lsdException w:name="Table Grid 7" w:semiHidden="1" w:unhideWhenUsed="1"/>
+    <w:lsdException w:name="Table Grid 8" w:semiHidden="1" w:unhideWhenUsed="1"/>
+    <w:lsdException w:name="Table List 1" w:semiHidden="1" w:unhideWhenUsed="1"/>
+    <w:lsdException w:name="Table List 2" w:semiHidden="1" w:unhideWhenUsed="1"/>
+    <w:lsdException w:name="Table List 3" w:semiHidden="1" w:unhideWhenUsed="1"/>
+    <w:lsdException w:name="Table List 4" w:semiHidden="1" w:unhideWhenUsed="1"/>
+    <w:lsdException w:name="Table List 5" w:semiHidden="1" w:unhideWhenUsed="1"/>
+    <w:lsdException w:name="Table List 6" w:semiHidden="1" w:unhideWhenUsed="1"/>
+    <w:lsdException w:name="Table List 7" w:semiHidden="1" w:unhideWhenUsed="1"/>
+    <w:lsdException w:name="Table List 8" w:semiHidden="1" w:unhideWhenUsed="1"/>
+    <w:lsdException w:name="Table 3D effects 1" w:semiHidden="1" w:unhideWhenUsed="1"/>
+    <w:lsdException w:name="Table 3D effects 2" w:semiHidden="1" w:unhideWhenUsed="1"/>
+    <w:lsdException w:name="Table 3D effects 3" w:semiHidden="1" w:unhideWhenUsed="1"/>
+    <w:lsdException w:name="Table Contemporary" w:semiHidden="1" w:unhideWhenUsed="1"/>
+    <w:lsdException w:name="Table Elegant" w:semiHidden="1" w:unhideWhenUsed="1"/>
+    <w:lsdException w:name="Table Professional" w:semiHidden="1" w:unhideWhenUsed="1"/>
+    <w:lsdException w:name="Table Subtle 1" w:semiHidden="1" w:unhideWhenUsed="1"/>
+    <w:lsdException w:name="Table Subtle 2" w:semiHidden="1" w:unhideWhenUsed="1"/>
+    <w:lsdException w:name="Table Web 1" w:semiHidden="1" w:unhideWhenUsed="1"/>
+    <w:lsdException w:name="Table Web 2" w:semiHidden="1" w:unhideWhenUsed="1"/>
+    <w:lsdException w:name="Table Web 3" w:semiHidden="1" w:unhideWhenUsed="1"/>
+    <w:lsdException w:name="Balloon Text" w:semiHidden="1" w:unhideWhenUsed="1"/>
+    <w:lsdException w:name="Table Grid" w:uiPriority="59"/>
+    <w:lsdException w:name="Table Theme" w:semiHidden="1" w:unhideWhenUsed="1"/>
+    <w:lsdException w:name="Placeholder Text" w:semiHidden="1"/>
+    <w:lsdException w:name="No Spacing" w:uiPriority="1" w:qFormat="1"/>
+    <w:lsdException w:name="Light Shading" w:uiPriority="60"/>
+    <w:lsdException w:name="Light List" w:uiPriority="61"/>
+    <w:lsdException w:name="Light Grid" w:uiPriority="62"/>
+    <w:lsdException w:name="Medium Shading 1" w:uiPriority="63"/>
+    <w:lsdException w:name="Medium Shading 2" w:uiPriority="64"/>
+    <w:lsdException w:name="Medium List 1" w:uiPriority="65"/>
+    <w:lsdException w:name="Medium List 2" w:uiPriority="66"/>
+    <w:lsdException w:name="Medium Grid 1" w:uiPriority="67"/>
+    <w:lsdException w:name="Medium Grid 2" w:uiPriority="68"/>
+    <w:lsdException w:name="Medium Grid 3" w:uiPriority="69"/>
+    <w:lsdException w:name="Dark List" w:uiPriority="70"/>
+    <w:lsdException w:name="Colorful Shading" w:uiPriority="71"/>
+    <w:lsdException w:name="Colorful List" w:uiPriority="72"/>
+    <w:lsdException w:name="Colorful Grid" w:uiPriority="73"/>
+    <w:lsdException w:name="Light Shading Accent 1" w:uiPriority="60"/>
+    <w:lsdException w:name="Light List Accent 1" w:uiPriority="61"/>
+    <w:lsdException w:name="Light Grid Accent 1" w:uiPriority="62"/>
+    <w:lsdException w:name="Medium Shading 1 Accent 1" w:uiPriority="63"/>
+    <w:lsdException w:name="Medium Shading 2 Accent 1" w:uiPriority="64"/>
+    <w:lsdException w:name="Medium List 1 Accent 1" w:uiPriority="65"/>
+    <w:lsdException w:name="Revision" w:semiHidden="1"/>
+    <w:lsdException w:name="List Paragraph" w:uiPriority="34" w:qFormat="1"/>
+    <w:lsdException w:name="Quote" w:uiPriority="29" w:qFormat="1"/>
+    <w:lsdException w:name="Intense Quote" w:uiPriority="30" w:qFormat="1"/>
+    <w:lsdException w:name="Medium List 2 Accent 1" w:uiPriority="66"/>
+    <w:lsdException w:name="Medium Grid 1 Accent 1" w:uiPriority="67"/>
+    <w:lsdException w:name="Medium Grid 2 Accent 1" w:uiPriority="68"/>
+    <w:lsdException w:name="Medium Grid 3 Accent 1" w:uiPriority="69"/>
+    <w:lsdException w:name="Dark List Accent 1" w:uiPriority="70"/>
+    <w:lsdException w:name="Colorful Shading Accent 1" w:uiPriority="71"/>
+    <w:lsdException w:name="Colorful List Accent 1" w:uiPriority="72"/>
+    <w:lsdException w:name="Colorful Grid Accent 1" w:uiPriority="73"/>
+    <w:lsdException w:name="Light Shading Accent 2" w:uiPriority="60"/>
+    <w:lsdException w:name="Light List Accent 2" w:uiPriority="61"/>
+    <w:lsdException w:name="Light Grid Accent 2" w:uiPriority="62"/>
+    <w:lsdException w:name="Medium Shading 1 Accent 2" w:uiPriority="63"/>
+    <w:lsdException w:name="Medium Shading 2 Accent 2" w:uiPriority="64"/>
+    <w:lsdException w:name="Medium List 1 Accent 2" w:uiPriority="65"/>
+    <w:lsdException w:name="Medium List 2 Accent 2" w:uiPriority="66"/>
+    <w:lsdException w:name="Medium Grid 1 Accent 2" w:uiPriority="67"/>
+    <w:lsdException w:name="Medium Grid 2 Accent 2" w:uiPriority="68"/>
+    <w:lsdException w:name="Medium Grid 3 Accent 2" w:uiPriority="69"/>
+    <w:lsdException w:name="Dark List Accent 2" w:uiPriority="70"/>
+    <w:lsdException w:name="Colorful Shading Accent 2" w:uiPriority="71"/>
+    <w:lsdException w:name="Colorful List Accent 2" w:uiPriority="72"/>
+    <w:lsdException w:name="Colorful Grid Accent 2" w:uiPriority="73"/>
+    <w:lsdException w:name="Light Shading Accent 3" w:uiPriority="60"/>
+    <w:lsdException w:name="Light List Accent 3" w:uiPriority="61"/>
+    <w:lsdException w:name="Light Grid Accent 3" w:uiPriority="62"/>
+    <w:lsdException w:name="Medium Shading 1 Accent 3" w:uiPriority="63"/>
+    <w:lsdException w:name="Medium Shading 2 Accent 3" w:uiPriority="64"/>
+    <w:lsdException w:name="Medium List 1 Accent 3" w:uiPriority="65"/>
+    <w:lsdException w:name="Medium List 2 Accent 3" w:uiPriority="66"/>
+    <w:lsdException w:name="Medium Grid 1 Accent 3" w:uiPriority="67"/>
+    <w:lsdException w:name="Medium Grid 2 Accent 3" w:uiPriority="68"/>
+    <w:lsdException w:name="Medium Grid 3 Accent 3" w:uiPriority="69"/>
+    <w:lsdException w:name="Dark List Accent 3" w:uiPriority="70"/>
+    <w:lsdException w:name="Colorful Shading Accent 3" w:uiPriority="71"/>
+    <w:lsdException w:name="Colorful List Accent 3" w:uiPriority="72"/>
+    <w:lsdException w:name="Colorful Grid Accent 3" w:uiPriority="73"/>
+    <w:lsdException w:name="Light Shading Accent 4" w:uiPriority="60"/>
+    <w:lsdException w:name="Light List Accent 4" w:uiPriority="61"/>
+    <w:lsdException w:name="Light Grid Accent 4" w:uiPriority="62"/>
+    <w:lsdException w:name="Medium Shading 1 Accent 4" w:uiPriority="63"/>
+    <w:lsdException w:name="Medium Shading 2 Accent 4" w:uiPriority="64"/>
+    <w:lsdException w:name="Medium List 1 Accent 4" w:uiPriority="65"/>
+    <w:lsdException w:name="Medium List 2 Accent 4" w:uiPriority="66"/>
+    <w:lsdException w:name="Medium Grid 1 Accent 4" w:uiPriority="67"/>
+    <w:lsdException w:name="Medium Grid 2 Accent 4" w:uiPriority="68"/>
+    <w:lsdException w:name="Medium Grid 3 Accent 4" w:uiPriority="69"/>
+    <w:lsdException w:name="Dark List Accent 4" w:uiPriority="70"/>
+    <w:lsdException w:name="Colorful Shading Accent 4" w:uiPriority="71"/>
+    <w:lsdException w:name="Colorful List Accent 4" w:uiPriority="72"/>
+    <w:lsdException w:name="Colorful Grid Accent 4" w:uiPriority="73"/>
+    <w:lsdException w:name="Light Shading Accent 5" w:uiPriority="60"/>
+    <w:lsdException w:name="Light List Accent 5" w:uiPriority="61"/>
+    <w:lsdException w:name="Light Grid Accent 5" w:uiPriority="62"/>
+    <w:lsdException w:name="Medium Shading 1 Accent 5" w:uiPriority="63"/>
+    <w:lsdException w:name="Medium Shading 2 Accent 5" w:uiPriority="64"/>
+    <w:lsdException w:name="Medium List 1 Accent 5" w:uiPriority="65"/>
+    <w:lsdException w:name="Medium List 2 Accent 5" w:uiPriority="66"/>
+    <w:lsdException w:name="Medium Grid 1 Accent 5" w:uiPriority="67"/>
+    <w:lsdException w:name="Medium Grid 2 Accent 5" w:uiPriority="68"/>
+    <w:lsdException w:name="Medium Grid 3 Accent 5" w:uiPriority="69"/>
+    <w:lsdException w:name="Dark List Accent 5" w:uiPriority="70"/>
+    <w:lsdException w:name="Colorful Shading Accent 5" w:uiPriority="71"/>
+    <w:lsdException w:name="Colorful List Accent 5" w:uiPriority="72"/>
+    <w:lsdException w:name="Colorful Grid Accent 5" w:uiPriority="73"/>
+    <w:lsdException w:name="Light Shading Accent 6" w:uiPriority="60"/>
+    <w:lsdException w:name="Light List Accent 6" w:uiPriority="61"/>
+    <w:lsdException w:name="Light Grid Accent 6" w:uiPriority="62"/>
+    <w:lsdException w:name="Medium Shading 1 Accent 6" w:uiPriority="63"/>
+    <w:lsdException w:name="Medium Shading 2 Accent 6" w:uiPriority="64"/>
+    <w:lsdException w:name="Medium List 1 Accent 6" w:uiPriority="65"/>
+    <w:lsdException w:name="Medium List 2 Accent 6" w:uiPriority="66"/>
+    <w:lsdException w:name="Medium Grid 1 Accent 6" w:uiPriority="67"/>
+    <w:lsdException w:name="Medium Grid 2 Accent 6" w:uiPriority="68"/>
+    <w:lsdException w:name="Medium Grid 3 Accent 6" w:uiPriority="69"/>
+    <w:lsdException w:name="Dark List Accent 6" w:uiPriority="70"/>
+    <w:lsdException w:name="Colorful Shading Accent 6" w:uiPriority="71"/>
+    <w:lsdException w:name="Colorful List Accent 6" w:uiPriority="72"/>
+    <w:lsdException w:name="Colorful Grid Accent 6" w:uiPriority="73"/>
+    <w:lsdException w:name="Subtle Emphasis" w:uiPriority="19" w:qFormat="1"/>
+    <w:lsdException w:name="Intense Emphasis" w:uiPriority="21" w:qFormat="1"/>
+    <w:lsdException w:name="Subtle Reference" w:uiPriority="31" w:qFormat="1"/>
+    <w:lsdException w:name="Intense Reference" w:uiPriority="32" w:qFormat="1"/>
+    <w:lsdException w:name="Book Title" w:uiPriority="33" w:qFormat="1"/>
+    <w:lsdException w:name="Bibliography" w:semiHidden="1" w:uiPriority="37" w:unhideWhenUsed="1"/>
+    <w:lsdException w:name="TOC Heading" w:semiHidden="1" w:uiPriority="39" w:unhideWhenUsed="1" w:qFormat="1"/>
+    <w:lsdException w:name="Plain Table 1" w:uiPriority="41"/>
+    <w:lsdException w:name="Plain Table 2" w:uiPriority="42"/>
+    <w:lsdException w:name="Plain Table 3" w:uiPriority="43"/>
+    <w:lsdException w:name="Plain Table 4" w:uiPriority="44"/>
+    <w:lsdException w:name="Plain Table 5" w:uiPriority="45"/>
+    <w:lsdException w:name="Grid Table Light" w:uiPriority="40"/>
+    <w:lsdException w:name="Grid Table 1 Light" w:uiPriority="46"/>
+    <w:lsdException w:name="Grid Table 2" w:uiPriority="47"/>
+    <w:lsdException w:name="Grid Table 3" w:uiPriority="48"/>
+    <w:lsdException w:name="Grid Table 4" w:uiPriority="49"/>
+    <w:lsdException w:name="Grid Table 5 Dark" w:uiPriority="50"/>
+    <w:lsdException w:name="Grid Table 6 Colorful" w:uiPriority="51"/>
+    <w:lsdException w:name="Grid Table 7 Colorful" w:uiPriority="52"/>
+    <w:lsdException w:name="Grid Table 1 Light Accent 1" w:uiPriority="46"/>
+    <w:lsdException w:name="Grid Table 2 Accent 1" w:uiPriority="47"/>
+    <w:lsdException w:name="Grid Table 3 Accent 1" w:uiPriority="48"/>
+    <w:lsdException w:name="Grid Table 4 Accent 1" w:uiPriority="49"/>
+    <w:lsdException w:name="Grid Table 5 Dark Accent 1" w:uiPriority="50"/>
+    <w:lsdException w:name="Grid Table 6 Colorful Accent 1" w:uiPriority="51"/>
+    <w:lsdException w:name="Grid Table 7 Colorful Accent 1" w:uiPriority="52"/>
+    <w:lsdException w:name="Grid Table 1 Light Accent 2" w:uiPriority="46"/>
+    <w:lsdException w:name="Grid Table 2 Accent 2" w:uiPriority="47"/>
+    <w:lsdException w:name="Grid Table 3 Accent 2" w:uiPriority="48"/>
+    <w:lsdException w:name="Grid Table 4 Accent 2" w:uiPriority="49"/>
+    <w:lsdException w:name="Grid Table 5 Dark Accent 2" w:uiPriority="50"/>
+    <w:lsdException w:name="Grid Table 6 Colorful Accent 2" w:uiPriority="51"/>
+    <w:lsdException w:name="Grid Table 7 Colorful Accent 2" w:uiPriority="52"/>
+    <w:lsdException w:name="Grid Table 1 Light Accent 3" w:uiPriority="46"/>
+    <w:lsdException w:name="Grid Table 2 Accent 3" w:uiPriority="47"/>
+    <w:lsdException w:name="Grid Table 3 Accent 3" w:uiPriority="48"/>
+    <w:lsdException w:name="Grid Table 4 Accent 3" w:uiPriority="49"/>
+    <w:lsdException w:name="Grid Table 5 Dark Accent 3" w:uiPriority="50"/>
+    <w:lsdException w:name="Grid Table 6 Colorful Accent 3" w:uiPriority="51"/>
+    <w:lsdException w:name="Grid Table 7 Colorful Accent 3" w:uiPriority="52"/>
+    <w:lsdException w:name="Grid Table 1 Light Accent 4" w:uiPriority="46"/>
+    <w:lsdException w:name="Grid Table 2 Accent 4" w:uiPriority="47"/>
+    <w:lsdException w:name="Grid Table 3 Accent 4" w:uiPriority="48"/>
+    <w:lsdException w:name="Grid Table 4 Accent 4" w:uiPriority="49"/>
+    <w:lsdException w:name="Grid Table 5 Dark Accent 4" w:uiPriority="50"/>
+    <w:lsdException w:name="Grid Table 6 Colorful Accent 4" w:uiPriority="51"/>
+    <w:lsdException w:name="Grid Table 7 Colorful Accent 4" w:uiPriority="52"/>
+    <w:lsdException w:name="Grid Table 1 Light Accent 5" w:uiPriority="46"/>
+    <w:lsdException w:name="Grid Table 2 Accent 5" w:uiPriority="47"/>
+    <w:lsdException w:name="Grid Table 3 Accent 5" w:uiPriority="48"/>
+    <w:lsdException w:name="Grid Table 4 Accent 5" w:uiPriority="49"/>
+    <w:lsdException w:name="Grid Table 5 Dark Accent 5" w:uiPriority="50"/>
+    <w:lsdException w:name="Grid Table 6 Colorful Accent 5" w:uiPriority="51"/>
+    <w:lsdException w:name="Grid Table 7 Colorful Accent 5" w:uiPriority="52"/>
+    <w:lsdException w:name="Grid Table 1 Light Accent 6" w:uiPriority="46"/>
+    <w:lsdException w:name="Grid Table 2 Accent 6" w:uiPriority="47"/>
+    <w:lsdException w:name="Grid Table 3 Accent 6" w:uiPriority="48"/>
+    <w:lsdException w:name="Grid Table 4 Accent 6" w:uiPriority="49"/>
+    <w:lsdException w:name="Grid Table 5 Dark Accent 6" w:uiPriority="50"/>
+    <w:lsdException w:name="Grid Table 6 Colorful Accent 6" w:uiPriority="51"/>
+    <w:lsdException w:name="Grid Table 7 Colorful Accent 6" w:uiPriority="52"/>
+    <w:lsdException w:name="List Table 1 Light" w:uiPriority="46"/>
+    <w:lsdException w:name="List Table 2" w:uiPriority="47"/>
+    <w:lsdException w:name="List Table 3" w:uiPriority="48"/>
+    <w:lsdException w:name="List Table 4" w:uiPriority="49"/>
+    <w:lsdException w:name="List Table 5 Dark" w:uiPriority="50"/>
+    <w:lsdException w:name="List Table 6 Colorful" w:uiPriority="51"/>
+    <w:lsdException w:name="List Table 7 Colorful" w:uiPriority="52"/>
+    <w:lsdException w:name="List Table 1 Light Accent 1" w:uiPriority="46"/>
+    <w:lsdException w:name="List Table 2 Accent 1" w:uiPriority="47"/>
+    <w:lsdException w:name="List Table 3 Accent 1" w:uiPriority="48"/>
+    <w:lsdException w:name="List Table 4 Accent 1" w:uiPriority="49"/>
+    <w:lsdException w:name="List Table 5 Dark Accent 1" w:uiPriority="50"/>
+    <w:lsdException w:name="List Table 6 Colorful Accent 1" w:uiPriority="51"/>
+    <w:lsdException w:name="List Table 7 Colorful Accent 1" w:uiPriority="52"/>
+    <w:lsdException w:name="List Table 1 Light Accent 2" w:uiPriority="46"/>
+    <w:lsdException w:name="List Table 2 Accent 2" w:uiPriority="47"/>
+    <w:lsdException w:name="List Table 3 Accent 2" w:uiPriority="48"/>
+    <w:lsdException w:name="List Table 4 Accent 2" w:uiPriority="49"/>
+    <w:lsdException w:name="List Table 5 Dark Accent 2" w:uiPriority="50"/>
+    <w:lsdException w:name="List Table 6 Colorful Accent 2" w:uiPriority="51"/>
+    <w:lsdException w:name="List Table 7 Colorful Accent 2" w:uiPriority="52"/>
+    <w:lsdException w:name="List Table 1 Light Accent 3" w:uiPriority="46"/>
+    <w:lsdException w:name="List Table 2 Accent 3" w:uiPriority="47"/>
+    <w:lsdException w:name="List Table 3 Accent 3" w:uiPriority="48"/>
+    <w:lsdException w:name="List Table 4 Accent 3" w:uiPriority="49"/>
+    <w:lsdException w:name="List Table 5 Dark Accent 3" w:uiPriority="50"/>
+    <w:lsdException w:name="List Table 6 Colorful Accent 3" w:uiPriority="51"/>
+    <w:lsdException w:name="List Table 7 Colorful Accent 3" w:uiPriority="52"/>
+    <w:lsdException w:name="List Table 1 Light Accent 4" w:uiPriority="46"/>
+    <w:lsdException w:name="List Table 2 Accent 4" w:uiPriority="47"/>
+    <w:lsdException w:name="List Table 3 Accent 4" w:uiPriority="48"/>
+    <w:lsdException w:name="List Table 4 Accent 4" w:uiPriority="49"/>
+    <w:lsdException w:name="List Table 5 Dark Accent 4" w:uiPriority="50"/>
+    <w:lsdException w:name="List Table 6 Colorful Accent 4" w:uiPriority="51"/>
+    <w:lsdException w:name="List Table 7 Colorful Accent 4" w:uiPriority="52"/>
+    <w:lsdException w:name="List Table 1 Light Accent 5" w:uiPriority="46"/>
+    <w:lsdException w:name="List Table 2 Accent 5" w:uiPriority="47"/>
+    <w:lsdException w:name="List Table 3 Accent 5" w:uiPriority="48"/>
+    <w:lsdException w:name="List Table 4 Accent 5" w:uiPriority="49"/>
+    <w:lsdException w:name="List Table 5 Dark Accent 5" w:uiPriority="50"/>
+    <w:lsdException w:name="List Table 6 Colorful Accent 5" w:uiPriority="51"/>
+    <w:lsdException w:name="List Table 7 Colorful Accent 5" w:uiPriority="52"/>
+    <w:lsdException w:name="List Table 1 Light Accent 6" w:uiPriority="46"/>
+    <w:lsdException w:name="List Table 2 Accent 6" w:uiPriority="47"/>
+    <w:lsdException w:name="List Table 3 Accent 6" w:uiPriority="48"/>
+    <w:lsdException w:name="List Table 4 Accent 6" w:uiPriority="49"/>
+    <w:lsdException w:name="List Table 5 Dark Accent 6" w:uiPriority="50"/>
+    <w:lsdException w:name="List Table 6 Colorful Accent 6" w:uiPriority="51"/>
+    <w:lsdException w:name="List Table 7 Colorful Accent 6" w:uiPriority="52"/>
   </w:latentStyles>
   <w:style w:type="paragraph" w:default="1" w:styleId="Normal">
     <w:name w:val="Normal"/>
     <w:qFormat/>
   </w:style>
-  <w:style w:type="character" w:default="1" w:styleId="Standardstycketeckensnitt">
+  <w:style w:type="character" w:default="1" w:styleId="DefaultParagraphFont">
     <w:name w:val="Default Paragraph Font"/>
     <w:uiPriority w:val="1"/>
     <w:semiHidden/>
     <w:unhideWhenUsed/>
   </w:style>
-  <w:style w:type="table" w:default="1" w:styleId="Normaltabell">
+  <w:style w:type="table" w:default="1" w:styleId="TableNormal">
     <w:name w:val="Normal Table"/>
     <w:uiPriority w:val="99"/>
     <w:semiHidden/>
@@ -2216,13 +2593,13 @@
       </w:tblCellMar>
     </w:tblPr>
   </w:style>
-  <w:style w:type="numbering" w:default="1" w:styleId="Ingenlista">
+  <w:style w:type="numbering" w:default="1" w:styleId="NoList">
     <w:name w:val="No List"/>
     <w:uiPriority w:val="99"/>
     <w:semiHidden/>
     <w:unhideWhenUsed/>
   </w:style>
-  <w:style w:type="paragraph" w:styleId="Liststycke">
+  <w:style w:type="paragraph" w:styleId="ListParagraph">
     <w:name w:val="List Paragraph"/>
     <w:basedOn w:val="Normal"/>
     <w:uiPriority w:val="34"/>
@@ -2233,11 +2610,11 @@
       <w:contextualSpacing/>
     </w:pPr>
   </w:style>
-  <w:style w:type="paragraph" w:styleId="Citat">
+  <w:style w:type="paragraph" w:styleId="Quote">
     <w:name w:val="Quote"/>
     <w:basedOn w:val="Normal"/>
     <w:next w:val="Normal"/>
-    <w:link w:val="CitatChar"/>
+    <w:link w:val="QuoteChar"/>
     <w:uiPriority w:val="29"/>
     <w:qFormat/>
     <w:rsid w:val="00711530"/>
@@ -2247,10 +2624,10 @@
       <w:color w:val="4F81BD" w:themeColor="accent1"/>
     </w:rPr>
   </w:style>
-  <w:style w:type="character" w:customStyle="1" w:styleId="CitatChar">
-    <w:name w:val="Citat Char"/>
-    <w:basedOn w:val="Standardstycketeckensnitt"/>
-    <w:link w:val="Citat"/>
+  <w:style w:type="character" w:customStyle="1" w:styleId="QuoteChar">
+    <w:name w:val="Quote Char"/>
+    <w:basedOn w:val="DefaultParagraphFont"/>
+    <w:link w:val="Quote"/>
     <w:uiPriority w:val="29"/>
     <w:rsid w:val="00711530"/>
     <w:rPr>
@@ -2259,11 +2636,11 @@
       <w:color w:val="4F81BD" w:themeColor="accent1"/>
     </w:rPr>
   </w:style>
-  <w:style w:type="paragraph" w:styleId="Starktcitat">
+  <w:style w:type="paragraph" w:styleId="IntenseQuote">
     <w:name w:val="Intense Quote"/>
     <w:basedOn w:val="Normal"/>
     <w:next w:val="Normal"/>
-    <w:link w:val="StarktcitatChar"/>
+    <w:link w:val="IntenseQuoteChar"/>
     <w:uiPriority w:val="30"/>
     <w:qFormat/>
     <w:rsid w:val="00A93C62"/>
@@ -2282,10 +2659,10 @@
       <w:color w:val="4F81BD" w:themeColor="accent1"/>
     </w:rPr>
   </w:style>
-  <w:style w:type="character" w:customStyle="1" w:styleId="StarktcitatChar">
-    <w:name w:val="Starkt citat Char"/>
-    <w:basedOn w:val="Standardstycketeckensnitt"/>
-    <w:link w:val="Starktcitat"/>
+  <w:style w:type="character" w:customStyle="1" w:styleId="IntenseQuoteChar">
+    <w:name w:val="Intense Quote Char"/>
+    <w:basedOn w:val="DefaultParagraphFont"/>
+    <w:link w:val="IntenseQuote"/>
     <w:uiPriority w:val="30"/>
     <w:rsid w:val="00A93C62"/>
     <w:rPr>
@@ -2332,7 +2709,7 @@
   </w:style>
   <w:style w:type="character" w:customStyle="1" w:styleId="ReviewCommentChar">
     <w:name w:val="Review Comment Char"/>
-    <w:basedOn w:val="Standardstycketeckensnitt"/>
+    <w:basedOn w:val="DefaultParagraphFont"/>
     <w:link w:val="ReviewComment"/>
     <w:rsid w:val="001D4A8C"/>
     <w:rPr>
@@ -2345,7 +2722,7 @@
   </w:style>
   <w:style w:type="character" w:customStyle="1" w:styleId="ReplyChar">
     <w:name w:val="Reply Char"/>
-    <w:basedOn w:val="Standardstycketeckensnitt"/>
+    <w:basedOn w:val="DefaultParagraphFont"/>
     <w:link w:val="Reply"/>
     <w:rsid w:val="00930B12"/>
     <w:rPr>
@@ -2356,13 +2733,13 @@
   </w:style>
   <w:style w:type="character" w:customStyle="1" w:styleId="apple-converted-space">
     <w:name w:val="apple-converted-space"/>
-    <w:basedOn w:val="Standardstycketeckensnitt"/>
+    <w:basedOn w:val="DefaultParagraphFont"/>
     <w:rsid w:val="005457EE"/>
   </w:style>
-  <w:style w:type="paragraph" w:styleId="Ballongtext">
+  <w:style w:type="paragraph" w:styleId="BalloonText">
     <w:name w:val="Balloon Text"/>
     <w:basedOn w:val="Normal"/>
-    <w:link w:val="BallongtextChar"/>
+    <w:link w:val="BalloonTextChar"/>
     <w:uiPriority w:val="99"/>
     <w:semiHidden/>
     <w:unhideWhenUsed/>
@@ -2376,367 +2753,10 @@
       <w:szCs w:val="16"/>
     </w:rPr>
   </w:style>
-  <w:style w:type="character" w:customStyle="1" w:styleId="BallongtextChar">
-    <w:name w:val="Ballongtext Char"/>
-    <w:basedOn w:val="Standardstycketeckensnitt"/>
-    <w:link w:val="Ballongtext"/>
-    <w:uiPriority w:val="99"/>
-    <w:semiHidden/>
-    <w:rsid w:val="00AA5CD9"/>
-    <w:rPr>
-      <w:rFonts w:ascii="Tahoma" w:hAnsi="Tahoma" w:cs="Tahoma"/>
-      <w:sz w:val="16"/>
-      <w:szCs w:val="16"/>
-    </w:rPr>
-  </w:style>
-</w:styles>
-</file>
-
-<file path=word/stylesWithEffects.xml><?xml version="1.0" encoding="utf-8"?>
-<w:styles xmlns:wpc="http://schemas.microsoft.com/office/word/2010/wordprocessingCanvas" xmlns:mc="http://schemas.openxmlformats.org/markup-compatibility/2006" xmlns:o="urn:schemas-microsoft-com:office:office" xmlns:r="http://schemas.openxmlformats.org/officeDocument/2006/relationships" xmlns:m="http://schemas.openxmlformats.org/officeDocument/2006/math" xmlns:v="urn:schemas-microsoft-com:vml" xmlns:wp14="http://schemas.microsoft.com/office/word/2010/wordprocessingDrawing" xmlns:wp="http://schemas.openxmlformats.org/drawingml/2006/wordprocessingDrawing" xmlns:w10="urn:schemas-microsoft-com:office:word" xmlns:w="http://schemas.openxmlformats.org/wordprocessingml/2006/main" xmlns:w14="http://schemas.microsoft.com/office/word/2010/wordml" xmlns:wpg="http://schemas.microsoft.com/office/word/2010/wordprocessingGroup" xmlns:wpi="http://schemas.microsoft.com/office/word/2010/wordprocessingInk" xmlns:wne="http://schemas.microsoft.com/office/word/2006/wordml" xmlns:wps="http://schemas.microsoft.com/office/word/2010/wordprocessingShape" mc:Ignorable="w14 wp14">
-  <w:docDefaults>
-    <w:rPrDefault>
-      <w:rPr>
-        <w:rFonts w:asciiTheme="minorHAnsi" w:eastAsiaTheme="minorHAnsi" w:hAnsiTheme="minorHAnsi" w:cstheme="minorBidi"/>
-        <w:sz w:val="22"/>
-        <w:szCs w:val="22"/>
-        <w:lang w:val="sv-SE" w:eastAsia="en-US" w:bidi="ar-SA"/>
-      </w:rPr>
-    </w:rPrDefault>
-    <w:pPrDefault>
-      <w:pPr>
-        <w:spacing w:after="200" w:line="276" w:lineRule="auto"/>
-      </w:pPr>
-    </w:pPrDefault>
-  </w:docDefaults>
-  <w:latentStyles w:defLockedState="0" w:defUIPriority="99" w:defSemiHidden="1" w:defUnhideWhenUsed="1" w:defQFormat="0" w:count="267">
-    <w:lsdException w:name="Normal" w:semiHidden="0" w:uiPriority="0" w:unhideWhenUsed="0" w:qFormat="1"/>
-    <w:lsdException w:name="heading 1" w:semiHidden="0" w:uiPriority="9" w:unhideWhenUsed="0" w:qFormat="1"/>
-    <w:lsdException w:name="heading 2" w:uiPriority="9" w:qFormat="1"/>
-    <w:lsdException w:name="heading 3" w:uiPriority="9" w:qFormat="1"/>
-    <w:lsdException w:name="heading 4" w:uiPriority="9" w:qFormat="1"/>
-    <w:lsdException w:name="heading 5" w:uiPriority="9" w:qFormat="1"/>
-    <w:lsdException w:name="heading 6" w:uiPriority="9" w:qFormat="1"/>
-    <w:lsdException w:name="heading 7" w:uiPriority="9" w:qFormat="1"/>
-    <w:lsdException w:name="heading 8" w:uiPriority="9" w:qFormat="1"/>
-    <w:lsdException w:name="heading 9" w:uiPriority="9" w:qFormat="1"/>
-    <w:lsdException w:name="toc 1" w:uiPriority="39"/>
-    <w:lsdException w:name="toc 2" w:uiPriority="39"/>
-    <w:lsdException w:name="toc 3" w:uiPriority="39"/>
-    <w:lsdException w:name="toc 4" w:uiPriority="39"/>
-    <w:lsdException w:name="toc 5" w:uiPriority="39"/>
-    <w:lsdException w:name="toc 6" w:uiPriority="39"/>
-    <w:lsdException w:name="toc 7" w:uiPriority="39"/>
-    <w:lsdException w:name="toc 8" w:uiPriority="39"/>
-    <w:lsdException w:name="toc 9" w:uiPriority="39"/>
-    <w:lsdException w:name="caption" w:uiPriority="35" w:qFormat="1"/>
-    <w:lsdException w:name="Title" w:semiHidden="0" w:uiPriority="10" w:unhideWhenUsed="0" w:qFormat="1"/>
-    <w:lsdException w:name="Default Paragraph Font" w:uiPriority="1"/>
-    <w:lsdException w:name="Subtitle" w:semiHidden="0" w:uiPriority="11" w:unhideWhenUsed="0" w:qFormat="1"/>
-    <w:lsdException w:name="Strong" w:semiHidden="0" w:uiPriority="22" w:unhideWhenUsed="0" w:qFormat="1"/>
-    <w:lsdException w:name="Emphasis" w:semiHidden="0" w:uiPriority="20" w:unhideWhenUsed="0" w:qFormat="1"/>
-    <w:lsdException w:name="Table Grid" w:semiHidden="0" w:uiPriority="59" w:unhideWhenUsed="0"/>
-    <w:lsdException w:name="Placeholder Text" w:unhideWhenUsed="0"/>
-    <w:lsdException w:name="No Spacing" w:semiHidden="0" w:uiPriority="1" w:unhideWhenUsed="0" w:qFormat="1"/>
-    <w:lsdException w:name="Light Shading" w:semiHidden="0" w:uiPriority="60" w:unhideWhenUsed="0"/>
-    <w:lsdException w:name="Light List" w:semiHidden="0" w:uiPriority="61" w:unhideWhenUsed="0"/>
-    <w:lsdException w:name="Light Grid" w:semiHidden="0" w:uiPriority="62" w:unhideWhenUsed="0"/>
-    <w:lsdException w:name="Medium Shading 1" w:semiHidden="0" w:uiPriority="63" w:unhideWhenUsed="0"/>
-    <w:lsdException w:name="Medium Shading 2" w:semiHidden="0" w:uiPriority="64" w:unhideWhenUsed="0"/>
-    <w:lsdException w:name="Medium List 1" w:semiHidden="0" w:uiPriority="65" w:unhideWhenUsed="0"/>
-    <w:lsdException w:name="Medium List 2" w:semiHidden="0" w:uiPriority="66" w:unhideWhenUsed="0"/>
-    <w:lsdException w:name="Medium Grid 1" w:semiHidden="0" w:uiPriority="67" w:unhideWhenUsed="0"/>
-    <w:lsdException w:name="Medium Grid 2" w:semiHidden="0" w:uiPriority="68" w:unhideWhenUsed="0"/>
-    <w:lsdException w:name="Medium Grid 3" w:semiHidden="0" w:uiPriority="69" w:unhideWhenUsed="0"/>
-    <w:lsdException w:name="Dark List" w:semiHidden="0" w:uiPriority="70" w:unhideWhenUsed="0"/>
-    <w:lsdException w:name="Colorful Shading" w:semiHidden="0" w:uiPriority="71" w:unhideWhenUsed="0"/>
-    <w:lsdException w:name="Colorful List" w:semiHidden="0" w:uiPriority="72" w:unhideWhenUsed="0"/>
-    <w:lsdException w:name="Colorful Grid" w:semiHidden="0" w:uiPriority="73" w:unhideWhenUsed="0"/>
-    <w:lsdException w:name="Light Shading Accent 1" w:semiHidden="0" w:uiPriority="60" w:unhideWhenUsed="0"/>
-    <w:lsdException w:name="Light List Accent 1" w:semiHidden="0" w:uiPriority="61" w:unhideWhenUsed="0"/>
-    <w:lsdException w:name="Light Grid Accent 1" w:semiHidden="0" w:uiPriority="62" w:unhideWhenUsed="0"/>
-    <w:lsdException w:name="Medium Shading 1 Accent 1" w:semiHidden="0" w:uiPriority="63" w:unhideWhenUsed="0"/>
-    <w:lsdException w:name="Medium Shading 2 Accent 1" w:semiHidden="0" w:uiPriority="64" w:unhideWhenUsed="0"/>
-    <w:lsdException w:name="Medium List 1 Accent 1" w:semiHidden="0" w:uiPriority="65" w:unhideWhenUsed="0"/>
-    <w:lsdException w:name="Revision" w:unhideWhenUsed="0"/>
-    <w:lsdException w:name="List Paragraph" w:semiHidden="0" w:uiPriority="34" w:unhideWhenUsed="0" w:qFormat="1"/>
-    <w:lsdException w:name="Quote" w:semiHidden="0" w:uiPriority="29" w:unhideWhenUsed="0" w:qFormat="1"/>
-    <w:lsdException w:name="Intense Quote" w:semiHidden="0" w:uiPriority="30" w:unhideWhenUsed="0" w:qFormat="1"/>
-    <w:lsdException w:name="Medium List 2 Accent 1" w:semiHidden="0" w:uiPriority="66" w:unhideWhenUsed="0"/>
-    <w:lsdException w:name="Medium Grid 1 Accent 1" w:semiHidden="0" w:uiPriority="67" w:unhideWhenUsed="0"/>
-    <w:lsdException w:name="Medium Grid 2 Accent 1" w:semiHidden="0" w:uiPriority="68" w:unhideWhenUsed="0"/>
-    <w:lsdException w:name="Medium Grid 3 Accent 1" w:semiHidden="0" w:uiPriority="69" w:unhideWhenUsed="0"/>
-    <w:lsdException w:name="Dark List Accent 1" w:semiHidden="0" w:uiPriority="70" w:unhideWhenUsed="0"/>
-    <w:lsdException w:name="Colorful Shading Accent 1" w:semiHidden="0" w:uiPriority="71" w:unhideWhenUsed="0"/>
-    <w:lsdException w:name="Colorful List Accent 1" w:semiHidden="0" w:uiPriority="72" w:unhideWhenUsed="0"/>
-    <w:lsdException w:name="Colorful Grid Accent 1" w:semiHidden="0" w:uiPriority="73" w:unhideWhenUsed="0"/>
-    <w:lsdException w:name="Light Shading Accent 2" w:semiHidden="0" w:uiPriority="60" w:unhideWhenUsed="0"/>
-    <w:lsdException w:name="Light List Accent 2" w:semiHidden="0" w:uiPriority="61" w:unhideWhenUsed="0"/>
-    <w:lsdException w:name="Light Grid Accent 2" w:semiHidden="0" w:uiPriority="62" w:unhideWhenUsed="0"/>
-    <w:lsdException w:name="Medium Shading 1 Accent 2" w:semiHidden="0" w:uiPriority="63" w:unhideWhenUsed="0"/>
-    <w:lsdException w:name="Medium Shading 2 Accent 2" w:semiHidden="0" w:uiPriority="64" w:unhideWhenUsed="0"/>
-    <w:lsdException w:name="Medium List 1 Accent 2" w:semiHidden="0" w:uiPriority="65" w:unhideWhenUsed="0"/>
-    <w:lsdException w:name="Medium List 2 Accent 2" w:semiHidden="0" w:uiPriority="66" w:unhideWhenUsed="0"/>
-    <w:lsdException w:name="Medium Grid 1 Accent 2" w:semiHidden="0" w:uiPriority="67" w:unhideWhenUsed="0"/>
-    <w:lsdException w:name="Medium Grid 2 Accent 2" w:semiHidden="0" w:uiPriority="68" w:unhideWhenUsed="0"/>
-    <w:lsdException w:name="Medium Grid 3 Accent 2" w:semiHidden="0" w:uiPriority="69" w:unhideWhenUsed="0"/>
-    <w:lsdException w:name="Dark List Accent 2" w:semiHidden="0" w:uiPriority="70" w:unhideWhenUsed="0"/>
-    <w:lsdException w:name="Colorful Shading Accent 2" w:semiHidden="0" w:uiPriority="71" w:unhideWhenUsed="0"/>
-    <w:lsdException w:name="Colorful List Accent 2" w:semiHidden="0" w:uiPriority="72" w:unhideWhenUsed="0"/>
-    <w:lsdException w:name="Colorful Grid Accent 2" w:semiHidden="0" w:uiPriority="73" w:unhideWhenUsed="0"/>
-    <w:lsdException w:name="Light Shading Accent 3" w:semiHidden="0" w:uiPriority="60" w:unhideWhenUsed="0"/>
-    <w:lsdException w:name="Light List Accent 3" w:semiHidden="0" w:uiPriority="61" w:unhideWhenUsed="0"/>
-    <w:lsdException w:name="Light Grid Accent 3" w:semiHidden="0" w:uiPriority="62" w:unhideWhenUsed="0"/>
-    <w:lsdException w:name="Medium Shading 1 Accent 3" w:semiHidden="0" w:uiPriority="63" w:unhideWhenUsed="0"/>
-    <w:lsdException w:name="Medium Shading 2 Accent 3" w:semiHidden="0" w:uiPriority="64" w:unhideWhenUsed="0"/>
-    <w:lsdException w:name="Medium List 1 Accent 3" w:semiHidden="0" w:uiPriority="65" w:unhideWhenUsed="0"/>
-    <w:lsdException w:name="Medium List 2 Accent 3" w:semiHidden="0" w:uiPriority="66" w:unhideWhenUsed="0"/>
-    <w:lsdException w:name="Medium Grid 1 Accent 3" w:semiHidden="0" w:uiPriority="67" w:unhideWhenUsed="0"/>
-    <w:lsdException w:name="Medium Grid 2 Accent 3" w:semiHidden="0" w:uiPriority="68" w:unhideWhenUsed="0"/>
-    <w:lsdException w:name="Medium Grid 3 Accent 3" w:semiHidden="0" w:uiPriority="69" w:unhideWhenUsed="0"/>
-    <w:lsdException w:name="Dark List Accent 3" w:semiHidden="0" w:uiPriority="70" w:unhideWhenUsed="0"/>
-    <w:lsdException w:name="Colorful Shading Accent 3" w:semiHidden="0" w:uiPriority="71" w:unhideWhenUsed="0"/>
-    <w:lsdException w:name="Colorful List Accent 3" w:semiHidden="0" w:uiPriority="72" w:unhideWhenUsed="0"/>
-    <w:lsdException w:name="Colorful Grid Accent 3" w:semiHidden="0" w:uiPriority="73" w:unhideWhenUsed="0"/>
-    <w:lsdException w:name="Light Shading Accent 4" w:semiHidden="0" w:uiPriority="60" w:unhideWhenUsed="0"/>
-    <w:lsdException w:name="Light List Accent 4" w:semiHidden="0" w:uiPriority="61" w:unhideWhenUsed="0"/>
-    <w:lsdException w:name="Light Grid Accent 4" w:semiHidden="0" w:uiPriority="62" w:unhideWhenUsed="0"/>
-    <w:lsdException w:name="Medium Shading 1 Accent 4" w:semiHidden="0" w:uiPriority="63" w:unhideWhenUsed="0"/>
-    <w:lsdException w:name="Medium Shading 2 Accent 4" w:semiHidden="0" w:uiPriority="64" w:unhideWhenUsed="0"/>
-    <w:lsdException w:name="Medium List 1 Accent 4" w:semiHidden="0" w:uiPriority="65" w:unhideWhenUsed="0"/>
-    <w:lsdException w:name="Medium List 2 Accent 4" w:semiHidden="0" w:uiPriority="66" w:unhideWhenUsed="0"/>
-    <w:lsdException w:name="Medium Grid 1 Accent 4" w:semiHidden="0" w:uiPriority="67" w:unhideWhenUsed="0"/>
-    <w:lsdException w:name="Medium Grid 2 Accent 4" w:semiHidden="0" w:uiPriority="68" w:unhideWhenUsed="0"/>
-    <w:lsdException w:name="Medium Grid 3 Accent 4" w:semiHidden="0" w:uiPriority="69" w:unhideWhenUsed="0"/>
-    <w:lsdException w:name="Dark List Accent 4" w:semiHidden="0" w:uiPriority="70" w:unhideWhenUsed="0"/>
-    <w:lsdException w:name="Colorful Shading Accent 4" w:semiHidden="0" w:uiPriority="71" w:unhideWhenUsed="0"/>
-    <w:lsdException w:name="Colorful List Accent 4" w:semiHidden="0" w:uiPriority="72" w:unhideWhenUsed="0"/>
-    <w:lsdException w:name="Colorful Grid Accent 4" w:semiHidden="0" w:uiPriority="73" w:unhideWhenUsed="0"/>
-    <w:lsdException w:name="Light Shading Accent 5" w:semiHidden="0" w:uiPriority="60" w:unhideWhenUsed="0"/>
-    <w:lsdException w:name="Light List Accent 5" w:semiHidden="0" w:uiPriority="61" w:unhideWhenUsed="0"/>
-    <w:lsdException w:name="Light Grid Accent 5" w:semiHidden="0" w:uiPriority="62" w:unhideWhenUsed="0"/>
-    <w:lsdException w:name="Medium Shading 1 Accent 5" w:semiHidden="0" w:uiPriority="63" w:unhideWhenUsed="0"/>
-    <w:lsdException w:name="Medium Shading 2 Accent 5" w:semiHidden="0" w:uiPriority="64" w:unhideWhenUsed="0"/>
-    <w:lsdException w:name="Medium List 1 Accent 5" w:semiHidden="0" w:uiPriority="65" w:unhideWhenUsed="0"/>
-    <w:lsdException w:name="Medium List 2 Accent 5" w:semiHidden="0" w:uiPriority="66" w:unhideWhenUsed="0"/>
-    <w:lsdException w:name="Medium Grid 1 Accent 5" w:semiHidden="0" w:uiPriority="67" w:unhideWhenUsed="0"/>
-    <w:lsdException w:name="Medium Grid 2 Accent 5" w:semiHidden="0" w:uiPriority="68" w:unhideWhenUsed="0"/>
-    <w:lsdException w:name="Medium Grid 3 Accent 5" w:semiHidden="0" w:uiPriority="69" w:unhideWhenUsed="0"/>
-    <w:lsdException w:name="Dark List Accent 5" w:semiHidden="0" w:uiPriority="70" w:unhideWhenUsed="0"/>
-    <w:lsdException w:name="Colorful Shading Accent 5" w:semiHidden="0" w:uiPriority="71" w:unhideWhenUsed="0"/>
-    <w:lsdException w:name="Colorful List Accent 5" w:semiHidden="0" w:uiPriority="72" w:unhideWhenUsed="0"/>
-    <w:lsdException w:name="Colorful Grid Accent 5" w:semiHidden="0" w:uiPriority="73" w:unhideWhenUsed="0"/>
-    <w:lsdException w:name="Light Shading Accent 6" w:semiHidden="0" w:uiPriority="60" w:unhideWhenUsed="0"/>
-    <w:lsdException w:name="Light List Accent 6" w:semiHidden="0" w:uiPriority="61" w:unhideWhenUsed="0"/>
-    <w:lsdException w:name="Light Grid Accent 6" w:semiHidden="0" w:uiPriority="62" w:unhideWhenUsed="0"/>
-    <w:lsdException w:name="Medium Shading 1 Accent 6" w:semiHidden="0" w:uiPriority="63" w:unhideWhenUsed="0"/>
-    <w:lsdException w:name="Medium Shading 2 Accent 6" w:semiHidden="0" w:uiPriority="64" w:unhideWhenUsed="0"/>
-    <w:lsdException w:name="Medium List 1 Accent 6" w:semiHidden="0" w:uiPriority="65" w:unhideWhenUsed="0"/>
-    <w:lsdException w:name="Medium List 2 Accent 6" w:semiHidden="0" w:uiPriority="66" w:unhideWhenUsed="0"/>
-    <w:lsdException w:name="Medium Grid 1 Accent 6" w:semiHidden="0" w:uiPriority="67" w:unhideWhenUsed="0"/>
-    <w:lsdException w:name="Medium Grid 2 Accent 6" w:semiHidden="0" w:uiPriority="68" w:unhideWhenUsed="0"/>
-    <w:lsdException w:name="Medium Grid 3 Accent 6" w:semiHidden="0" w:uiPriority="69" w:unhideWhenUsed="0"/>
-    <w:lsdException w:name="Dark List Accent 6" w:semiHidden="0" w:uiPriority="70" w:unhideWhenUsed="0"/>
-    <w:lsdException w:name="Colorful Shading Accent 6" w:semiHidden="0" w:uiPriority="71" w:unhideWhenUsed="0"/>
-    <w:lsdException w:name="Colorful List Accent 6" w:semiHidden="0" w:uiPriority="72" w:unhideWhenUsed="0"/>
-    <w:lsdException w:name="Colorful Grid Accent 6" w:semiHidden="0" w:uiPriority="73" w:unhideWhenUsed="0"/>
-    <w:lsdException w:name="Subtle Emphasis" w:semiHidden="0" w:uiPriority="19" w:unhideWhenUsed="0" w:qFormat="1"/>
-    <w:lsdException w:name="Intense Emphasis" w:semiHidden="0" w:uiPriority="21" w:unhideWhenUsed="0" w:qFormat="1"/>
-    <w:lsdException w:name="Subtle Reference" w:semiHidden="0" w:uiPriority="31" w:unhideWhenUsed="0" w:qFormat="1"/>
-    <w:lsdException w:name="Intense Reference" w:semiHidden="0" w:uiPriority="32" w:unhideWhenUsed="0" w:qFormat="1"/>
-    <w:lsdException w:name="Book Title" w:semiHidden="0" w:uiPriority="33" w:unhideWhenUsed="0" w:qFormat="1"/>
-    <w:lsdException w:name="Bibliography" w:uiPriority="37"/>
-    <w:lsdException w:name="TOC Heading" w:uiPriority="39" w:qFormat="1"/>
-  </w:latentStyles>
-  <w:style w:type="paragraph" w:default="1" w:styleId="Normal">
-    <w:name w:val="Normal"/>
-    <w:qFormat/>
-  </w:style>
-  <w:style w:type="character" w:default="1" w:styleId="Standardstycketeckensnitt">
-    <w:name w:val="Default Paragraph Font"/>
-    <w:uiPriority w:val="1"/>
-    <w:semiHidden/>
-    <w:unhideWhenUsed/>
-  </w:style>
-  <w:style w:type="table" w:default="1" w:styleId="Normaltabell">
-    <w:name w:val="Normal Table"/>
-    <w:uiPriority w:val="99"/>
-    <w:semiHidden/>
-    <w:unhideWhenUsed/>
-    <w:tblPr>
-      <w:tblInd w:w="0" w:type="dxa"/>
-      <w:tblCellMar>
-        <w:top w:w="0" w:type="dxa"/>
-        <w:left w:w="108" w:type="dxa"/>
-        <w:bottom w:w="0" w:type="dxa"/>
-        <w:right w:w="108" w:type="dxa"/>
-      </w:tblCellMar>
-    </w:tblPr>
-  </w:style>
-  <w:style w:type="numbering" w:default="1" w:styleId="Ingenlista">
-    <w:name w:val="No List"/>
-    <w:uiPriority w:val="99"/>
-    <w:semiHidden/>
-    <w:unhideWhenUsed/>
-  </w:style>
-  <w:style w:type="paragraph" w:styleId="Liststycke">
-    <w:name w:val="List Paragraph"/>
-    <w:basedOn w:val="Normal"/>
-    <w:uiPriority w:val="34"/>
-    <w:qFormat/>
-    <w:rsid w:val="005B1956"/>
-    <w:pPr>
-      <w:ind w:left="720"/>
-      <w:contextualSpacing/>
-    </w:pPr>
-  </w:style>
-  <w:style w:type="paragraph" w:styleId="Citat">
-    <w:name w:val="Quote"/>
-    <w:basedOn w:val="Normal"/>
-    <w:next w:val="Normal"/>
-    <w:link w:val="CitatChar"/>
-    <w:uiPriority w:val="29"/>
-    <w:qFormat/>
-    <w:rsid w:val="00711530"/>
-    <w:rPr>
-      <w:i/>
-      <w:iCs/>
-      <w:color w:val="4F81BD" w:themeColor="accent1"/>
-    </w:rPr>
-  </w:style>
-  <w:style w:type="character" w:customStyle="1" w:styleId="CitatChar">
-    <w:name w:val="Citat Char"/>
-    <w:basedOn w:val="Standardstycketeckensnitt"/>
-    <w:link w:val="Citat"/>
-    <w:uiPriority w:val="29"/>
-    <w:rsid w:val="00711530"/>
-    <w:rPr>
-      <w:i/>
-      <w:iCs/>
-      <w:color w:val="4F81BD" w:themeColor="accent1"/>
-    </w:rPr>
-  </w:style>
-  <w:style w:type="paragraph" w:styleId="Starktcitat">
-    <w:name w:val="Intense Quote"/>
-    <w:basedOn w:val="Normal"/>
-    <w:next w:val="Normal"/>
-    <w:link w:val="StarktcitatChar"/>
-    <w:uiPriority w:val="30"/>
-    <w:qFormat/>
-    <w:rsid w:val="00A93C62"/>
-    <w:pPr>
-      <w:pBdr>
-        <w:bottom w:val="single" w:sz="4" w:space="4" w:color="4F81BD" w:themeColor="accent1"/>
-      </w:pBdr>
-      <w:spacing w:before="200" w:after="280"/>
-      <w:ind w:left="936" w:right="936"/>
-    </w:pPr>
-    <w:rPr>
-      <w:b/>
-      <w:bCs/>
-      <w:i/>
-      <w:iCs/>
-      <w:color w:val="4F81BD" w:themeColor="accent1"/>
-    </w:rPr>
-  </w:style>
-  <w:style w:type="character" w:customStyle="1" w:styleId="StarktcitatChar">
-    <w:name w:val="Starkt citat Char"/>
-    <w:basedOn w:val="Standardstycketeckensnitt"/>
-    <w:link w:val="Starktcitat"/>
-    <w:uiPriority w:val="30"/>
-    <w:rsid w:val="00A93C62"/>
-    <w:rPr>
-      <w:b/>
-      <w:bCs/>
-      <w:i/>
-      <w:iCs/>
-      <w:color w:val="4F81BD" w:themeColor="accent1"/>
-    </w:rPr>
-  </w:style>
-  <w:style w:type="paragraph" w:customStyle="1" w:styleId="ReviewComment">
-    <w:name w:val="Review Comment"/>
-    <w:basedOn w:val="Normal"/>
-    <w:link w:val="ReviewCommentChar"/>
-    <w:qFormat/>
-    <w:rsid w:val="001D4A8C"/>
-    <w:pPr>
-      <w:spacing w:line="240" w:lineRule="auto"/>
-      <w:jc w:val="both"/>
-    </w:pPr>
-    <w:rPr>
-      <w:rFonts w:eastAsia="Times New Roman" w:cstheme="minorHAnsi"/>
-      <w:i/>
-      <w:color w:val="4F81BD" w:themeColor="accent1"/>
-      <w:szCs w:val="20"/>
-      <w:lang w:val="en-US" w:eastAsia="de-DE"/>
-    </w:rPr>
-  </w:style>
-  <w:style w:type="paragraph" w:customStyle="1" w:styleId="Reply">
-    <w:name w:val="Reply"/>
-    <w:basedOn w:val="Normal"/>
-    <w:link w:val="ReplyChar"/>
-    <w:qFormat/>
-    <w:rsid w:val="00930B12"/>
-    <w:pPr>
-      <w:spacing w:line="240" w:lineRule="auto"/>
-      <w:ind w:left="567"/>
-    </w:pPr>
-    <w:rPr>
-      <w:rFonts w:eastAsia="Times New Roman" w:cstheme="minorHAnsi"/>
-      <w:szCs w:val="20"/>
-      <w:lang w:val="en-US" w:eastAsia="de-DE"/>
-    </w:rPr>
-  </w:style>
-  <w:style w:type="character" w:customStyle="1" w:styleId="ReviewCommentChar">
-    <w:name w:val="Review Comment Char"/>
-    <w:basedOn w:val="Standardstycketeckensnitt"/>
-    <w:link w:val="ReviewComment"/>
-    <w:rsid w:val="001D4A8C"/>
-    <w:rPr>
-      <w:rFonts w:eastAsia="Times New Roman" w:cstheme="minorHAnsi"/>
-      <w:i/>
-      <w:color w:val="4F81BD" w:themeColor="accent1"/>
-      <w:szCs w:val="20"/>
-      <w:lang w:val="en-US" w:eastAsia="de-DE"/>
-    </w:rPr>
-  </w:style>
-  <w:style w:type="character" w:customStyle="1" w:styleId="ReplyChar">
-    <w:name w:val="Reply Char"/>
-    <w:basedOn w:val="Standardstycketeckensnitt"/>
-    <w:link w:val="Reply"/>
-    <w:rsid w:val="00930B12"/>
-    <w:rPr>
-      <w:rFonts w:eastAsia="Times New Roman" w:cstheme="minorHAnsi"/>
-      <w:szCs w:val="20"/>
-      <w:lang w:val="en-US" w:eastAsia="de-DE"/>
-    </w:rPr>
-  </w:style>
-  <w:style w:type="character" w:customStyle="1" w:styleId="apple-converted-space">
-    <w:name w:val="apple-converted-space"/>
-    <w:basedOn w:val="Standardstycketeckensnitt"/>
-    <w:rsid w:val="005457EE"/>
-  </w:style>
-  <w:style w:type="paragraph" w:styleId="Ballongtext">
-    <w:name w:val="Balloon Text"/>
-    <w:basedOn w:val="Normal"/>
-    <w:link w:val="BallongtextChar"/>
-    <w:uiPriority w:val="99"/>
-    <w:semiHidden/>
-    <w:unhideWhenUsed/>
-    <w:rsid w:val="00AA5CD9"/>
-    <w:pPr>
-      <w:spacing w:after="0" w:line="240" w:lineRule="auto"/>
-    </w:pPr>
-    <w:rPr>
-      <w:rFonts w:ascii="Tahoma" w:hAnsi="Tahoma" w:cs="Tahoma"/>
-      <w:sz w:val="16"/>
-      <w:szCs w:val="16"/>
-    </w:rPr>
-  </w:style>
-  <w:style w:type="character" w:customStyle="1" w:styleId="BallongtextChar">
-    <w:name w:val="Ballongtext Char"/>
-    <w:basedOn w:val="Standardstycketeckensnitt"/>
-    <w:link w:val="Ballongtext"/>
+  <w:style w:type="character" w:customStyle="1" w:styleId="BalloonTextChar">
+    <w:name w:val="Balloon Text Char"/>
+    <w:basedOn w:val="DefaultParagraphFont"/>
+    <w:link w:val="BalloonText"/>
     <w:uiPriority w:val="99"/>
     <w:semiHidden/>
     <w:rsid w:val="00AA5CD9"/>

</xml_diff>